<commit_message>
Productbeheer - Toevoegen & Sorteren
Kleine issue met de logo, functionaliteit werkt naar behoren
</commit_message>
<xml_diff>
--- a/Documentatie/Logboek.docx
+++ b/Documentatie/Logboek.docx
@@ -99,7 +99,10 @@
         </w:numPr>
       </w:pPr>
       <w:r>
-        <w:t>Index Site toegevoegd</w:t>
+        <w:t>Index Site toegevoeg</w:t>
+      </w:r>
+      <w:r>
+        <w:t>d</w:t>
       </w:r>
     </w:p>
     <w:p>
@@ -1026,6 +1029,804 @@
       </w:r>
     </w:p>
     <w:p/>
+    <w:p/>
+    <w:p/>
+    <w:p/>
+    <w:p>
+      <w:pPr>
+        <w:rPr>
+          <w:b/>
+          <w:bCs/>
+          <w:u w:val="single"/>
+        </w:rPr>
+      </w:pPr>
+      <w:r>
+        <w:rPr>
+          <w:b/>
+          <w:bCs/>
+          <w:u w:val="single"/>
+        </w:rPr>
+        <w:t>17-6-2024:</w:t>
+      </w:r>
+    </w:p>
+    <w:p>
+      <w:pPr>
+        <w:pStyle w:val="Lijstalinea"/>
+        <w:numPr>
+          <w:ilvl w:val="0"/>
+          <w:numId w:val="1"/>
+        </w:numPr>
+        <w:rPr>
+          <w:b/>
+          <w:bCs/>
+          <w:u w:val="single"/>
+        </w:rPr>
+      </w:pPr>
+      <w:r>
+        <w:t xml:space="preserve">Verder begonnen met </w:t>
+      </w:r>
+      <w:r>
+        <w:t>de magazijnbeheer pagina</w:t>
+      </w:r>
+    </w:p>
+    <w:p>
+      <w:pPr>
+        <w:pStyle w:val="Lijstalinea"/>
+        <w:numPr>
+          <w:ilvl w:val="0"/>
+          <w:numId w:val="1"/>
+        </w:numPr>
+        <w:rPr>
+          <w:b/>
+          <w:bCs/>
+          <w:u w:val="single"/>
+        </w:rPr>
+      </w:pPr>
+      <w:r>
+        <w:t>Meerdere UL’s aangemaakt voor verschillende categorieën</w:t>
+      </w:r>
+    </w:p>
+    <w:p>
+      <w:pPr>
+        <w:pStyle w:val="Lijstalinea"/>
+        <w:numPr>
+          <w:ilvl w:val="0"/>
+          <w:numId w:val="1"/>
+        </w:numPr>
+        <w:rPr>
+          <w:b/>
+          <w:bCs/>
+          <w:u w:val="single"/>
+        </w:rPr>
+      </w:pPr>
+      <w:r>
+        <w:t>Categorieën toegevoegd in database via Workbench (foutmelding verschijnt niet meer)</w:t>
+      </w:r>
+    </w:p>
+    <w:p>
+      <w:pPr>
+        <w:pStyle w:val="Lijstalinea"/>
+        <w:numPr>
+          <w:ilvl w:val="0"/>
+          <w:numId w:val="1"/>
+        </w:numPr>
+        <w:rPr>
+          <w:b/>
+          <w:bCs/>
+          <w:u w:val="single"/>
+        </w:rPr>
+      </w:pPr>
+      <w:r>
+        <w:t>Producten kunnen nu toegevoegd worden</w:t>
+      </w:r>
+    </w:p>
+    <w:p>
+      <w:pPr>
+        <w:rPr>
+          <w:b/>
+          <w:bCs/>
+          <w:u w:val="single"/>
+        </w:rPr>
+      </w:pPr>
+    </w:p>
+    <w:p>
+      <w:pPr>
+        <w:rPr>
+          <w:b/>
+          <w:bCs/>
+          <w:u w:val="single"/>
+        </w:rPr>
+      </w:pPr>
+      <w:r>
+        <w:rPr>
+          <w:b/>
+          <w:bCs/>
+          <w:u w:val="single"/>
+        </w:rPr>
+        <w:t>25-6-2024:</w:t>
+      </w:r>
+    </w:p>
+    <w:p>
+      <w:pPr>
+        <w:pStyle w:val="Lijstalinea"/>
+        <w:numPr>
+          <w:ilvl w:val="0"/>
+          <w:numId w:val="1"/>
+        </w:numPr>
+        <w:rPr>
+          <w:b/>
+          <w:bCs/>
+          <w:u w:val="single"/>
+        </w:rPr>
+      </w:pPr>
+      <w:r>
+        <w:t>Magazijnpagina verder uitwerken</w:t>
+      </w:r>
+    </w:p>
+    <w:p>
+      <w:pPr>
+        <w:pStyle w:val="Lijstalinea"/>
+        <w:numPr>
+          <w:ilvl w:val="0"/>
+          <w:numId w:val="1"/>
+        </w:numPr>
+        <w:rPr>
+          <w:b/>
+          <w:bCs/>
+          <w:u w:val="single"/>
+        </w:rPr>
+      </w:pPr>
+      <w:r>
+        <w:t>Andere modal gebruiken met bootstrap</w:t>
+      </w:r>
+    </w:p>
+    <w:p>
+      <w:pPr>
+        <w:pStyle w:val="Lijstalinea"/>
+        <w:numPr>
+          <w:ilvl w:val="0"/>
+          <w:numId w:val="1"/>
+        </w:numPr>
+        <w:rPr>
+          <w:b/>
+          <w:bCs/>
+          <w:u w:val="single"/>
+        </w:rPr>
+      </w:pPr>
+      <w:r>
+        <w:t>Producten die toegevoegd waren, worden weergegeven, modal wordt niet weergegeven</w:t>
+      </w:r>
+    </w:p>
+    <w:p>
+      <w:pPr>
+        <w:pStyle w:val="Lijstalinea"/>
+        <w:numPr>
+          <w:ilvl w:val="0"/>
+          <w:numId w:val="1"/>
+        </w:numPr>
+        <w:rPr>
+          <w:b/>
+          <w:bCs/>
+          <w:u w:val="single"/>
+        </w:rPr>
+      </w:pPr>
+      <w:r>
+        <w:t xml:space="preserve">Modal wordt weergegeven </w:t>
+      </w:r>
+      <w:r>
+        <w:sym w:font="Wingdings" w:char="F0E0"/>
+      </w:r>
+      <w:r>
+        <w:t xml:space="preserve"> ‘modal content’ i.p.v. ‘modal-content’</w:t>
+      </w:r>
+    </w:p>
+    <w:p>
+      <w:pPr>
+        <w:pStyle w:val="Lijstalinea"/>
+        <w:numPr>
+          <w:ilvl w:val="0"/>
+          <w:numId w:val="1"/>
+        </w:numPr>
+        <w:rPr>
+          <w:b/>
+          <w:bCs/>
+          <w:u w:val="single"/>
+        </w:rPr>
+      </w:pPr>
+      <w:r>
+        <w:t>Redirect error, na toevoegen product, kom je terecht bij verkeerde pagina</w:t>
+      </w:r>
+    </w:p>
+    <w:p>
+      <w:pPr>
+        <w:pStyle w:val="Lijstalinea"/>
+        <w:numPr>
+          <w:ilvl w:val="0"/>
+          <w:numId w:val="1"/>
+        </w:numPr>
+        <w:rPr>
+          <w:b/>
+          <w:bCs/>
+          <w:u w:val="single"/>
+        </w:rPr>
+      </w:pPr>
+      <w:r>
+        <w:t>Redirection bij form action aangepast na</w:t>
+      </w:r>
+      <w:r>
+        <w:t>ar productbeheer/add_product.php</w:t>
+      </w:r>
+    </w:p>
+    <w:p>
+      <w:pPr>
+        <w:pStyle w:val="Lijstalinea"/>
+        <w:numPr>
+          <w:ilvl w:val="0"/>
+          <w:numId w:val="1"/>
+        </w:numPr>
+        <w:rPr>
+          <w:b/>
+          <w:bCs/>
+          <w:u w:val="single"/>
+        </w:rPr>
+      </w:pPr>
+      <w:r>
+        <w:t>Enkele foutcodes met undefined array keys worden weer</w:t>
+      </w:r>
+      <w:r>
+        <w:t>gegeven</w:t>
+      </w:r>
+    </w:p>
+    <w:p>
+      <w:pPr>
+        <w:pStyle w:val="Lijstalinea"/>
+        <w:numPr>
+          <w:ilvl w:val="0"/>
+          <w:numId w:val="1"/>
+        </w:numPr>
+        <w:rPr>
+          <w:b/>
+          <w:bCs/>
+          <w:u w:val="single"/>
+        </w:rPr>
+      </w:pPr>
+      <w:r>
+        <w:t xml:space="preserve">Verschillende labels veranderd: ean </w:t>
+      </w:r>
+      <w:r>
+        <w:sym w:font="Wingdings" w:char="F0E0"/>
+      </w:r>
+      <w:r>
+        <w:t xml:space="preserve"> ProductID, labels gelijke benaming gegeven zoals de id en name om verwarring voortaan te voorkomen</w:t>
+      </w:r>
+    </w:p>
+    <w:p>
+      <w:pPr>
+        <w:pStyle w:val="Lijstalinea"/>
+        <w:numPr>
+          <w:ilvl w:val="0"/>
+          <w:numId w:val="1"/>
+        </w:numPr>
+        <w:rPr>
+          <w:b/>
+          <w:bCs/>
+          <w:u w:val="single"/>
+          <w:lang w:val="en-US"/>
+        </w:rPr>
+      </w:pPr>
+      <w:r>
+        <w:rPr>
+          <w:lang w:val="en-US"/>
+        </w:rPr>
+        <w:t xml:space="preserve">Bij Insert query, Product </w:t>
+      </w:r>
+      <w:r>
+        <w:sym w:font="Wingdings" w:char="F0E0"/>
+      </w:r>
+      <w:r>
+        <w:rPr>
+          <w:lang w:val="en-US"/>
+        </w:rPr>
+        <w:t xml:space="preserve"> </w:t>
+      </w:r>
+      <w:r>
+        <w:rPr>
+          <w:u w:val="single"/>
+          <w:lang w:val="en-US"/>
+        </w:rPr>
+        <w:t>p</w:t>
+      </w:r>
+      <w:r>
+        <w:rPr>
+          <w:lang w:val="en-US"/>
+        </w:rPr>
+        <w:t>roduct</w:t>
+      </w:r>
+    </w:p>
+    <w:p>
+      <w:pPr>
+        <w:pStyle w:val="Lijstalinea"/>
+        <w:numPr>
+          <w:ilvl w:val="0"/>
+          <w:numId w:val="1"/>
+        </w:numPr>
+        <w:rPr>
+          <w:b/>
+          <w:bCs/>
+          <w:u w:val="single"/>
+        </w:rPr>
+      </w:pPr>
+      <w:r>
+        <w:t>Meeste foutcodes zijn opgelost, a</w:t>
+      </w:r>
+      <w:r>
+        <w:t>lleen nog 1 foutcode met CatogorieFID blijft</w:t>
+      </w:r>
+    </w:p>
+    <w:p>
+      <w:pPr>
+        <w:pStyle w:val="Lijstalinea"/>
+        <w:numPr>
+          <w:ilvl w:val="0"/>
+          <w:numId w:val="1"/>
+        </w:numPr>
+        <w:rPr>
+          <w:b/>
+          <w:bCs/>
+          <w:u w:val="single"/>
+        </w:rPr>
+      </w:pPr>
+      <w:r>
+        <w:t xml:space="preserve">Name bij select veranderd, catogorieFID </w:t>
+      </w:r>
+      <w:r>
+        <w:sym w:font="Wingdings" w:char="F0E0"/>
+      </w:r>
+      <w:r>
+        <w:t xml:space="preserve"> </w:t>
+      </w:r>
+      <w:r>
+        <w:rPr>
+          <w:u w:val="single"/>
+        </w:rPr>
+        <w:t>C</w:t>
+      </w:r>
+      <w:r>
+        <w:t>atogorieFID</w:t>
+      </w:r>
+    </w:p>
+    <w:p>
+      <w:pPr>
+        <w:pStyle w:val="Lijstalinea"/>
+        <w:numPr>
+          <w:ilvl w:val="0"/>
+          <w:numId w:val="1"/>
+        </w:numPr>
+        <w:rPr>
+          <w:b/>
+          <w:bCs/>
+          <w:u w:val="single"/>
+        </w:rPr>
+      </w:pPr>
+      <w:r>
+        <w:t>Producten kunnen nu toegevoegd worden en worden ook juist weergegeven</w:t>
+      </w:r>
+      <w:r>
+        <w:t>.</w:t>
+      </w:r>
+    </w:p>
+    <w:p>
+      <w:pPr>
+        <w:pStyle w:val="Lijstalinea"/>
+        <w:numPr>
+          <w:ilvl w:val="0"/>
+          <w:numId w:val="1"/>
+        </w:numPr>
+        <w:rPr>
+          <w:b/>
+          <w:bCs/>
+          <w:u w:val="single"/>
+        </w:rPr>
+      </w:pPr>
+      <w:r>
+        <w:t>Verder werken aan het sorteren van de producten</w:t>
+      </w:r>
+    </w:p>
+    <w:p>
+      <w:pPr>
+        <w:rPr>
+          <w:b/>
+          <w:bCs/>
+          <w:u w:val="single"/>
+        </w:rPr>
+      </w:pPr>
+      <w:r>
+        <w:rPr>
+          <w:b/>
+          <w:bCs/>
+          <w:u w:val="single"/>
+        </w:rPr>
+        <w:t>26-6-2024:</w:t>
+      </w:r>
+    </w:p>
+    <w:p>
+      <w:pPr>
+        <w:pStyle w:val="Lijstalinea"/>
+        <w:numPr>
+          <w:ilvl w:val="0"/>
+          <w:numId w:val="1"/>
+        </w:numPr>
+        <w:rPr>
+          <w:b/>
+          <w:bCs/>
+          <w:u w:val="single"/>
+        </w:rPr>
+      </w:pPr>
+      <w:r>
+        <w:t>Begonnen aan het sorteren van producten</w:t>
+      </w:r>
+    </w:p>
+    <w:p>
+      <w:pPr>
+        <w:pStyle w:val="Lijstalinea"/>
+        <w:numPr>
+          <w:ilvl w:val="0"/>
+          <w:numId w:val="1"/>
+        </w:numPr>
+        <w:rPr>
+          <w:b/>
+          <w:bCs/>
+          <w:u w:val="single"/>
+        </w:rPr>
+      </w:pPr>
+      <w:proofErr w:type="spellStart"/>
+      <w:r>
+        <w:rPr>
+          <w:b/>
+          <w:bCs/>
+          <w:u w:val="single"/>
+        </w:rPr>
+        <w:t>Fetch_product.php</w:t>
+      </w:r>
+      <w:proofErr w:type="spellEnd"/>
+      <w:r>
+        <w:rPr>
+          <w:b/>
+          <w:bCs/>
+          <w:u w:val="single"/>
+        </w:rPr>
+        <w:t xml:space="preserve"> </w:t>
+      </w:r>
+      <w:r>
+        <w:t>uitwerken</w:t>
+      </w:r>
+    </w:p>
+    <w:p>
+      <w:pPr>
+        <w:pStyle w:val="Lijstalinea"/>
+        <w:numPr>
+          <w:ilvl w:val="0"/>
+          <w:numId w:val="1"/>
+        </w:numPr>
+      </w:pPr>
+      <w:r>
+        <w:t>Asso</w:t>
+      </w:r>
+      <w:r>
+        <w:t>ciatieve array aangemaakt met een switch</w:t>
+      </w:r>
+      <w:r>
+        <w:t xml:space="preserve"> functie</w:t>
+      </w:r>
+    </w:p>
+    <w:p>
+      <w:pPr>
+        <w:pStyle w:val="Lijstalinea"/>
+        <w:numPr>
+          <w:ilvl w:val="0"/>
+          <w:numId w:val="1"/>
+        </w:numPr>
+      </w:pPr>
+      <w:r>
+        <w:t xml:space="preserve">Bij </w:t>
+      </w:r>
+      <w:proofErr w:type="spellStart"/>
+      <w:r>
+        <w:t>magazijn.php</w:t>
+      </w:r>
+      <w:proofErr w:type="spellEnd"/>
+      <w:r>
+        <w:t xml:space="preserve"> een kleine JS script toegevoegd voor de sorteerfunctie.</w:t>
+      </w:r>
+    </w:p>
+    <w:p>
+      <w:pPr>
+        <w:pStyle w:val="Lijstalinea"/>
+        <w:numPr>
+          <w:ilvl w:val="0"/>
+          <w:numId w:val="1"/>
+        </w:numPr>
+      </w:pPr>
+      <w:r>
+        <w:t>Producten worden nu gesorteerd op EAN code, alleen naam en aantal werken nog niet</w:t>
+      </w:r>
+    </w:p>
+    <w:p>
+      <w:pPr>
+        <w:pStyle w:val="Lijstalinea"/>
+        <w:numPr>
+          <w:ilvl w:val="0"/>
+          <w:numId w:val="1"/>
+        </w:numPr>
+      </w:pPr>
+      <w:r>
+        <w:t xml:space="preserve">Aantal overgezet naar “as </w:t>
+      </w:r>
+      <w:proofErr w:type="spellStart"/>
+      <w:r>
+        <w:t>unassigned</w:t>
+      </w:r>
+      <w:proofErr w:type="spellEnd"/>
+      <w:r>
+        <w:t>”, hierdoor worden productnamen en aantallen juist gesorteerd</w:t>
+      </w:r>
+    </w:p>
+    <w:p>
+      <w:pPr>
+        <w:pStyle w:val="Lijstalinea"/>
+        <w:numPr>
+          <w:ilvl w:val="0"/>
+          <w:numId w:val="1"/>
+        </w:numPr>
+      </w:pPr>
+      <w:r>
+        <w:t xml:space="preserve">Default sorteeroptie moet leeg zijn, nu kan je niet kiezen om op naam te sorteren behalve door terug te gaan naar </w:t>
+      </w:r>
+      <w:proofErr w:type="spellStart"/>
+      <w:r>
+        <w:t>magazijn.php</w:t>
+      </w:r>
+      <w:proofErr w:type="spellEnd"/>
+    </w:p>
+    <w:p>
+      <w:pPr>
+        <w:pStyle w:val="Lijstalinea"/>
+        <w:numPr>
+          <w:ilvl w:val="0"/>
+          <w:numId w:val="1"/>
+        </w:numPr>
+      </w:pPr>
+      <w:r>
+        <w:t xml:space="preserve">Default variabele </w:t>
+      </w:r>
+      <w:proofErr w:type="spellStart"/>
+      <w:r>
+        <w:t>geset</w:t>
+      </w:r>
+      <w:proofErr w:type="spellEnd"/>
+      <w:r>
+        <w:t xml:space="preserve"> naar none i.p.v. naam, $</w:t>
+      </w:r>
+      <w:proofErr w:type="spellStart"/>
+      <w:r>
+        <w:t>SortBy</w:t>
+      </w:r>
+      <w:proofErr w:type="spellEnd"/>
+      <w:r>
+        <w:t xml:space="preserve"> default is veranderd naar “” i.p.v. </w:t>
+      </w:r>
+      <w:proofErr w:type="spellStart"/>
+      <w:r>
+        <w:t>ProductNaam</w:t>
+      </w:r>
+      <w:proofErr w:type="spellEnd"/>
+      <w:r>
+        <w:t>.</w:t>
+      </w:r>
+    </w:p>
+    <w:p>
+      <w:pPr>
+        <w:pStyle w:val="Lijstalinea"/>
+        <w:numPr>
+          <w:ilvl w:val="0"/>
+          <w:numId w:val="1"/>
+        </w:numPr>
+      </w:pPr>
+      <w:r>
+        <w:t xml:space="preserve">Nog een option </w:t>
+      </w:r>
+      <w:proofErr w:type="spellStart"/>
+      <w:r>
+        <w:t>value</w:t>
+      </w:r>
+      <w:proofErr w:type="spellEnd"/>
+      <w:r>
+        <w:t xml:space="preserve"> toegevoegd met waarde ‘none’ </w:t>
+      </w:r>
+      <w:r>
+        <w:sym w:font="Wingdings" w:char="F0E0"/>
+      </w:r>
+      <w:r>
+        <w:t xml:space="preserve"> dit wordt de standaard </w:t>
+      </w:r>
+      <w:proofErr w:type="spellStart"/>
+      <w:r>
+        <w:t>sort</w:t>
+      </w:r>
+      <w:proofErr w:type="spellEnd"/>
+      <w:r>
+        <w:t xml:space="preserve"> optie.</w:t>
+      </w:r>
+    </w:p>
+    <w:p>
+      <w:pPr>
+        <w:pStyle w:val="Lijstalinea"/>
+        <w:numPr>
+          <w:ilvl w:val="0"/>
+          <w:numId w:val="1"/>
+        </w:numPr>
+      </w:pPr>
+      <w:r>
+        <w:t xml:space="preserve">Een </w:t>
+      </w:r>
+      <w:proofErr w:type="spellStart"/>
+      <w:r>
+        <w:t>if</w:t>
+      </w:r>
+      <w:proofErr w:type="spellEnd"/>
+      <w:r>
+        <w:t xml:space="preserve"> statement toegevoegd waarin de </w:t>
+      </w:r>
+      <w:proofErr w:type="spellStart"/>
+      <w:r>
+        <w:t>sortby</w:t>
+      </w:r>
+      <w:proofErr w:type="spellEnd"/>
+      <w:r>
+        <w:t xml:space="preserve"> alleen wordt toegevoegd als de waarde geen </w:t>
+      </w:r>
+      <w:r>
+        <w:rPr>
+          <w:b/>
+          <w:bCs/>
+          <w:u w:val="single"/>
+        </w:rPr>
+        <w:t>“”</w:t>
+      </w:r>
+      <w:r>
+        <w:t xml:space="preserve"> is.</w:t>
+      </w:r>
+    </w:p>
+    <w:p>
+      <w:pPr>
+        <w:pStyle w:val="Lijstalinea"/>
+        <w:numPr>
+          <w:ilvl w:val="0"/>
+          <w:numId w:val="1"/>
+        </w:numPr>
+      </w:pPr>
+      <w:proofErr w:type="spellStart"/>
+      <w:r>
+        <w:t>If</w:t>
+      </w:r>
+      <w:proofErr w:type="spellEnd"/>
+      <w:r>
+        <w:t xml:space="preserve"> statement toegevoegd aan script in </w:t>
+      </w:r>
+      <w:proofErr w:type="spellStart"/>
+      <w:r>
+        <w:t>magazijn.php</w:t>
+      </w:r>
+      <w:proofErr w:type="spellEnd"/>
+      <w:r>
+        <w:t xml:space="preserve">, als de </w:t>
+      </w:r>
+      <w:proofErr w:type="spellStart"/>
+      <w:r>
+        <w:t>sortoptie</w:t>
+      </w:r>
+      <w:proofErr w:type="spellEnd"/>
+      <w:r>
+        <w:t xml:space="preserve"> gelijk is aan ‘none’, dan geen sorteerwaarde toevoegen aan de </w:t>
+      </w:r>
+      <w:proofErr w:type="spellStart"/>
+      <w:r>
+        <w:t>url</w:t>
+      </w:r>
+      <w:proofErr w:type="spellEnd"/>
+      <w:r>
+        <w:t xml:space="preserve"> van de pagina.</w:t>
+      </w:r>
+    </w:p>
+    <w:p>
+      <w:pPr>
+        <w:pStyle w:val="Lijstalinea"/>
+        <w:numPr>
+          <w:ilvl w:val="0"/>
+          <w:numId w:val="1"/>
+        </w:numPr>
+        <w:rPr>
+          <w:lang w:val="en-US"/>
+        </w:rPr>
+      </w:pPr>
+      <w:r>
+        <w:rPr>
+          <w:lang w:val="en-US"/>
+        </w:rPr>
+        <w:t xml:space="preserve">Error </w:t>
+      </w:r>
+      <w:proofErr w:type="spellStart"/>
+      <w:r>
+        <w:rPr>
+          <w:lang w:val="en-US"/>
+        </w:rPr>
+        <w:t>bij</w:t>
+      </w:r>
+      <w:proofErr w:type="spellEnd"/>
+      <w:r>
+        <w:rPr>
+          <w:lang w:val="en-US"/>
+        </w:rPr>
+        <w:t xml:space="preserve"> </w:t>
+      </w:r>
+      <w:proofErr w:type="spellStart"/>
+      <w:r>
+        <w:rPr>
+          <w:lang w:val="en-US"/>
+        </w:rPr>
+        <w:t>fetch_products.p</w:t>
+      </w:r>
+      <w:r>
+        <w:rPr>
+          <w:lang w:val="en-US"/>
+        </w:rPr>
+        <w:t>hp</w:t>
+      </w:r>
+      <w:proofErr w:type="spellEnd"/>
+    </w:p>
+    <w:p>
+      <w:pPr>
+        <w:pStyle w:val="Lijstalinea"/>
+        <w:numPr>
+          <w:ilvl w:val="0"/>
+          <w:numId w:val="1"/>
+        </w:numPr>
+      </w:pPr>
+      <w:r>
+        <w:t>Enkele quotes i.p.v</w:t>
+      </w:r>
+      <w:r>
+        <w:t xml:space="preserve">. dubbele gebruikt bij de </w:t>
+      </w:r>
+      <w:proofErr w:type="spellStart"/>
+      <w:r>
+        <w:t>sql</w:t>
+      </w:r>
+      <w:proofErr w:type="spellEnd"/>
+      <w:r>
+        <w:t xml:space="preserve"> query.</w:t>
+      </w:r>
+    </w:p>
+    <w:p>
+      <w:pPr>
+        <w:pStyle w:val="Lijstalinea"/>
+        <w:numPr>
+          <w:ilvl w:val="0"/>
+          <w:numId w:val="1"/>
+        </w:numPr>
+      </w:pPr>
+      <w:r>
+        <w:t xml:space="preserve">Producten kunnen nu gesorteerd worden op basis van naam, hoeveelheid, en </w:t>
+      </w:r>
+      <w:proofErr w:type="spellStart"/>
+      <w:r>
+        <w:t>ean</w:t>
+      </w:r>
+      <w:proofErr w:type="spellEnd"/>
+      <w:r>
+        <w:t xml:space="preserve"> code.</w:t>
+      </w:r>
+    </w:p>
     <w:p>
       <w:pPr>
         <w:pStyle w:val="Lijstalinea"/>

</xml_diff>

<commit_message>
CSS changes toegevoegd + Logboek up-to-date
Styling toegevoegd aan account, gebruikersbeheer en de login pagina + logboek bijgehouden
</commit_message>
<xml_diff>
--- a/Documentatie/Logboek.docx
+++ b/Documentatie/Logboek.docx
@@ -1479,23 +1479,13 @@
           <w:u w:val="single"/>
         </w:rPr>
       </w:pPr>
-      <w:proofErr w:type="spellStart"/>
-      <w:r>
-        <w:rPr>
-          <w:b/>
-          <w:bCs/>
-          <w:u w:val="single"/>
-        </w:rPr>
-        <w:t>Fetch_product.php</w:t>
-      </w:r>
-      <w:proofErr w:type="spellEnd"/>
-      <w:r>
-        <w:rPr>
-          <w:b/>
-          <w:bCs/>
-          <w:u w:val="single"/>
-        </w:rPr>
-        <w:t xml:space="preserve"> </w:t>
+      <w:r>
+        <w:rPr>
+          <w:b/>
+          <w:bCs/>
+          <w:u w:val="single"/>
+        </w:rPr>
+        <w:t xml:space="preserve">Fetch_product.php </w:t>
       </w:r>
       <w:r>
         <w:t>uitwerken</w:t>
@@ -1528,15 +1518,7 @@
         </w:numPr>
       </w:pPr>
       <w:r>
-        <w:t xml:space="preserve">Bij </w:t>
-      </w:r>
-      <w:proofErr w:type="spellStart"/>
-      <w:r>
-        <w:t>magazijn.php</w:t>
-      </w:r>
-      <w:proofErr w:type="spellEnd"/>
-      <w:r>
-        <w:t xml:space="preserve"> een kleine JS script toegevoegd voor de sorteerfunctie.</w:t>
+        <w:t>Bij magazijn.php een kleine JS script toegevoegd voor de sorteerfunctie.</w:t>
       </w:r>
     </w:p>
     <w:p>
@@ -1560,130 +1542,61 @@
         </w:numPr>
       </w:pPr>
       <w:r>
-        <w:t xml:space="preserve">Aantal overgezet naar “as </w:t>
-      </w:r>
-      <w:proofErr w:type="spellStart"/>
-      <w:r>
-        <w:t>unassigned</w:t>
-      </w:r>
-      <w:proofErr w:type="spellEnd"/>
-      <w:r>
-        <w:t>”, hierdoor worden productnamen en aantallen juist gesorteerd</w:t>
-      </w:r>
-    </w:p>
-    <w:p>
-      <w:pPr>
-        <w:pStyle w:val="Lijstalinea"/>
-        <w:numPr>
-          <w:ilvl w:val="0"/>
-          <w:numId w:val="1"/>
-        </w:numPr>
-      </w:pPr>
-      <w:r>
-        <w:t xml:space="preserve">Default sorteeroptie moet leeg zijn, nu kan je niet kiezen om op naam te sorteren behalve door terug te gaan naar </w:t>
-      </w:r>
-      <w:proofErr w:type="spellStart"/>
-      <w:r>
-        <w:t>magazijn.php</w:t>
-      </w:r>
-      <w:proofErr w:type="spellEnd"/>
-    </w:p>
-    <w:p>
-      <w:pPr>
-        <w:pStyle w:val="Lijstalinea"/>
-        <w:numPr>
-          <w:ilvl w:val="0"/>
-          <w:numId w:val="1"/>
-        </w:numPr>
-      </w:pPr>
-      <w:r>
-        <w:t xml:space="preserve">Default variabele </w:t>
-      </w:r>
-      <w:proofErr w:type="spellStart"/>
-      <w:r>
-        <w:t>geset</w:t>
-      </w:r>
-      <w:proofErr w:type="spellEnd"/>
-      <w:r>
-        <w:t xml:space="preserve"> naar none i.p.v. naam, $</w:t>
-      </w:r>
-      <w:proofErr w:type="spellStart"/>
-      <w:r>
-        <w:t>SortBy</w:t>
-      </w:r>
-      <w:proofErr w:type="spellEnd"/>
-      <w:r>
-        <w:t xml:space="preserve"> default is veranderd naar “” i.p.v. </w:t>
-      </w:r>
-      <w:proofErr w:type="spellStart"/>
-      <w:r>
-        <w:t>ProductNaam</w:t>
-      </w:r>
-      <w:proofErr w:type="spellEnd"/>
-      <w:r>
-        <w:t>.</w:t>
-      </w:r>
-    </w:p>
-    <w:p>
-      <w:pPr>
-        <w:pStyle w:val="Lijstalinea"/>
-        <w:numPr>
-          <w:ilvl w:val="0"/>
-          <w:numId w:val="1"/>
-        </w:numPr>
-      </w:pPr>
-      <w:r>
-        <w:t xml:space="preserve">Nog een option </w:t>
-      </w:r>
-      <w:proofErr w:type="spellStart"/>
-      <w:r>
-        <w:t>value</w:t>
-      </w:r>
-      <w:proofErr w:type="spellEnd"/>
-      <w:r>
-        <w:t xml:space="preserve"> toegevoegd met waarde ‘none’ </w:t>
+        <w:t>Aantal overgezet naar “as unassigned”, hierdoor worden productnamen en aantallen juist gesorteerd</w:t>
+      </w:r>
+    </w:p>
+    <w:p>
+      <w:pPr>
+        <w:pStyle w:val="Lijstalinea"/>
+        <w:numPr>
+          <w:ilvl w:val="0"/>
+          <w:numId w:val="1"/>
+        </w:numPr>
+      </w:pPr>
+      <w:r>
+        <w:t>Default sorteeroptie moet leeg zijn, nu kan je niet kiezen om op naam te sorteren behalve door terug te gaan naar magazijn.php</w:t>
+      </w:r>
+    </w:p>
+    <w:p>
+      <w:pPr>
+        <w:pStyle w:val="Lijstalinea"/>
+        <w:numPr>
+          <w:ilvl w:val="0"/>
+          <w:numId w:val="1"/>
+        </w:numPr>
+      </w:pPr>
+      <w:r>
+        <w:t>Default variabele geset naar none i.p.v. naam, $SortBy default is veranderd naar “” i.p.v. ProductNaam.</w:t>
+      </w:r>
+    </w:p>
+    <w:p>
+      <w:pPr>
+        <w:pStyle w:val="Lijstalinea"/>
+        <w:numPr>
+          <w:ilvl w:val="0"/>
+          <w:numId w:val="1"/>
+        </w:numPr>
+      </w:pPr>
+      <w:r>
+        <w:t xml:space="preserve">Nog een option value toegevoegd met waarde ‘none’ </w:t>
       </w:r>
       <w:r>
         <w:sym w:font="Wingdings" w:char="F0E0"/>
       </w:r>
       <w:r>
-        <w:t xml:space="preserve"> dit wordt de standaard </w:t>
-      </w:r>
-      <w:proofErr w:type="spellStart"/>
-      <w:r>
-        <w:t>sort</w:t>
-      </w:r>
-      <w:proofErr w:type="spellEnd"/>
-      <w:r>
-        <w:t xml:space="preserve"> optie.</w:t>
-      </w:r>
-    </w:p>
-    <w:p>
-      <w:pPr>
-        <w:pStyle w:val="Lijstalinea"/>
-        <w:numPr>
-          <w:ilvl w:val="0"/>
-          <w:numId w:val="1"/>
-        </w:numPr>
-      </w:pPr>
-      <w:r>
-        <w:t xml:space="preserve">Een </w:t>
-      </w:r>
-      <w:proofErr w:type="spellStart"/>
-      <w:r>
-        <w:t>if</w:t>
-      </w:r>
-      <w:proofErr w:type="spellEnd"/>
-      <w:r>
-        <w:t xml:space="preserve"> statement toegevoegd waarin de </w:t>
-      </w:r>
-      <w:proofErr w:type="spellStart"/>
-      <w:r>
-        <w:t>sortby</w:t>
-      </w:r>
-      <w:proofErr w:type="spellEnd"/>
-      <w:r>
-        <w:t xml:space="preserve"> alleen wordt toegevoegd als de waarde geen </w:t>
+        <w:t xml:space="preserve"> dit wordt de standaard sort optie.</w:t>
+      </w:r>
+    </w:p>
+    <w:p>
+      <w:pPr>
+        <w:pStyle w:val="Lijstalinea"/>
+        <w:numPr>
+          <w:ilvl w:val="0"/>
+          <w:numId w:val="1"/>
+        </w:numPr>
+      </w:pPr>
+      <w:r>
+        <w:t xml:space="preserve">Een if statement toegevoegd waarin de sortby alleen wordt toegevoegd als de waarde geen </w:t>
       </w:r>
       <w:r>
         <w:rPr>
@@ -1705,37 +1618,8 @@
           <w:numId w:val="1"/>
         </w:numPr>
       </w:pPr>
-      <w:proofErr w:type="spellStart"/>
-      <w:r>
-        <w:t>If</w:t>
-      </w:r>
-      <w:proofErr w:type="spellEnd"/>
-      <w:r>
-        <w:t xml:space="preserve"> statement toegevoegd aan script in </w:t>
-      </w:r>
-      <w:proofErr w:type="spellStart"/>
-      <w:r>
-        <w:t>magazijn.php</w:t>
-      </w:r>
-      <w:proofErr w:type="spellEnd"/>
-      <w:r>
-        <w:t xml:space="preserve">, als de </w:t>
-      </w:r>
-      <w:proofErr w:type="spellStart"/>
-      <w:r>
-        <w:t>sortoptie</w:t>
-      </w:r>
-      <w:proofErr w:type="spellEnd"/>
-      <w:r>
-        <w:t xml:space="preserve"> gelijk is aan ‘none’, dan geen sorteerwaarde toevoegen aan de </w:t>
-      </w:r>
-      <w:proofErr w:type="spellStart"/>
-      <w:r>
-        <w:t>url</w:t>
-      </w:r>
-      <w:proofErr w:type="spellEnd"/>
-      <w:r>
-        <w:t xml:space="preserve"> van de pagina.</w:t>
+      <w:r>
+        <w:t>If statement toegevoegd aan script in magazijn.php, als de sortoptie gelijk is aan ‘none’, dan geen sorteerwaarde toevoegen aan de url van de pagina.</w:t>
       </w:r>
     </w:p>
     <w:p>
@@ -1753,36 +1637,14 @@
         <w:rPr>
           <w:lang w:val="en-US"/>
         </w:rPr>
-        <w:t xml:space="preserve">Error </w:t>
-      </w:r>
-      <w:proofErr w:type="spellStart"/>
+        <w:t>Error bij fetch_products.p</w:t>
+      </w:r>
       <w:r>
         <w:rPr>
           <w:lang w:val="en-US"/>
         </w:rPr>
-        <w:t>bij</w:t>
-      </w:r>
-      <w:proofErr w:type="spellEnd"/>
-      <w:r>
-        <w:rPr>
-          <w:lang w:val="en-US"/>
-        </w:rPr>
-        <w:t xml:space="preserve"> </w:t>
-      </w:r>
-      <w:proofErr w:type="spellStart"/>
-      <w:r>
-        <w:rPr>
-          <w:lang w:val="en-US"/>
-        </w:rPr>
-        <w:t>fetch_products.p</w:t>
-      </w:r>
-      <w:r>
-        <w:rPr>
-          <w:lang w:val="en-US"/>
-        </w:rPr>
         <w:t>hp</w:t>
       </w:r>
-      <w:proofErr w:type="spellEnd"/>
     </w:p>
     <w:p>
       <w:pPr>
@@ -1796,35 +1658,19 @@
         <w:t>Enkele quotes i.p.v</w:t>
       </w:r>
       <w:r>
-        <w:t xml:space="preserve">. dubbele gebruikt bij de </w:t>
-      </w:r>
-      <w:proofErr w:type="spellStart"/>
-      <w:r>
-        <w:t>sql</w:t>
-      </w:r>
-      <w:proofErr w:type="spellEnd"/>
-      <w:r>
-        <w:t xml:space="preserve"> query.</w:t>
-      </w:r>
-    </w:p>
-    <w:p>
-      <w:pPr>
-        <w:pStyle w:val="Lijstalinea"/>
-        <w:numPr>
-          <w:ilvl w:val="0"/>
-          <w:numId w:val="1"/>
-        </w:numPr>
-      </w:pPr>
-      <w:r>
-        <w:t xml:space="preserve">Producten kunnen nu gesorteerd worden op basis van naam, hoeveelheid, en </w:t>
-      </w:r>
-      <w:proofErr w:type="spellStart"/>
-      <w:r>
-        <w:t>ean</w:t>
-      </w:r>
-      <w:proofErr w:type="spellEnd"/>
-      <w:r>
-        <w:t xml:space="preserve"> code.</w:t>
+        <w:t>. dubbele gebruikt bij de sql query.</w:t>
+      </w:r>
+    </w:p>
+    <w:p>
+      <w:pPr>
+        <w:pStyle w:val="Lijstalinea"/>
+        <w:numPr>
+          <w:ilvl w:val="0"/>
+          <w:numId w:val="1"/>
+        </w:numPr>
+      </w:pPr>
+      <w:r>
+        <w:t>Producten kunnen nu gesorteerd worden op basis van naam, hoeveelheid, en ean code.</w:t>
       </w:r>
     </w:p>
     <w:p>
@@ -1870,16 +1716,456 @@
         </w:rPr>
       </w:pPr>
       <w:r>
-        <w:t xml:space="preserve">Productbeheer is </w:t>
-      </w:r>
-      <w:proofErr w:type="spellStart"/>
-      <w:r>
-        <w:t>gepushed</w:t>
-      </w:r>
-      <w:proofErr w:type="spellEnd"/>
-      <w:r>
-        <w:t xml:space="preserve">, kleine issue met de header. </w:t>
-      </w:r>
+        <w:t xml:space="preserve">Productbeheer is gepushed, kleine issue met de header. </w:t>
+      </w:r>
+    </w:p>
+    <w:p>
+      <w:pPr>
+        <w:pStyle w:val="Lijstalinea"/>
+        <w:numPr>
+          <w:ilvl w:val="0"/>
+          <w:numId w:val="1"/>
+        </w:numPr>
+        <w:rPr>
+          <w:b/>
+          <w:bCs/>
+          <w:u w:val="single"/>
+        </w:rPr>
+      </w:pPr>
+      <w:r>
+        <w:t>Header.css en footer.css toegevoe</w:t>
+      </w:r>
+      <w:r>
+        <w:t>gd aan styles.ph</w:t>
+      </w:r>
+      <w:r>
+        <w:t xml:space="preserve">p </w:t>
+      </w:r>
+      <w:r>
+        <w:sym w:font="Wingdings" w:char="F0E0"/>
+      </w:r>
+      <w:r>
+        <w:t xml:space="preserve"> Gepushed.</w:t>
+      </w:r>
+    </w:p>
+    <w:p>
+      <w:pPr>
+        <w:pStyle w:val="Lijstalinea"/>
+        <w:numPr>
+          <w:ilvl w:val="0"/>
+          <w:numId w:val="1"/>
+        </w:numPr>
+        <w:rPr>
+          <w:b/>
+          <w:bCs/>
+          <w:u w:val="single"/>
+        </w:rPr>
+      </w:pPr>
+      <w:r>
+        <w:rPr>
+          <w:b/>
+          <w:bCs/>
+          <w:u w:val="single"/>
+        </w:rPr>
+        <w:t>Gesprek met Piet:</w:t>
+      </w:r>
+    </w:p>
+    <w:p>
+      <w:pPr>
+        <w:pStyle w:val="Lijstalinea"/>
+        <w:numPr>
+          <w:ilvl w:val="1"/>
+          <w:numId w:val="1"/>
+        </w:numPr>
+        <w:rPr>
+          <w:b/>
+          <w:bCs/>
+          <w:u w:val="single"/>
+        </w:rPr>
+      </w:pPr>
+      <w:r>
+        <w:rPr>
+          <w:b/>
+          <w:bCs/>
+          <w:u w:val="single"/>
+        </w:rPr>
+        <w:t>Goede vooruitgang</w:t>
+      </w:r>
+    </w:p>
+    <w:p>
+      <w:pPr>
+        <w:pStyle w:val="Lijstalinea"/>
+        <w:numPr>
+          <w:ilvl w:val="1"/>
+          <w:numId w:val="1"/>
+        </w:numPr>
+        <w:rPr>
+          <w:b/>
+          <w:bCs/>
+          <w:u w:val="single"/>
+        </w:rPr>
+      </w:pPr>
+      <w:r>
+        <w:t xml:space="preserve">Verder werken aan </w:t>
+      </w:r>
+      <w:r>
+        <w:t xml:space="preserve">klanten, </w:t>
+      </w:r>
+      <w:r>
+        <w:t>voedselpakketten en leveranciers</w:t>
+      </w:r>
+      <w:r>
+        <w:t>.</w:t>
+      </w:r>
+    </w:p>
+    <w:p>
+      <w:pPr>
+        <w:rPr>
+          <w:b/>
+          <w:bCs/>
+          <w:u w:val="single"/>
+        </w:rPr>
+      </w:pPr>
+    </w:p>
+    <w:p>
+      <w:pPr>
+        <w:rPr>
+          <w:b/>
+          <w:bCs/>
+          <w:u w:val="single"/>
+        </w:rPr>
+      </w:pPr>
+    </w:p>
+    <w:p>
+      <w:pPr>
+        <w:ind w:firstLine="708"/>
+        <w:rPr>
+          <w:b/>
+          <w:bCs/>
+          <w:u w:val="single"/>
+        </w:rPr>
+      </w:pPr>
+      <w:r>
+        <w:rPr>
+          <w:b/>
+          <w:bCs/>
+          <w:u w:val="single"/>
+        </w:rPr>
+        <w:t>03-07-2024:</w:t>
+      </w:r>
+    </w:p>
+    <w:p>
+      <w:pPr>
+        <w:pStyle w:val="Lijstalinea"/>
+        <w:numPr>
+          <w:ilvl w:val="0"/>
+          <w:numId w:val="1"/>
+        </w:numPr>
+        <w:rPr>
+          <w:b/>
+          <w:bCs/>
+          <w:u w:val="single"/>
+        </w:rPr>
+      </w:pPr>
+      <w:r>
+        <w:t>Verder werken aan css voor gebruikersbeheer en login pagina</w:t>
+      </w:r>
+    </w:p>
+    <w:p>
+      <w:pPr>
+        <w:pStyle w:val="Lijstalinea"/>
+        <w:numPr>
+          <w:ilvl w:val="0"/>
+          <w:numId w:val="1"/>
+        </w:numPr>
+        <w:rPr>
+          <w:b/>
+          <w:bCs/>
+          <w:u w:val="single"/>
+        </w:rPr>
+      </w:pPr>
+      <w:r>
+        <w:rPr>
+          <w:u w:val="single"/>
+        </w:rPr>
+        <w:t>Styles.php</w:t>
+      </w:r>
+      <w:r>
+        <w:t xml:space="preserve"> toegevoegd aan login pagina i.p.v. losse stylesheets</w:t>
+      </w:r>
+    </w:p>
+    <w:p>
+      <w:pPr>
+        <w:pStyle w:val="Lijstalinea"/>
+        <w:numPr>
+          <w:ilvl w:val="0"/>
+          <w:numId w:val="1"/>
+        </w:numPr>
+        <w:rPr>
+          <w:b/>
+          <w:bCs/>
+        </w:rPr>
+      </w:pPr>
+      <w:r>
+        <w:t>Display flexbox gebruikt voor login pagina -&gt; footer onderaan pagina</w:t>
+      </w:r>
+      <w:r>
+        <w:t>.</w:t>
+      </w:r>
+    </w:p>
+    <w:p>
+      <w:pPr>
+        <w:pStyle w:val="Lijstalinea"/>
+        <w:numPr>
+          <w:ilvl w:val="0"/>
+          <w:numId w:val="1"/>
+        </w:numPr>
+        <w:rPr>
+          <w:b/>
+          <w:bCs/>
+        </w:rPr>
+      </w:pPr>
+      <w:r>
+        <w:t>Header toegevoegd aan login pagina.</w:t>
+      </w:r>
+    </w:p>
+    <w:p>
+      <w:pPr>
+        <w:pStyle w:val="Lijstalinea"/>
+        <w:numPr>
+          <w:ilvl w:val="0"/>
+          <w:numId w:val="1"/>
+        </w:numPr>
+        <w:rPr>
+          <w:b/>
+          <w:bCs/>
+        </w:rPr>
+      </w:pPr>
+      <w:r>
+        <w:t>Font van algemene body was cursief, deze weggehaald en font veranderd naar Verdana</w:t>
+      </w:r>
+    </w:p>
+    <w:p>
+      <w:pPr>
+        <w:pStyle w:val="Lijstalinea"/>
+        <w:numPr>
+          <w:ilvl w:val="0"/>
+          <w:numId w:val="1"/>
+        </w:numPr>
+        <w:rPr>
+          <w:b/>
+          <w:bCs/>
+        </w:rPr>
+      </w:pPr>
+      <w:r>
+        <w:t>Voor nu lijkt login pagina prima, verder naar gebruikersbeheer.</w:t>
+      </w:r>
+    </w:p>
+    <w:p>
+      <w:pPr>
+        <w:pStyle w:val="Lijstalinea"/>
+        <w:numPr>
+          <w:ilvl w:val="0"/>
+          <w:numId w:val="1"/>
+        </w:numPr>
+        <w:rPr>
+          <w:b/>
+          <w:bCs/>
+        </w:rPr>
+      </w:pPr>
+      <w:r>
+        <w:t>Header toegevoegd voor gebruikersbeheer pagina.</w:t>
+      </w:r>
+    </w:p>
+    <w:p>
+      <w:pPr>
+        <w:pStyle w:val="Lijstalinea"/>
+      </w:pPr>
+    </w:p>
+    <w:p>
+      <w:pPr>
+        <w:pStyle w:val="Lijstalinea"/>
+      </w:pPr>
+    </w:p>
+    <w:p>
+      <w:pPr>
+        <w:pStyle w:val="Lijstalinea"/>
+        <w:rPr>
+          <w:b/>
+          <w:bCs/>
+          <w:u w:val="single"/>
+        </w:rPr>
+      </w:pPr>
+      <w:r>
+        <w:rPr>
+          <w:b/>
+          <w:bCs/>
+          <w:u w:val="single"/>
+        </w:rPr>
+        <w:t>04-07-2024:</w:t>
+      </w:r>
+    </w:p>
+    <w:p>
+      <w:pPr>
+        <w:pStyle w:val="Lijstalinea"/>
+        <w:rPr>
+          <w:b/>
+          <w:bCs/>
+          <w:u w:val="single"/>
+        </w:rPr>
+      </w:pPr>
+    </w:p>
+    <w:p>
+      <w:pPr>
+        <w:pStyle w:val="Lijstalinea"/>
+        <w:numPr>
+          <w:ilvl w:val="0"/>
+          <w:numId w:val="1"/>
+        </w:numPr>
+        <w:rPr>
+          <w:b/>
+          <w:bCs/>
+          <w:u w:val="single"/>
+        </w:rPr>
+      </w:pPr>
+      <w:r>
+        <w:rPr>
+          <w:b/>
+          <w:bCs/>
+          <w:u w:val="single"/>
+        </w:rPr>
+        <w:t xml:space="preserve">Gesprek met Piet: </w:t>
+      </w:r>
+      <w:r>
+        <w:t xml:space="preserve">Basis functionaliteit moet af, voedselpakketten maken. </w:t>
+      </w:r>
+      <w:r>
+        <w:t xml:space="preserve">Leveranciers </w:t>
+      </w:r>
+      <w:r>
+        <w:t>bewerken hoeft niet, deze kan opgenomen worden in het verbetervoorstel</w:t>
+      </w:r>
+      <w:r>
+        <w:t>.</w:t>
+      </w:r>
+    </w:p>
+    <w:p>
+      <w:pPr>
+        <w:pStyle w:val="Lijstalinea"/>
+        <w:numPr>
+          <w:ilvl w:val="0"/>
+          <w:numId w:val="2"/>
+        </w:numPr>
+        <w:rPr>
+          <w:b/>
+          <w:bCs/>
+          <w:u w:val="single"/>
+        </w:rPr>
+      </w:pPr>
+      <w:r>
+        <w:rPr>
+          <w:b/>
+          <w:bCs/>
+          <w:u w:val="single"/>
+        </w:rPr>
+        <w:t>Reflectieverslag inleveren, presentatie, verbetervoorstellen</w:t>
+      </w:r>
+    </w:p>
+    <w:p>
+      <w:pPr>
+        <w:pStyle w:val="Lijstalinea"/>
+        <w:numPr>
+          <w:ilvl w:val="0"/>
+          <w:numId w:val="2"/>
+        </w:numPr>
+        <w:rPr>
+          <w:b/>
+          <w:bCs/>
+          <w:u w:val="single"/>
+        </w:rPr>
+      </w:pPr>
+      <w:r>
+        <w:t>Verder werken aan voedselpakketten.</w:t>
+      </w:r>
+    </w:p>
+    <w:p>
+      <w:pPr>
+        <w:pStyle w:val="Lijstalinea"/>
+        <w:numPr>
+          <w:ilvl w:val="0"/>
+          <w:numId w:val="2"/>
+        </w:numPr>
+        <w:rPr>
+          <w:b/>
+          <w:bCs/>
+          <w:u w:val="single"/>
+        </w:rPr>
+      </w:pPr>
+      <w:r>
+        <w:t>Volgende week eindpresentatie.</w:t>
+      </w:r>
+    </w:p>
+    <w:p>
+      <w:pPr>
+        <w:pStyle w:val="Lijstalinea"/>
+        <w:numPr>
+          <w:ilvl w:val="0"/>
+          <w:numId w:val="1"/>
+        </w:numPr>
+        <w:rPr>
+          <w:b/>
+          <w:bCs/>
+          <w:u w:val="single"/>
+        </w:rPr>
+      </w:pPr>
+      <w:r>
+        <w:t>Zelfde css code gekopieerd van login pagina, geplakt bij productbeheer om footer onderaan pagina te krijgen. Footer komt niet onderaan pagina.</w:t>
+      </w:r>
+    </w:p>
+    <w:p>
+      <w:pPr>
+        <w:pStyle w:val="Lijstalinea"/>
+        <w:numPr>
+          <w:ilvl w:val="0"/>
+          <w:numId w:val="1"/>
+        </w:numPr>
+        <w:rPr>
+          <w:b/>
+          <w:bCs/>
+          <w:u w:val="single"/>
+        </w:rPr>
+      </w:pPr>
+      <w:r>
+        <w:t>Footer is onderaan pagina, dubbele “&gt;” teken bij het sluiten van content div.</w:t>
+      </w:r>
+    </w:p>
+    <w:p>
+      <w:pPr>
+        <w:pStyle w:val="Lijstalinea"/>
+        <w:rPr>
+          <w:b/>
+          <w:bCs/>
+        </w:rPr>
+      </w:pPr>
+    </w:p>
+    <w:p>
+      <w:pPr>
+        <w:rPr>
+          <w:b/>
+          <w:bCs/>
+          <w:u w:val="single"/>
+        </w:rPr>
+      </w:pPr>
+    </w:p>
+    <w:p>
+      <w:pPr>
+        <w:ind w:left="708"/>
+        <w:rPr>
+          <w:b/>
+          <w:bCs/>
+          <w:u w:val="single"/>
+        </w:rPr>
+      </w:pPr>
     </w:p>
     <w:p/>
     <w:sectPr>
@@ -1910,7 +2196,7 @@
         <w:rFonts w:ascii="Symbol" w:eastAsiaTheme="minorHAnsi" w:hAnsi="Symbol" w:cstheme="minorBidi" w:hint="default"/>
       </w:rPr>
     </w:lvl>
-    <w:lvl w:ilvl="1" w:tplc="04130003" w:tentative="1">
+    <w:lvl w:ilvl="1" w:tplc="04130003">
       <w:start w:val="1"/>
       <w:numFmt w:val="bullet"/>
       <w:lvlText w:val="o"/>

</xml_diff>

<commit_message>
Producten wijzigen, en alert bij toevoegen al bestaande product
Productaantallen kunnen nu gewijzigd worden, als een al reeds bestaand product toegevoegd wordt, verschijnt er een foutmelding i.p.v. dat de gehele site crashed.
</commit_message>
<xml_diff>
--- a/Documentatie/Logboek.docx
+++ b/Documentatie/Logboek.docx
@@ -36,7 +36,15 @@
         </w:numPr>
       </w:pPr>
       <w:r>
-        <w:t>Begonnen met Use Case ontwerp (voltooid)</w:t>
+        <w:t xml:space="preserve">Begonnen met </w:t>
+      </w:r>
+      <w:proofErr w:type="spellStart"/>
+      <w:r>
+        <w:t>Use</w:t>
+      </w:r>
+      <w:proofErr w:type="spellEnd"/>
+      <w:r>
+        <w:t xml:space="preserve"> Case ontwerp (voltooid)</w:t>
       </w:r>
     </w:p>
     <w:p>
@@ -87,8 +95,13 @@
         </w:numPr>
       </w:pPr>
       <w:r>
-        <w:t>Begonnen aan wireframes</w:t>
-      </w:r>
+        <w:t xml:space="preserve">Begonnen aan </w:t>
+      </w:r>
+      <w:proofErr w:type="spellStart"/>
+      <w:r>
+        <w:t>wireframes</w:t>
+      </w:r>
+      <w:proofErr w:type="spellEnd"/>
     </w:p>
     <w:p>
       <w:pPr>
@@ -125,8 +138,13 @@
           <w:numId w:val="2"/>
         </w:numPr>
       </w:pPr>
-      <w:r>
-        <w:t>Sign Up page toegevoegd</w:t>
+      <w:proofErr w:type="spellStart"/>
+      <w:r>
+        <w:t>Sign</w:t>
+      </w:r>
+      <w:proofErr w:type="spellEnd"/>
+      <w:r>
+        <w:t xml:space="preserve"> Up page toegevoegd</w:t>
       </w:r>
     </w:p>
     <w:p>
@@ -137,8 +155,13 @@
           <w:numId w:val="2"/>
         </w:numPr>
       </w:pPr>
-      <w:r>
-        <w:t>Sign Up page compleet</w:t>
+      <w:proofErr w:type="spellStart"/>
+      <w:r>
+        <w:t>Sign</w:t>
+      </w:r>
+      <w:proofErr w:type="spellEnd"/>
+      <w:r>
+        <w:t xml:space="preserve"> Up page compleet</w:t>
       </w:r>
     </w:p>
     <w:p>
@@ -234,8 +257,13 @@
         </w:rPr>
       </w:pPr>
       <w:r>
-        <w:t>Verder werken aan wireframes</w:t>
-      </w:r>
+        <w:t xml:space="preserve">Verder werken aan </w:t>
+      </w:r>
+      <w:proofErr w:type="spellStart"/>
+      <w:r>
+        <w:t>wireframes</w:t>
+      </w:r>
+      <w:proofErr w:type="spellEnd"/>
     </w:p>
     <w:p>
       <w:pPr>
@@ -341,8 +369,13 @@
           <w:u w:val="single"/>
         </w:rPr>
       </w:pPr>
-      <w:r>
-        <w:t>Navbar is toegevoegd en paar lege pagina’s zijn aangemaakt</w:t>
+      <w:proofErr w:type="spellStart"/>
+      <w:r>
+        <w:t>Navbar</w:t>
+      </w:r>
+      <w:proofErr w:type="spellEnd"/>
+      <w:r>
+        <w:t xml:space="preserve"> is toegevoegd en paar lege pagina’s zijn aangemaakt</w:t>
       </w:r>
     </w:p>
     <w:p>
@@ -419,27 +452,56 @@
         </w:rPr>
       </w:pPr>
       <w:r>
-        <w:t>Begonnen aan mockup site (Figma)</w:t>
-      </w:r>
-    </w:p>
-    <w:p>
-      <w:pPr>
-        <w:pStyle w:val="Lijstalinea"/>
-        <w:numPr>
-          <w:ilvl w:val="0"/>
-          <w:numId w:val="1"/>
-        </w:numPr>
-        <w:rPr>
-          <w:b/>
-          <w:bCs/>
-          <w:u w:val="single"/>
-        </w:rPr>
-      </w:pPr>
-      <w:r>
-        <w:t>Mockup site is nog niet af, begonnen aan login pagina</w:t>
-      </w:r>
-      <w:r>
-        <w:t xml:space="preserve"> (html/ css)</w:t>
+        <w:t xml:space="preserve">Begonnen aan </w:t>
+      </w:r>
+      <w:proofErr w:type="spellStart"/>
+      <w:r>
+        <w:t>mockup</w:t>
+      </w:r>
+      <w:proofErr w:type="spellEnd"/>
+      <w:r>
+        <w:t xml:space="preserve"> site (</w:t>
+      </w:r>
+      <w:proofErr w:type="spellStart"/>
+      <w:r>
+        <w:t>Figma</w:t>
+      </w:r>
+      <w:proofErr w:type="spellEnd"/>
+      <w:r>
+        <w:t>)</w:t>
+      </w:r>
+    </w:p>
+    <w:p>
+      <w:pPr>
+        <w:pStyle w:val="Lijstalinea"/>
+        <w:numPr>
+          <w:ilvl w:val="0"/>
+          <w:numId w:val="1"/>
+        </w:numPr>
+        <w:rPr>
+          <w:b/>
+          <w:bCs/>
+          <w:u w:val="single"/>
+        </w:rPr>
+      </w:pPr>
+      <w:proofErr w:type="spellStart"/>
+      <w:r>
+        <w:t>Mockup</w:t>
+      </w:r>
+      <w:proofErr w:type="spellEnd"/>
+      <w:r>
+        <w:t xml:space="preserve"> site is nog niet af, begonnen aan login pagina</w:t>
+      </w:r>
+      <w:r>
+        <w:t xml:space="preserve"> (html/ </w:t>
+      </w:r>
+      <w:proofErr w:type="spellStart"/>
+      <w:r>
+        <w:t>css</w:t>
+      </w:r>
+      <w:proofErr w:type="spellEnd"/>
+      <w:r>
+        <w:t>)</w:t>
       </w:r>
     </w:p>
     <w:p>
@@ -483,20 +545,33 @@
         <w:t xml:space="preserve">werken </w:t>
       </w:r>
       <w:r>
-        <w:t>aan Login pagina (html/css)</w:t>
-      </w:r>
-    </w:p>
-    <w:p>
-      <w:pPr>
-        <w:pStyle w:val="Lijstalinea"/>
-        <w:numPr>
-          <w:ilvl w:val="0"/>
-          <w:numId w:val="1"/>
-        </w:numPr>
-      </w:pPr>
-      <w:r>
-        <w:t>Index pagina ook stylen</w:t>
-      </w:r>
+        <w:t>aan Login pagina (html/</w:t>
+      </w:r>
+      <w:proofErr w:type="spellStart"/>
+      <w:r>
+        <w:t>css</w:t>
+      </w:r>
+      <w:proofErr w:type="spellEnd"/>
+      <w:r>
+        <w:t>)</w:t>
+      </w:r>
+    </w:p>
+    <w:p>
+      <w:pPr>
+        <w:pStyle w:val="Lijstalinea"/>
+        <w:numPr>
+          <w:ilvl w:val="0"/>
+          <w:numId w:val="1"/>
+        </w:numPr>
+      </w:pPr>
+      <w:r>
+        <w:t xml:space="preserve">Index pagina ook </w:t>
+      </w:r>
+      <w:proofErr w:type="spellStart"/>
+      <w:r>
+        <w:t>stylen</w:t>
+      </w:r>
+      <w:proofErr w:type="spellEnd"/>
     </w:p>
     <w:p>
       <w:pPr>
@@ -673,7 +748,25 @@
           <w:bCs/>
           <w:u w:val="single"/>
         </w:rPr>
-        <w:t>(Note voor morgen)</w:t>
+        <w:t>(</w:t>
+      </w:r>
+      <w:proofErr w:type="spellStart"/>
+      <w:r>
+        <w:rPr>
+          <w:b/>
+          <w:bCs/>
+          <w:u w:val="single"/>
+        </w:rPr>
+        <w:t>Note</w:t>
+      </w:r>
+      <w:proofErr w:type="spellEnd"/>
+      <w:r>
+        <w:rPr>
+          <w:b/>
+          <w:bCs/>
+          <w:u w:val="single"/>
+        </w:rPr>
+        <w:t xml:space="preserve"> voor morgen)</w:t>
       </w:r>
       <w:r>
         <w:rPr>
@@ -721,8 +814,13 @@
           <w:numId w:val="1"/>
         </w:numPr>
       </w:pPr>
-      <w:r>
-        <w:t>Mapstructuur overzichtelijker gemaakt</w:t>
+      <w:proofErr w:type="spellStart"/>
+      <w:r>
+        <w:t>Mapstructuur</w:t>
+      </w:r>
+      <w:proofErr w:type="spellEnd"/>
+      <w:r>
+        <w:t xml:space="preserve"> overzichtelijker gemaakt</w:t>
       </w:r>
     </w:p>
     <w:p>
@@ -736,32 +834,106 @@
           <w:lang w:val="en-US"/>
         </w:rPr>
       </w:pPr>
+      <w:proofErr w:type="spellStart"/>
       <w:r>
         <w:rPr>
           <w:lang w:val="en-US"/>
         </w:rPr>
-        <w:t>Begonnen aan merge front-end &amp; back-end</w:t>
-      </w:r>
+        <w:t>Begonnen</w:t>
+      </w:r>
+      <w:proofErr w:type="spellEnd"/>
       <w:r>
         <w:rPr>
           <w:lang w:val="en-US"/>
         </w:rPr>
-        <w:t xml:space="preserve"> index.php en login.php</w:t>
-      </w:r>
-    </w:p>
-    <w:p>
-      <w:pPr>
-        <w:pStyle w:val="Lijstalinea"/>
-        <w:numPr>
-          <w:ilvl w:val="0"/>
-          <w:numId w:val="1"/>
-        </w:numPr>
-      </w:pPr>
-      <w:r>
-        <w:t>Begonnen aan merge van c</w:t>
-      </w:r>
-      <w:r>
-        <w:t>ode css files</w:t>
+        <w:t xml:space="preserve"> </w:t>
+      </w:r>
+      <w:proofErr w:type="spellStart"/>
+      <w:r>
+        <w:rPr>
+          <w:lang w:val="en-US"/>
+        </w:rPr>
+        <w:t>aan</w:t>
+      </w:r>
+      <w:proofErr w:type="spellEnd"/>
+      <w:r>
+        <w:rPr>
+          <w:lang w:val="en-US"/>
+        </w:rPr>
+        <w:t xml:space="preserve"> merge front-end &amp; back-end</w:t>
+      </w:r>
+      <w:r>
+        <w:rPr>
+          <w:lang w:val="en-US"/>
+        </w:rPr>
+        <w:t xml:space="preserve"> </w:t>
+      </w:r>
+      <w:proofErr w:type="spellStart"/>
+      <w:r>
+        <w:rPr>
+          <w:lang w:val="en-US"/>
+        </w:rPr>
+        <w:t>index.php</w:t>
+      </w:r>
+      <w:proofErr w:type="spellEnd"/>
+      <w:r>
+        <w:rPr>
+          <w:lang w:val="en-US"/>
+        </w:rPr>
+        <w:t xml:space="preserve"> </w:t>
+      </w:r>
+      <w:proofErr w:type="spellStart"/>
+      <w:r>
+        <w:rPr>
+          <w:lang w:val="en-US"/>
+        </w:rPr>
+        <w:t>en</w:t>
+      </w:r>
+      <w:proofErr w:type="spellEnd"/>
+      <w:r>
+        <w:rPr>
+          <w:lang w:val="en-US"/>
+        </w:rPr>
+        <w:t xml:space="preserve"> </w:t>
+      </w:r>
+      <w:proofErr w:type="spellStart"/>
+      <w:r>
+        <w:rPr>
+          <w:lang w:val="en-US"/>
+        </w:rPr>
+        <w:t>login.php</w:t>
+      </w:r>
+      <w:proofErr w:type="spellEnd"/>
+    </w:p>
+    <w:p>
+      <w:pPr>
+        <w:pStyle w:val="Lijstalinea"/>
+        <w:numPr>
+          <w:ilvl w:val="0"/>
+          <w:numId w:val="1"/>
+        </w:numPr>
+      </w:pPr>
+      <w:r>
+        <w:t xml:space="preserve">Begonnen aan </w:t>
+      </w:r>
+      <w:proofErr w:type="spellStart"/>
+      <w:r>
+        <w:t>merge</w:t>
+      </w:r>
+      <w:proofErr w:type="spellEnd"/>
+      <w:r>
+        <w:t xml:space="preserve"> van c</w:t>
+      </w:r>
+      <w:r>
+        <w:t xml:space="preserve">ode </w:t>
+      </w:r>
+      <w:proofErr w:type="spellStart"/>
+      <w:r>
+        <w:t>css</w:t>
+      </w:r>
+      <w:proofErr w:type="spellEnd"/>
+      <w:r>
+        <w:t xml:space="preserve"> files</w:t>
       </w:r>
     </w:p>
     <w:p/>
@@ -791,24 +963,73 @@
         </w:numPr>
       </w:pPr>
       <w:r>
-        <w:t>Gestart met de code overzetten van testmap naar eindbestemming map</w:t>
-      </w:r>
-    </w:p>
-    <w:p>
-      <w:pPr>
-        <w:pStyle w:val="Lijstalinea"/>
-        <w:numPr>
-          <w:ilvl w:val="0"/>
-          <w:numId w:val="1"/>
-        </w:numPr>
-      </w:pPr>
-      <w:r>
-        <w:rPr>
-          <w:b/>
-          <w:bCs/>
-        </w:rPr>
-        <w:t>Main.css, navbar.css, login.php, index.php &amp; magazijn.php</w:t>
-      </w:r>
+        <w:t xml:space="preserve">Gestart met de code overzetten van </w:t>
+      </w:r>
+      <w:proofErr w:type="spellStart"/>
+      <w:r>
+        <w:t>testmap</w:t>
+      </w:r>
+      <w:proofErr w:type="spellEnd"/>
+      <w:r>
+        <w:t xml:space="preserve"> naar eindbestemming map</w:t>
+      </w:r>
+    </w:p>
+    <w:p>
+      <w:pPr>
+        <w:pStyle w:val="Lijstalinea"/>
+        <w:numPr>
+          <w:ilvl w:val="0"/>
+          <w:numId w:val="1"/>
+        </w:numPr>
+      </w:pPr>
+      <w:r>
+        <w:rPr>
+          <w:b/>
+          <w:bCs/>
+        </w:rPr>
+        <w:t xml:space="preserve">Main.css, navbar.css, </w:t>
+      </w:r>
+      <w:proofErr w:type="spellStart"/>
+      <w:r>
+        <w:rPr>
+          <w:b/>
+          <w:bCs/>
+        </w:rPr>
+        <w:t>login.php</w:t>
+      </w:r>
+      <w:proofErr w:type="spellEnd"/>
+      <w:r>
+        <w:rPr>
+          <w:b/>
+          <w:bCs/>
+        </w:rPr>
+        <w:t xml:space="preserve">, </w:t>
+      </w:r>
+      <w:proofErr w:type="spellStart"/>
+      <w:r>
+        <w:rPr>
+          <w:b/>
+          <w:bCs/>
+        </w:rPr>
+        <w:t>index.php</w:t>
+      </w:r>
+      <w:proofErr w:type="spellEnd"/>
+      <w:r>
+        <w:rPr>
+          <w:b/>
+          <w:bCs/>
+        </w:rPr>
+        <w:t xml:space="preserve"> &amp; </w:t>
+      </w:r>
+      <w:proofErr w:type="spellStart"/>
+      <w:r>
+        <w:rPr>
+          <w:b/>
+          <w:bCs/>
+        </w:rPr>
+        <w:t>magazijn.php</w:t>
+      </w:r>
+      <w:proofErr w:type="spellEnd"/>
       <w:r>
         <w:t xml:space="preserve"> zijn overgezet</w:t>
       </w:r>
@@ -853,7 +1074,23 @@
         </w:numPr>
       </w:pPr>
       <w:r>
-        <w:t>Paar animaties toegevoegd voor beide login buttons (index.php &amp; login.php)</w:t>
+        <w:t>Paar animaties toegevoegd voor beide login buttons (</w:t>
+      </w:r>
+      <w:proofErr w:type="spellStart"/>
+      <w:r>
+        <w:t>index.php</w:t>
+      </w:r>
+      <w:proofErr w:type="spellEnd"/>
+      <w:r>
+        <w:t xml:space="preserve"> &amp; </w:t>
+      </w:r>
+      <w:proofErr w:type="spellStart"/>
+      <w:r>
+        <w:t>login.php</w:t>
+      </w:r>
+      <w:proofErr w:type="spellEnd"/>
+      <w:r>
+        <w:t>)</w:t>
       </w:r>
     </w:p>
     <w:p>
@@ -885,7 +1122,23 @@
         <w:t>database</w:t>
       </w:r>
       <w:r>
-        <w:t xml:space="preserve"> info gemerged (pull vanuit gitkraken)</w:t>
+        <w:t xml:space="preserve"> info </w:t>
+      </w:r>
+      <w:proofErr w:type="spellStart"/>
+      <w:r>
+        <w:t>gemerged</w:t>
+      </w:r>
+      <w:proofErr w:type="spellEnd"/>
+      <w:r>
+        <w:t xml:space="preserve"> (pull vanuit </w:t>
+      </w:r>
+      <w:proofErr w:type="spellStart"/>
+      <w:r>
+        <w:t>gitkraken</w:t>
+      </w:r>
+      <w:proofErr w:type="spellEnd"/>
+      <w:r>
+        <w:t>)</w:t>
       </w:r>
     </w:p>
     <w:p/>
@@ -947,34 +1200,79 @@
         </w:numPr>
       </w:pPr>
       <w:r>
-        <w:t>Extra php en css files aan</w:t>
-      </w:r>
-      <w:r>
-        <w:t>gemaakt voor overzichtelijkheid (php include gebruiken voor styling)</w:t>
-      </w:r>
-    </w:p>
-    <w:p>
-      <w:pPr>
-        <w:pStyle w:val="Lijstalinea"/>
-        <w:numPr>
-          <w:ilvl w:val="0"/>
-          <w:numId w:val="1"/>
-        </w:numPr>
-      </w:pPr>
-      <w:r>
-        <w:t>Database gelinked aan computer</w:t>
-      </w:r>
-    </w:p>
-    <w:p>
-      <w:pPr>
-        <w:pStyle w:val="Lijstalinea"/>
-        <w:numPr>
-          <w:ilvl w:val="0"/>
-          <w:numId w:val="1"/>
-        </w:numPr>
-      </w:pPr>
-      <w:r>
-        <w:t>Magazijn.php lijsten nu uitwerken met gegevens van de database</w:t>
+        <w:t xml:space="preserve">Extra </w:t>
+      </w:r>
+      <w:proofErr w:type="spellStart"/>
+      <w:r>
+        <w:t>php</w:t>
+      </w:r>
+      <w:proofErr w:type="spellEnd"/>
+      <w:r>
+        <w:t xml:space="preserve"> en </w:t>
+      </w:r>
+      <w:proofErr w:type="spellStart"/>
+      <w:r>
+        <w:t>css</w:t>
+      </w:r>
+      <w:proofErr w:type="spellEnd"/>
+      <w:r>
+        <w:t xml:space="preserve"> files aan</w:t>
+      </w:r>
+      <w:r>
+        <w:t>gemaakt voor overzichtelijkheid (</w:t>
+      </w:r>
+      <w:proofErr w:type="spellStart"/>
+      <w:r>
+        <w:t>php</w:t>
+      </w:r>
+      <w:proofErr w:type="spellEnd"/>
+      <w:r>
+        <w:t xml:space="preserve"> </w:t>
+      </w:r>
+      <w:proofErr w:type="spellStart"/>
+      <w:r>
+        <w:t>include</w:t>
+      </w:r>
+      <w:proofErr w:type="spellEnd"/>
+      <w:r>
+        <w:t xml:space="preserve"> gebruiken voor styling)</w:t>
+      </w:r>
+    </w:p>
+    <w:p>
+      <w:pPr>
+        <w:pStyle w:val="Lijstalinea"/>
+        <w:numPr>
+          <w:ilvl w:val="0"/>
+          <w:numId w:val="1"/>
+        </w:numPr>
+      </w:pPr>
+      <w:r>
+        <w:t xml:space="preserve">Database </w:t>
+      </w:r>
+      <w:proofErr w:type="spellStart"/>
+      <w:r>
+        <w:t>gelinked</w:t>
+      </w:r>
+      <w:proofErr w:type="spellEnd"/>
+      <w:r>
+        <w:t xml:space="preserve"> aan computer</w:t>
+      </w:r>
+    </w:p>
+    <w:p>
+      <w:pPr>
+        <w:pStyle w:val="Lijstalinea"/>
+        <w:numPr>
+          <w:ilvl w:val="0"/>
+          <w:numId w:val="1"/>
+        </w:numPr>
+      </w:pPr>
+      <w:proofErr w:type="spellStart"/>
+      <w:r>
+        <w:t>Magazijn.php</w:t>
+      </w:r>
+      <w:proofErr w:type="spellEnd"/>
+      <w:r>
+        <w:t xml:space="preserve"> lijsten nu uitwerken met gegevens van de database</w:t>
       </w:r>
     </w:p>
     <w:p>
@@ -997,36 +1295,75 @@
           <w:numId w:val="1"/>
         </w:numPr>
       </w:pPr>
-      <w:r>
-        <w:t>Add_product.php aangemaakt</w:t>
-      </w:r>
-    </w:p>
-    <w:p>
-      <w:pPr>
-        <w:pStyle w:val="Lijstalinea"/>
-        <w:numPr>
-          <w:ilvl w:val="0"/>
-          <w:numId w:val="1"/>
-        </w:numPr>
-      </w:pPr>
-      <w:r>
-        <w:t>Magazijn.php uitgewerkt met verdere styling in main.css</w:t>
-      </w:r>
-    </w:p>
-    <w:p>
-      <w:pPr>
-        <w:pStyle w:val="Lijstalinea"/>
-        <w:numPr>
-          <w:ilvl w:val="0"/>
-          <w:numId w:val="1"/>
-        </w:numPr>
-      </w:pPr>
-      <w:r>
-        <w:t>Enkele errors in add_product.php, verde</w:t>
-      </w:r>
-      <w:r>
-        <w:t>r werken aan magazijn.php, modal.js en add_product.php</w:t>
-      </w:r>
+      <w:proofErr w:type="spellStart"/>
+      <w:r>
+        <w:t>Add_product.php</w:t>
+      </w:r>
+      <w:proofErr w:type="spellEnd"/>
+      <w:r>
+        <w:t xml:space="preserve"> aangemaakt</w:t>
+      </w:r>
+    </w:p>
+    <w:p>
+      <w:pPr>
+        <w:pStyle w:val="Lijstalinea"/>
+        <w:numPr>
+          <w:ilvl w:val="0"/>
+          <w:numId w:val="1"/>
+        </w:numPr>
+      </w:pPr>
+      <w:proofErr w:type="spellStart"/>
+      <w:r>
+        <w:t>Magazijn.php</w:t>
+      </w:r>
+      <w:proofErr w:type="spellEnd"/>
+      <w:r>
+        <w:t xml:space="preserve"> uitgewerkt met verdere styling in main.css</w:t>
+      </w:r>
+    </w:p>
+    <w:p>
+      <w:pPr>
+        <w:pStyle w:val="Lijstalinea"/>
+        <w:numPr>
+          <w:ilvl w:val="0"/>
+          <w:numId w:val="1"/>
+        </w:numPr>
+      </w:pPr>
+      <w:r>
+        <w:t xml:space="preserve">Enkele </w:t>
+      </w:r>
+      <w:proofErr w:type="spellStart"/>
+      <w:r>
+        <w:t>errors</w:t>
+      </w:r>
+      <w:proofErr w:type="spellEnd"/>
+      <w:r>
+        <w:t xml:space="preserve"> in </w:t>
+      </w:r>
+      <w:proofErr w:type="spellStart"/>
+      <w:r>
+        <w:t>add_product.php</w:t>
+      </w:r>
+      <w:proofErr w:type="spellEnd"/>
+      <w:r>
+        <w:t>, verde</w:t>
+      </w:r>
+      <w:r>
+        <w:t xml:space="preserve">r werken aan </w:t>
+      </w:r>
+      <w:proofErr w:type="spellStart"/>
+      <w:r>
+        <w:t>magazijn.php</w:t>
+      </w:r>
+      <w:proofErr w:type="spellEnd"/>
+      <w:r>
+        <w:t xml:space="preserve">, modal.js en </w:t>
+      </w:r>
+      <w:proofErr w:type="spellStart"/>
+      <w:r>
+        <w:t>add_product.php</w:t>
+      </w:r>
+      <w:proofErr w:type="spellEnd"/>
     </w:p>
     <w:p/>
     <w:p/>
@@ -1083,7 +1420,15 @@
         </w:rPr>
       </w:pPr>
       <w:r>
-        <w:t>Meerdere UL’s aangemaakt voor verschillende categorieën</w:t>
+        <w:t xml:space="preserve">Meerdere </w:t>
+      </w:r>
+      <w:proofErr w:type="spellStart"/>
+      <w:r>
+        <w:t>UL’s</w:t>
+      </w:r>
+      <w:proofErr w:type="spellEnd"/>
+      <w:r>
+        <w:t xml:space="preserve"> aangemaakt voor verschillende categorieën</w:t>
       </w:r>
     </w:p>
     <w:p>
@@ -1177,101 +1522,169 @@
         </w:rPr>
       </w:pPr>
       <w:r>
-        <w:t>Andere modal gebruiken met bootstrap</w:t>
-      </w:r>
-    </w:p>
-    <w:p>
-      <w:pPr>
-        <w:pStyle w:val="Lijstalinea"/>
-        <w:numPr>
-          <w:ilvl w:val="0"/>
-          <w:numId w:val="1"/>
-        </w:numPr>
-        <w:rPr>
-          <w:b/>
-          <w:bCs/>
-          <w:u w:val="single"/>
-        </w:rPr>
-      </w:pPr>
-      <w:r>
-        <w:t>Producten die toegevoegd waren, worden weergegeven, modal wordt niet weergegeven</w:t>
-      </w:r>
-    </w:p>
-    <w:p>
-      <w:pPr>
-        <w:pStyle w:val="Lijstalinea"/>
-        <w:numPr>
-          <w:ilvl w:val="0"/>
-          <w:numId w:val="1"/>
-        </w:numPr>
-        <w:rPr>
-          <w:b/>
-          <w:bCs/>
-          <w:u w:val="single"/>
-        </w:rPr>
-      </w:pPr>
-      <w:r>
-        <w:t xml:space="preserve">Modal wordt weergegeven </w:t>
+        <w:t xml:space="preserve">Andere </w:t>
+      </w:r>
+      <w:proofErr w:type="spellStart"/>
+      <w:r>
+        <w:t>modal</w:t>
+      </w:r>
+      <w:proofErr w:type="spellEnd"/>
+      <w:r>
+        <w:t xml:space="preserve"> gebruiken met bootstrap</w:t>
+      </w:r>
+    </w:p>
+    <w:p>
+      <w:pPr>
+        <w:pStyle w:val="Lijstalinea"/>
+        <w:numPr>
+          <w:ilvl w:val="0"/>
+          <w:numId w:val="1"/>
+        </w:numPr>
+        <w:rPr>
+          <w:b/>
+          <w:bCs/>
+          <w:u w:val="single"/>
+        </w:rPr>
+      </w:pPr>
+      <w:r>
+        <w:t xml:space="preserve">Producten die toegevoegd waren, worden weergegeven, </w:t>
+      </w:r>
+      <w:proofErr w:type="spellStart"/>
+      <w:r>
+        <w:t>modal</w:t>
+      </w:r>
+      <w:proofErr w:type="spellEnd"/>
+      <w:r>
+        <w:t xml:space="preserve"> wordt niet weergegeven</w:t>
+      </w:r>
+    </w:p>
+    <w:p>
+      <w:pPr>
+        <w:pStyle w:val="Lijstalinea"/>
+        <w:numPr>
+          <w:ilvl w:val="0"/>
+          <w:numId w:val="1"/>
+        </w:numPr>
+        <w:rPr>
+          <w:b/>
+          <w:bCs/>
+          <w:u w:val="single"/>
+        </w:rPr>
+      </w:pPr>
+      <w:proofErr w:type="spellStart"/>
+      <w:r>
+        <w:t>Modal</w:t>
+      </w:r>
+      <w:proofErr w:type="spellEnd"/>
+      <w:r>
+        <w:t xml:space="preserve"> wordt weergegeven </w:t>
       </w:r>
       <w:r>
         <w:sym w:font="Wingdings" w:char="F0E0"/>
       </w:r>
       <w:r>
-        <w:t xml:space="preserve"> ‘modal content’ i.p.v. ‘modal-content’</w:t>
-      </w:r>
-    </w:p>
-    <w:p>
-      <w:pPr>
-        <w:pStyle w:val="Lijstalinea"/>
-        <w:numPr>
-          <w:ilvl w:val="0"/>
-          <w:numId w:val="1"/>
-        </w:numPr>
-        <w:rPr>
-          <w:b/>
-          <w:bCs/>
-          <w:u w:val="single"/>
-        </w:rPr>
-      </w:pPr>
-      <w:r>
-        <w:t>Redirect error, na toevoegen product, kom je terecht bij verkeerde pagina</w:t>
-      </w:r>
-    </w:p>
-    <w:p>
-      <w:pPr>
-        <w:pStyle w:val="Lijstalinea"/>
-        <w:numPr>
-          <w:ilvl w:val="0"/>
-          <w:numId w:val="1"/>
-        </w:numPr>
-        <w:rPr>
-          <w:b/>
-          <w:bCs/>
-          <w:u w:val="single"/>
-        </w:rPr>
-      </w:pPr>
-      <w:r>
-        <w:t>Redirection bij form action aangepast na</w:t>
-      </w:r>
-      <w:r>
-        <w:t>ar productbeheer/add_product.php</w:t>
-      </w:r>
-    </w:p>
-    <w:p>
-      <w:pPr>
-        <w:pStyle w:val="Lijstalinea"/>
-        <w:numPr>
-          <w:ilvl w:val="0"/>
-          <w:numId w:val="1"/>
-        </w:numPr>
-        <w:rPr>
-          <w:b/>
-          <w:bCs/>
-          <w:u w:val="single"/>
-        </w:rPr>
-      </w:pPr>
-      <w:r>
-        <w:t>Enkele foutcodes met undefined array keys worden weer</w:t>
+        <w:t xml:space="preserve"> ‘</w:t>
+      </w:r>
+      <w:proofErr w:type="spellStart"/>
+      <w:r>
+        <w:t>modal</w:t>
+      </w:r>
+      <w:proofErr w:type="spellEnd"/>
+      <w:r>
+        <w:t xml:space="preserve"> content’ i.p.v. ‘</w:t>
+      </w:r>
+      <w:proofErr w:type="spellStart"/>
+      <w:r>
+        <w:t>modal</w:t>
+      </w:r>
+      <w:proofErr w:type="spellEnd"/>
+      <w:r>
+        <w:t>-content’</w:t>
+      </w:r>
+    </w:p>
+    <w:p>
+      <w:pPr>
+        <w:pStyle w:val="Lijstalinea"/>
+        <w:numPr>
+          <w:ilvl w:val="0"/>
+          <w:numId w:val="1"/>
+        </w:numPr>
+        <w:rPr>
+          <w:b/>
+          <w:bCs/>
+          <w:u w:val="single"/>
+        </w:rPr>
+      </w:pPr>
+      <w:proofErr w:type="spellStart"/>
+      <w:r>
+        <w:t>Redirect</w:t>
+      </w:r>
+      <w:proofErr w:type="spellEnd"/>
+      <w:r>
+        <w:t xml:space="preserve"> error, na toevoegen product, kom je terecht bij verkeerde pagina</w:t>
+      </w:r>
+    </w:p>
+    <w:p>
+      <w:pPr>
+        <w:pStyle w:val="Lijstalinea"/>
+        <w:numPr>
+          <w:ilvl w:val="0"/>
+          <w:numId w:val="1"/>
+        </w:numPr>
+        <w:rPr>
+          <w:b/>
+          <w:bCs/>
+          <w:u w:val="single"/>
+        </w:rPr>
+      </w:pPr>
+      <w:proofErr w:type="spellStart"/>
+      <w:r>
+        <w:t>Redirection</w:t>
+      </w:r>
+      <w:proofErr w:type="spellEnd"/>
+      <w:r>
+        <w:t xml:space="preserve"> bij form action aangepast na</w:t>
+      </w:r>
+      <w:r>
+        <w:t>ar productbeheer/</w:t>
+      </w:r>
+      <w:proofErr w:type="spellStart"/>
+      <w:r>
+        <w:t>add_product.php</w:t>
+      </w:r>
+      <w:proofErr w:type="spellEnd"/>
+    </w:p>
+    <w:p>
+      <w:pPr>
+        <w:pStyle w:val="Lijstalinea"/>
+        <w:numPr>
+          <w:ilvl w:val="0"/>
+          <w:numId w:val="1"/>
+        </w:numPr>
+        <w:rPr>
+          <w:b/>
+          <w:bCs/>
+          <w:u w:val="single"/>
+        </w:rPr>
+      </w:pPr>
+      <w:r>
+        <w:t xml:space="preserve">Enkele foutcodes met </w:t>
+      </w:r>
+      <w:proofErr w:type="spellStart"/>
+      <w:r>
+        <w:t>undefined</w:t>
+      </w:r>
+      <w:proofErr w:type="spellEnd"/>
+      <w:r>
+        <w:t xml:space="preserve"> array </w:t>
+      </w:r>
+      <w:proofErr w:type="spellStart"/>
+      <w:r>
+        <w:t>keys</w:t>
+      </w:r>
+      <w:proofErr w:type="spellEnd"/>
+      <w:r>
+        <w:t xml:space="preserve"> worden weer</w:t>
       </w:r>
       <w:r>
         <w:t>gegeven</w:t>
@@ -1291,13 +1704,37 @@
         </w:rPr>
       </w:pPr>
       <w:r>
-        <w:t xml:space="preserve">Verschillende labels veranderd: ean </w:t>
+        <w:t xml:space="preserve">Verschillende labels veranderd: </w:t>
+      </w:r>
+      <w:proofErr w:type="spellStart"/>
+      <w:r>
+        <w:t>ean</w:t>
+      </w:r>
+      <w:proofErr w:type="spellEnd"/>
+      <w:r>
+        <w:t xml:space="preserve"> </w:t>
       </w:r>
       <w:r>
         <w:sym w:font="Wingdings" w:char="F0E0"/>
       </w:r>
       <w:r>
-        <w:t xml:space="preserve"> ProductID, labels gelijke benaming gegeven zoals de id en name om verwarring voortaan te voorkomen</w:t>
+        <w:t xml:space="preserve"> </w:t>
+      </w:r>
+      <w:proofErr w:type="spellStart"/>
+      <w:r>
+        <w:t>ProductID</w:t>
+      </w:r>
+      <w:proofErr w:type="spellEnd"/>
+      <w:r>
+        <w:t xml:space="preserve">, labels gelijke benaming gegeven zoals de </w:t>
+      </w:r>
+      <w:proofErr w:type="spellStart"/>
+      <w:r>
+        <w:t>id</w:t>
+      </w:r>
+      <w:proofErr w:type="spellEnd"/>
+      <w:r>
+        <w:t xml:space="preserve"> en name om verwarring voortaan te voorkomen</w:t>
       </w:r>
     </w:p>
     <w:p>
@@ -1314,11 +1751,19 @@
           <w:lang w:val="en-US"/>
         </w:rPr>
       </w:pPr>
+      <w:proofErr w:type="spellStart"/>
       <w:r>
         <w:rPr>
           <w:lang w:val="en-US"/>
         </w:rPr>
-        <w:t xml:space="preserve">Bij Insert query, Product </w:t>
+        <w:t>Bij</w:t>
+      </w:r>
+      <w:proofErr w:type="spellEnd"/>
+      <w:r>
+        <w:rPr>
+          <w:lang w:val="en-US"/>
+        </w:rPr>
+        <w:t xml:space="preserve"> Insert query, Product </w:t>
       </w:r>
       <w:r>
         <w:sym w:font="Wingdings" w:char="F0E0"/>
@@ -1329,6 +1774,7 @@
         </w:rPr>
         <w:t xml:space="preserve"> </w:t>
       </w:r>
+      <w:proofErr w:type="spellStart"/>
       <w:r>
         <w:rPr>
           <w:u w:val="single"/>
@@ -1342,6 +1788,7 @@
         </w:rPr>
         <w:t>roduct</w:t>
       </w:r>
+      <w:proofErr w:type="spellEnd"/>
     </w:p>
     <w:p>
       <w:pPr>
@@ -1360,24 +1807,40 @@
         <w:t>Meeste foutcodes zijn opgelost, a</w:t>
       </w:r>
       <w:r>
-        <w:t>lleen nog 1 foutcode met CatogorieFID blijft</w:t>
-      </w:r>
-    </w:p>
-    <w:p>
-      <w:pPr>
-        <w:pStyle w:val="Lijstalinea"/>
-        <w:numPr>
-          <w:ilvl w:val="0"/>
-          <w:numId w:val="1"/>
-        </w:numPr>
-        <w:rPr>
-          <w:b/>
-          <w:bCs/>
-          <w:u w:val="single"/>
-        </w:rPr>
-      </w:pPr>
-      <w:r>
-        <w:t xml:space="preserve">Name bij select veranderd, catogorieFID </w:t>
+        <w:t xml:space="preserve">lleen nog 1 foutcode met </w:t>
+      </w:r>
+      <w:proofErr w:type="spellStart"/>
+      <w:r>
+        <w:t>CatogorieFID</w:t>
+      </w:r>
+      <w:proofErr w:type="spellEnd"/>
+      <w:r>
+        <w:t xml:space="preserve"> blijft</w:t>
+      </w:r>
+    </w:p>
+    <w:p>
+      <w:pPr>
+        <w:pStyle w:val="Lijstalinea"/>
+        <w:numPr>
+          <w:ilvl w:val="0"/>
+          <w:numId w:val="1"/>
+        </w:numPr>
+        <w:rPr>
+          <w:b/>
+          <w:bCs/>
+          <w:u w:val="single"/>
+        </w:rPr>
+      </w:pPr>
+      <w:r>
+        <w:t xml:space="preserve">Name bij select veranderd, </w:t>
+      </w:r>
+      <w:proofErr w:type="spellStart"/>
+      <w:r>
+        <w:t>catogorieFID</w:t>
+      </w:r>
+      <w:proofErr w:type="spellEnd"/>
+      <w:r>
+        <w:t xml:space="preserve"> </w:t>
       </w:r>
       <w:r>
         <w:sym w:font="Wingdings" w:char="F0E0"/>
@@ -1385,6 +1848,7 @@
       <w:r>
         <w:t xml:space="preserve"> </w:t>
       </w:r>
+      <w:proofErr w:type="spellStart"/>
       <w:r>
         <w:rPr>
           <w:u w:val="single"/>
@@ -1394,6 +1858,7 @@
       <w:r>
         <w:t>atogorieFID</w:t>
       </w:r>
+      <w:proofErr w:type="spellEnd"/>
     </w:p>
     <w:p>
       <w:pPr>
@@ -1479,13 +1944,23 @@
           <w:u w:val="single"/>
         </w:rPr>
       </w:pPr>
-      <w:r>
-        <w:rPr>
-          <w:b/>
-          <w:bCs/>
-          <w:u w:val="single"/>
-        </w:rPr>
-        <w:t xml:space="preserve">Fetch_product.php </w:t>
+      <w:proofErr w:type="spellStart"/>
+      <w:r>
+        <w:rPr>
+          <w:b/>
+          <w:bCs/>
+          <w:u w:val="single"/>
+        </w:rPr>
+        <w:t>Fetch_product.php</w:t>
+      </w:r>
+      <w:proofErr w:type="spellEnd"/>
+      <w:r>
+        <w:rPr>
+          <w:b/>
+          <w:bCs/>
+          <w:u w:val="single"/>
+        </w:rPr>
+        <w:t xml:space="preserve"> </w:t>
       </w:r>
       <w:r>
         <w:t>uitwerken</w:t>
@@ -1518,7 +1993,15 @@
         </w:numPr>
       </w:pPr>
       <w:r>
-        <w:t>Bij magazijn.php een kleine JS script toegevoegd voor de sorteerfunctie.</w:t>
+        <w:t xml:space="preserve">Bij </w:t>
+      </w:r>
+      <w:proofErr w:type="spellStart"/>
+      <w:r>
+        <w:t>magazijn.php</w:t>
+      </w:r>
+      <w:proofErr w:type="spellEnd"/>
+      <w:r>
+        <w:t xml:space="preserve"> een kleine JS script toegevoegd voor de sorteerfunctie.</w:t>
       </w:r>
     </w:p>
     <w:p>
@@ -1542,61 +2025,130 @@
         </w:numPr>
       </w:pPr>
       <w:r>
-        <w:t>Aantal overgezet naar “as unassigned”, hierdoor worden productnamen en aantallen juist gesorteerd</w:t>
-      </w:r>
-    </w:p>
-    <w:p>
-      <w:pPr>
-        <w:pStyle w:val="Lijstalinea"/>
-        <w:numPr>
-          <w:ilvl w:val="0"/>
-          <w:numId w:val="1"/>
-        </w:numPr>
-      </w:pPr>
-      <w:r>
-        <w:t>Default sorteeroptie moet leeg zijn, nu kan je niet kiezen om op naam te sorteren behalve door terug te gaan naar magazijn.php</w:t>
-      </w:r>
-    </w:p>
-    <w:p>
-      <w:pPr>
-        <w:pStyle w:val="Lijstalinea"/>
-        <w:numPr>
-          <w:ilvl w:val="0"/>
-          <w:numId w:val="1"/>
-        </w:numPr>
-      </w:pPr>
-      <w:r>
-        <w:t>Default variabele geset naar none i.p.v. naam, $SortBy default is veranderd naar “” i.p.v. ProductNaam.</w:t>
-      </w:r>
-    </w:p>
-    <w:p>
-      <w:pPr>
-        <w:pStyle w:val="Lijstalinea"/>
-        <w:numPr>
-          <w:ilvl w:val="0"/>
-          <w:numId w:val="1"/>
-        </w:numPr>
-      </w:pPr>
-      <w:r>
-        <w:t xml:space="preserve">Nog een option value toegevoegd met waarde ‘none’ </w:t>
+        <w:t xml:space="preserve">Aantal overgezet naar “as </w:t>
+      </w:r>
+      <w:proofErr w:type="spellStart"/>
+      <w:r>
+        <w:t>unassigned</w:t>
+      </w:r>
+      <w:proofErr w:type="spellEnd"/>
+      <w:r>
+        <w:t>”, hierdoor worden productnamen en aantallen juist gesorteerd</w:t>
+      </w:r>
+    </w:p>
+    <w:p>
+      <w:pPr>
+        <w:pStyle w:val="Lijstalinea"/>
+        <w:numPr>
+          <w:ilvl w:val="0"/>
+          <w:numId w:val="1"/>
+        </w:numPr>
+      </w:pPr>
+      <w:r>
+        <w:t xml:space="preserve">Default sorteeroptie moet leeg zijn, nu kan je niet kiezen om op naam te sorteren behalve door terug te gaan naar </w:t>
+      </w:r>
+      <w:proofErr w:type="spellStart"/>
+      <w:r>
+        <w:t>magazijn.php</w:t>
+      </w:r>
+      <w:proofErr w:type="spellEnd"/>
+    </w:p>
+    <w:p>
+      <w:pPr>
+        <w:pStyle w:val="Lijstalinea"/>
+        <w:numPr>
+          <w:ilvl w:val="0"/>
+          <w:numId w:val="1"/>
+        </w:numPr>
+      </w:pPr>
+      <w:r>
+        <w:t xml:space="preserve">Default variabele </w:t>
+      </w:r>
+      <w:proofErr w:type="spellStart"/>
+      <w:r>
+        <w:t>geset</w:t>
+      </w:r>
+      <w:proofErr w:type="spellEnd"/>
+      <w:r>
+        <w:t xml:space="preserve"> naar none i.p.v. naam, $</w:t>
+      </w:r>
+      <w:proofErr w:type="spellStart"/>
+      <w:r>
+        <w:t>SortBy</w:t>
+      </w:r>
+      <w:proofErr w:type="spellEnd"/>
+      <w:r>
+        <w:t xml:space="preserve"> default is veranderd naar “” i.p.v. </w:t>
+      </w:r>
+      <w:proofErr w:type="spellStart"/>
+      <w:r>
+        <w:t>ProductNaam</w:t>
+      </w:r>
+      <w:proofErr w:type="spellEnd"/>
+      <w:r>
+        <w:t>.</w:t>
+      </w:r>
+    </w:p>
+    <w:p>
+      <w:pPr>
+        <w:pStyle w:val="Lijstalinea"/>
+        <w:numPr>
+          <w:ilvl w:val="0"/>
+          <w:numId w:val="1"/>
+        </w:numPr>
+      </w:pPr>
+      <w:r>
+        <w:t xml:space="preserve">Nog een option </w:t>
+      </w:r>
+      <w:proofErr w:type="spellStart"/>
+      <w:r>
+        <w:t>value</w:t>
+      </w:r>
+      <w:proofErr w:type="spellEnd"/>
+      <w:r>
+        <w:t xml:space="preserve"> toegevoegd met waarde ‘none’ </w:t>
       </w:r>
       <w:r>
         <w:sym w:font="Wingdings" w:char="F0E0"/>
       </w:r>
       <w:r>
-        <w:t xml:space="preserve"> dit wordt de standaard sort optie.</w:t>
-      </w:r>
-    </w:p>
-    <w:p>
-      <w:pPr>
-        <w:pStyle w:val="Lijstalinea"/>
-        <w:numPr>
-          <w:ilvl w:val="0"/>
-          <w:numId w:val="1"/>
-        </w:numPr>
-      </w:pPr>
-      <w:r>
-        <w:t xml:space="preserve">Een if statement toegevoegd waarin de sortby alleen wordt toegevoegd als de waarde geen </w:t>
+        <w:t xml:space="preserve"> dit wordt de standaard </w:t>
+      </w:r>
+      <w:proofErr w:type="spellStart"/>
+      <w:r>
+        <w:t>sort</w:t>
+      </w:r>
+      <w:proofErr w:type="spellEnd"/>
+      <w:r>
+        <w:t xml:space="preserve"> optie.</w:t>
+      </w:r>
+    </w:p>
+    <w:p>
+      <w:pPr>
+        <w:pStyle w:val="Lijstalinea"/>
+        <w:numPr>
+          <w:ilvl w:val="0"/>
+          <w:numId w:val="1"/>
+        </w:numPr>
+      </w:pPr>
+      <w:r>
+        <w:t xml:space="preserve">Een </w:t>
+      </w:r>
+      <w:proofErr w:type="spellStart"/>
+      <w:r>
+        <w:t>if</w:t>
+      </w:r>
+      <w:proofErr w:type="spellEnd"/>
+      <w:r>
+        <w:t xml:space="preserve"> statement toegevoegd waarin de </w:t>
+      </w:r>
+      <w:proofErr w:type="spellStart"/>
+      <w:r>
+        <w:t>sortby</w:t>
+      </w:r>
+      <w:proofErr w:type="spellEnd"/>
+      <w:r>
+        <w:t xml:space="preserve"> alleen wordt toegevoegd als de waarde geen </w:t>
       </w:r>
       <w:r>
         <w:rPr>
@@ -1618,8 +2170,37 @@
           <w:numId w:val="1"/>
         </w:numPr>
       </w:pPr>
-      <w:r>
-        <w:t>If statement toegevoegd aan script in magazijn.php, als de sortoptie gelijk is aan ‘none’, dan geen sorteerwaarde toevoegen aan de url van de pagina.</w:t>
+      <w:proofErr w:type="spellStart"/>
+      <w:r>
+        <w:t>If</w:t>
+      </w:r>
+      <w:proofErr w:type="spellEnd"/>
+      <w:r>
+        <w:t xml:space="preserve"> statement toegevoegd aan script in </w:t>
+      </w:r>
+      <w:proofErr w:type="spellStart"/>
+      <w:r>
+        <w:t>magazijn.php</w:t>
+      </w:r>
+      <w:proofErr w:type="spellEnd"/>
+      <w:r>
+        <w:t xml:space="preserve">, als de </w:t>
+      </w:r>
+      <w:proofErr w:type="spellStart"/>
+      <w:r>
+        <w:t>sortoptie</w:t>
+      </w:r>
+      <w:proofErr w:type="spellEnd"/>
+      <w:r>
+        <w:t xml:space="preserve"> gelijk is aan ‘none’, dan geen sorteerwaarde toevoegen aan de </w:t>
+      </w:r>
+      <w:proofErr w:type="spellStart"/>
+      <w:r>
+        <w:t>url</w:t>
+      </w:r>
+      <w:proofErr w:type="spellEnd"/>
+      <w:r>
+        <w:t xml:space="preserve"> van de pagina.</w:t>
       </w:r>
     </w:p>
     <w:p>
@@ -1637,14 +2218,36 @@
         <w:rPr>
           <w:lang w:val="en-US"/>
         </w:rPr>
-        <w:t>Error bij fetch_products.p</w:t>
-      </w:r>
+        <w:t xml:space="preserve">Error </w:t>
+      </w:r>
+      <w:proofErr w:type="spellStart"/>
       <w:r>
         <w:rPr>
           <w:lang w:val="en-US"/>
         </w:rPr>
+        <w:t>bij</w:t>
+      </w:r>
+      <w:proofErr w:type="spellEnd"/>
+      <w:r>
+        <w:rPr>
+          <w:lang w:val="en-US"/>
+        </w:rPr>
+        <w:t xml:space="preserve"> </w:t>
+      </w:r>
+      <w:proofErr w:type="spellStart"/>
+      <w:r>
+        <w:rPr>
+          <w:lang w:val="en-US"/>
+        </w:rPr>
+        <w:t>fetch_products.p</w:t>
+      </w:r>
+      <w:r>
+        <w:rPr>
+          <w:lang w:val="en-US"/>
+        </w:rPr>
         <w:t>hp</w:t>
       </w:r>
+      <w:proofErr w:type="spellEnd"/>
     </w:p>
     <w:p>
       <w:pPr>
@@ -1658,19 +2261,35 @@
         <w:t>Enkele quotes i.p.v</w:t>
       </w:r>
       <w:r>
-        <w:t>. dubbele gebruikt bij de sql query.</w:t>
-      </w:r>
-    </w:p>
-    <w:p>
-      <w:pPr>
-        <w:pStyle w:val="Lijstalinea"/>
-        <w:numPr>
-          <w:ilvl w:val="0"/>
-          <w:numId w:val="1"/>
-        </w:numPr>
-      </w:pPr>
-      <w:r>
-        <w:t>Producten kunnen nu gesorteerd worden op basis van naam, hoeveelheid, en ean code.</w:t>
+        <w:t xml:space="preserve">. dubbele gebruikt bij de </w:t>
+      </w:r>
+      <w:proofErr w:type="spellStart"/>
+      <w:r>
+        <w:t>sql</w:t>
+      </w:r>
+      <w:proofErr w:type="spellEnd"/>
+      <w:r>
+        <w:t xml:space="preserve"> query.</w:t>
+      </w:r>
+    </w:p>
+    <w:p>
+      <w:pPr>
+        <w:pStyle w:val="Lijstalinea"/>
+        <w:numPr>
+          <w:ilvl w:val="0"/>
+          <w:numId w:val="1"/>
+        </w:numPr>
+      </w:pPr>
+      <w:r>
+        <w:t xml:space="preserve">Producten kunnen nu gesorteerd worden op basis van naam, hoeveelheid, en </w:t>
+      </w:r>
+      <w:proofErr w:type="spellStart"/>
+      <w:r>
+        <w:t>ean</w:t>
+      </w:r>
+      <w:proofErr w:type="spellEnd"/>
+      <w:r>
+        <w:t xml:space="preserve"> code.</w:t>
       </w:r>
     </w:p>
     <w:p>
@@ -1716,7 +2335,15 @@
         </w:rPr>
       </w:pPr>
       <w:r>
-        <w:t xml:space="preserve">Productbeheer is gepushed, kleine issue met de header. </w:t>
+        <w:t xml:space="preserve">Productbeheer is </w:t>
+      </w:r>
+      <w:proofErr w:type="spellStart"/>
+      <w:r>
+        <w:t>gepushed</w:t>
+      </w:r>
+      <w:proofErr w:type="spellEnd"/>
+      <w:r>
+        <w:t xml:space="preserve">, kleine issue met de header. </w:t>
       </w:r>
     </w:p>
     <w:p>
@@ -1736,16 +2363,32 @@
         <w:t>Header.css en footer.css toegevoe</w:t>
       </w:r>
       <w:r>
-        <w:t>gd aan styles.ph</w:t>
-      </w:r>
-      <w:r>
-        <w:t xml:space="preserve">p </w:t>
+        <w:t xml:space="preserve">gd aan </w:t>
+      </w:r>
+      <w:proofErr w:type="spellStart"/>
+      <w:r>
+        <w:t>styles.ph</w:t>
+      </w:r>
+      <w:r>
+        <w:t>p</w:t>
+      </w:r>
+      <w:proofErr w:type="spellEnd"/>
+      <w:r>
+        <w:t xml:space="preserve"> </w:t>
       </w:r>
       <w:r>
         <w:sym w:font="Wingdings" w:char="F0E0"/>
       </w:r>
       <w:r>
-        <w:t xml:space="preserve"> Gepushed.</w:t>
+        <w:t xml:space="preserve"> </w:t>
+      </w:r>
+      <w:proofErr w:type="spellStart"/>
+      <w:r>
+        <w:t>Gepushed</w:t>
+      </w:r>
+      <w:proofErr w:type="spellEnd"/>
+      <w:r>
+        <w:t>.</w:t>
       </w:r>
     </w:p>
     <w:p>
@@ -1868,46 +2511,69 @@
         </w:rPr>
       </w:pPr>
       <w:r>
-        <w:t>Verder werken aan css voor gebruikersbeheer en login pagina</w:t>
-      </w:r>
-    </w:p>
-    <w:p>
-      <w:pPr>
-        <w:pStyle w:val="Lijstalinea"/>
-        <w:numPr>
-          <w:ilvl w:val="0"/>
-          <w:numId w:val="1"/>
-        </w:numPr>
-        <w:rPr>
-          <w:b/>
-          <w:bCs/>
-          <w:u w:val="single"/>
-        </w:rPr>
-      </w:pPr>
+        <w:t xml:space="preserve">Verder werken aan </w:t>
+      </w:r>
+      <w:proofErr w:type="spellStart"/>
+      <w:r>
+        <w:t>css</w:t>
+      </w:r>
+      <w:proofErr w:type="spellEnd"/>
+      <w:r>
+        <w:t xml:space="preserve"> voor gebruikersbeheer en login pagina</w:t>
+      </w:r>
+    </w:p>
+    <w:p>
+      <w:pPr>
+        <w:pStyle w:val="Lijstalinea"/>
+        <w:numPr>
+          <w:ilvl w:val="0"/>
+          <w:numId w:val="1"/>
+        </w:numPr>
+        <w:rPr>
+          <w:b/>
+          <w:bCs/>
+          <w:u w:val="single"/>
+        </w:rPr>
+      </w:pPr>
+      <w:proofErr w:type="spellStart"/>
       <w:r>
         <w:rPr>
           <w:u w:val="single"/>
         </w:rPr>
         <w:t>Styles.php</w:t>
       </w:r>
-      <w:r>
-        <w:t xml:space="preserve"> toegevoegd aan login pagina i.p.v. losse stylesheets</w:t>
-      </w:r>
-    </w:p>
-    <w:p>
-      <w:pPr>
-        <w:pStyle w:val="Lijstalinea"/>
-        <w:numPr>
-          <w:ilvl w:val="0"/>
-          <w:numId w:val="1"/>
-        </w:numPr>
-        <w:rPr>
-          <w:b/>
-          <w:bCs/>
-        </w:rPr>
-      </w:pPr>
-      <w:r>
-        <w:t>Display flexbox gebruikt voor login pagina -&gt; footer onderaan pagina</w:t>
+      <w:proofErr w:type="spellEnd"/>
+      <w:r>
+        <w:t xml:space="preserve"> toegevoegd aan login pagina i.p.v. losse </w:t>
+      </w:r>
+      <w:proofErr w:type="spellStart"/>
+      <w:r>
+        <w:t>stylesheets</w:t>
+      </w:r>
+      <w:proofErr w:type="spellEnd"/>
+    </w:p>
+    <w:p>
+      <w:pPr>
+        <w:pStyle w:val="Lijstalinea"/>
+        <w:numPr>
+          <w:ilvl w:val="0"/>
+          <w:numId w:val="1"/>
+        </w:numPr>
+        <w:rPr>
+          <w:b/>
+          <w:bCs/>
+        </w:rPr>
+      </w:pPr>
+      <w:r>
+        <w:t xml:space="preserve">Display </w:t>
+      </w:r>
+      <w:proofErr w:type="spellStart"/>
+      <w:r>
+        <w:t>flexbox</w:t>
+      </w:r>
+      <w:proofErr w:type="spellEnd"/>
+      <w:r>
+        <w:t xml:space="preserve"> gebruikt voor login pagina -&gt; footer onderaan pagina</w:t>
       </w:r>
       <w:r>
         <w:t>.</w:t>
@@ -1942,8 +2608,13 @@
         </w:rPr>
       </w:pPr>
       <w:r>
-        <w:t>Font van algemene body was cursief, deze weggehaald en font veranderd naar Verdana</w:t>
-      </w:r>
+        <w:t xml:space="preserve">Font van algemene body was cursief, deze weggehaald en font veranderd naar </w:t>
+      </w:r>
+      <w:proofErr w:type="spellStart"/>
+      <w:r>
+        <w:t>Verdana</w:t>
+      </w:r>
+      <w:proofErr w:type="spellEnd"/>
     </w:p>
     <w:p>
       <w:pPr>
@@ -2119,7 +2790,15 @@
         </w:rPr>
       </w:pPr>
       <w:r>
-        <w:t>Zelfde css code gekopieerd van login pagina, geplakt bij productbeheer om footer onderaan pagina te krijgen. Footer komt niet onderaan pagina.</w:t>
+        <w:t xml:space="preserve">Zelfde </w:t>
+      </w:r>
+      <w:proofErr w:type="spellStart"/>
+      <w:r>
+        <w:t>css</w:t>
+      </w:r>
+      <w:proofErr w:type="spellEnd"/>
+      <w:r>
+        <w:t xml:space="preserve"> code gekopieerd van login pagina, geplakt bij productbeheer om footer onderaan pagina te krijgen. Footer komt niet onderaan pagina.</w:t>
       </w:r>
     </w:p>
     <w:p>
@@ -2480,7 +3159,23 @@
           <w:b/>
           <w:bCs/>
         </w:rPr>
-        <w:t xml:space="preserve"> – link naar account.php toevoegen</w:t>
+        <w:t xml:space="preserve"> – link naar </w:t>
+      </w:r>
+      <w:proofErr w:type="spellStart"/>
+      <w:r>
+        <w:rPr>
+          <w:b/>
+          <w:bCs/>
+        </w:rPr>
+        <w:t>account.php</w:t>
+      </w:r>
+      <w:proofErr w:type="spellEnd"/>
+      <w:r>
+        <w:rPr>
+          <w:b/>
+          <w:bCs/>
+        </w:rPr>
+        <w:t xml:space="preserve"> toevoegen</w:t>
       </w:r>
     </w:p>
     <w:p>
@@ -2523,6 +3218,141 @@
     </w:p>
     <w:p>
       <w:pPr>
+        <w:pStyle w:val="Lijstalinea"/>
+        <w:numPr>
+          <w:ilvl w:val="0"/>
+          <w:numId w:val="1"/>
+        </w:numPr>
+        <w:rPr>
+          <w:b/>
+          <w:bCs/>
+          <w:u w:val="single"/>
+        </w:rPr>
+      </w:pPr>
+      <w:proofErr w:type="spellStart"/>
+      <w:r>
+        <w:t>Edit</w:t>
+      </w:r>
+      <w:proofErr w:type="spellEnd"/>
+      <w:r>
+        <w:t xml:space="preserve"> buttons toevoegen aan </w:t>
+      </w:r>
+      <w:proofErr w:type="spellStart"/>
+      <w:r>
+        <w:rPr>
+          <w:b/>
+          <w:bCs/>
+          <w:u w:val="single"/>
+        </w:rPr>
+        <w:t>magazijn.php</w:t>
+      </w:r>
+      <w:proofErr w:type="spellEnd"/>
+    </w:p>
+    <w:p>
+      <w:pPr>
+        <w:pStyle w:val="Lijstalinea"/>
+        <w:numPr>
+          <w:ilvl w:val="0"/>
+          <w:numId w:val="1"/>
+        </w:numPr>
+        <w:rPr>
+          <w:b/>
+          <w:bCs/>
+          <w:u w:val="single"/>
+        </w:rPr>
+      </w:pPr>
+      <w:r>
+        <w:t xml:space="preserve">Nieuw bestand aangemaakt </w:t>
+      </w:r>
+      <w:proofErr w:type="spellStart"/>
+      <w:r>
+        <w:rPr>
+          <w:b/>
+          <w:bCs/>
+          <w:u w:val="single"/>
+        </w:rPr>
+        <w:t>edit_product.php</w:t>
+      </w:r>
+      <w:proofErr w:type="spellEnd"/>
+    </w:p>
+    <w:p>
+      <w:pPr>
+        <w:pStyle w:val="Lijstalinea"/>
+        <w:numPr>
+          <w:ilvl w:val="0"/>
+          <w:numId w:val="1"/>
+        </w:numPr>
+        <w:rPr>
+          <w:b/>
+          <w:bCs/>
+          <w:u w:val="single"/>
+          <w:lang w:val="en-US"/>
+        </w:rPr>
+      </w:pPr>
+      <w:r>
+        <w:rPr>
+          <w:lang w:val="en-US"/>
+        </w:rPr>
+        <w:t xml:space="preserve">Update query </w:t>
+      </w:r>
+      <w:proofErr w:type="spellStart"/>
+      <w:r>
+        <w:rPr>
+          <w:lang w:val="en-US"/>
+        </w:rPr>
+        <w:t>toegevoegd</w:t>
+      </w:r>
+      <w:proofErr w:type="spellEnd"/>
+      <w:r>
+        <w:rPr>
+          <w:lang w:val="en-US"/>
+        </w:rPr>
+        <w:t xml:space="preserve"> in </w:t>
+      </w:r>
+      <w:proofErr w:type="spellStart"/>
+      <w:r>
+        <w:rPr>
+          <w:b/>
+          <w:bCs/>
+          <w:u w:val="single"/>
+          <w:lang w:val="en-US"/>
+        </w:rPr>
+        <w:t>edit_product.php</w:t>
+      </w:r>
+      <w:proofErr w:type="spellEnd"/>
+    </w:p>
+    <w:p>
+      <w:pPr>
+        <w:pStyle w:val="Lijstalinea"/>
+        <w:numPr>
+          <w:ilvl w:val="0"/>
+          <w:numId w:val="1"/>
+        </w:numPr>
+        <w:rPr>
+          <w:b/>
+          <w:bCs/>
+          <w:u w:val="single"/>
+        </w:rPr>
+      </w:pPr>
+      <w:proofErr w:type="spellStart"/>
+      <w:r>
+        <w:t>Edit</w:t>
+      </w:r>
+      <w:proofErr w:type="spellEnd"/>
+      <w:r>
+        <w:t xml:space="preserve"> buttons werken naar </w:t>
+      </w:r>
+      <w:r>
+        <w:t>behoren</w:t>
+      </w:r>
+    </w:p>
+    <w:p>
+      <w:pPr>
+        <w:pStyle w:val="Lijstalinea"/>
+        <w:numPr>
+          <w:ilvl w:val="0"/>
+          <w:numId w:val="1"/>
+        </w:numPr>
         <w:ind w:left="708"/>
         <w:rPr>
           <w:b/>
@@ -2530,6 +3360,83 @@
           <w:u w:val="single"/>
         </w:rPr>
       </w:pPr>
+      <w:r>
+        <w:t xml:space="preserve">Als een product al is toegevoegd, en deze wordt opnieuw toegevoegd, crasht de gehele database, er moet een error </w:t>
+      </w:r>
+      <w:proofErr w:type="spellStart"/>
+      <w:r>
+        <w:t>message</w:t>
+      </w:r>
+      <w:proofErr w:type="spellEnd"/>
+      <w:r>
+        <w:t xml:space="preserve"> komen, en vervolgens weer terugverwijzen naar </w:t>
+      </w:r>
+      <w:proofErr w:type="spellStart"/>
+      <w:r>
+        <w:rPr>
+          <w:b/>
+          <w:bCs/>
+          <w:u w:val="single"/>
+        </w:rPr>
+        <w:t>magazijn.php</w:t>
+      </w:r>
+      <w:proofErr w:type="spellEnd"/>
+    </w:p>
+    <w:p>
+      <w:pPr>
+        <w:pStyle w:val="Lijstalinea"/>
+        <w:numPr>
+          <w:ilvl w:val="0"/>
+          <w:numId w:val="1"/>
+        </w:numPr>
+        <w:ind w:left="708"/>
+        <w:rPr>
+          <w:b/>
+          <w:bCs/>
+          <w:u w:val="single"/>
+        </w:rPr>
+      </w:pPr>
+      <w:proofErr w:type="spellStart"/>
+      <w:r>
+        <w:t>If</w:t>
+      </w:r>
+      <w:proofErr w:type="spellEnd"/>
+      <w:r>
+        <w:t xml:space="preserve"> statement maken, als er meer dan 0 van het ingevoerde product al bestaat, alert maken met “Product bestaat al”.</w:t>
+      </w:r>
+    </w:p>
+    <w:p>
+      <w:pPr>
+        <w:pStyle w:val="Lijstalinea"/>
+        <w:numPr>
+          <w:ilvl w:val="0"/>
+          <w:numId w:val="1"/>
+        </w:numPr>
+        <w:ind w:left="708"/>
+        <w:rPr>
+          <w:b/>
+          <w:bCs/>
+          <w:u w:val="single"/>
+        </w:rPr>
+      </w:pPr>
+      <w:proofErr w:type="spellStart"/>
+      <w:r>
+        <w:t>If</w:t>
+      </w:r>
+      <w:proofErr w:type="spellEnd"/>
+      <w:r>
+        <w:t xml:space="preserve"> statement werkt, er verschijnt een alert, en verwijst door naar </w:t>
+      </w:r>
+      <w:proofErr w:type="spellStart"/>
+      <w:r>
+        <w:rPr>
+          <w:b/>
+          <w:bCs/>
+          <w:u w:val="single"/>
+        </w:rPr>
+        <w:t>magazijn.php</w:t>
+      </w:r>
+      <w:proofErr w:type="spellEnd"/>
     </w:p>
     <w:p/>
     <w:sectPr>

</xml_diff>

<commit_message>
Presentatie + Verbetervoorstellen + Reflectieverslag + changes magazijn
Alles up to date, presentatie is ready, verbetervoorstellen + eigen reflectieverslag zijn toegevoegd, magazijn.php en edit_product.php zijn gewijzigd, deze horen nu te werken
</commit_message>
<xml_diff>
--- a/Documentatie/Logboek.docx
+++ b/Documentatie/Logboek.docx
@@ -36,15 +36,7 @@
         </w:numPr>
       </w:pPr>
       <w:r>
-        <w:t xml:space="preserve">Begonnen met </w:t>
-      </w:r>
-      <w:proofErr w:type="spellStart"/>
-      <w:r>
-        <w:t>Use</w:t>
-      </w:r>
-      <w:proofErr w:type="spellEnd"/>
-      <w:r>
-        <w:t xml:space="preserve"> Case ontwerp (voltooid)</w:t>
+        <w:t>Begonnen met Use Case ontwerp (voltooid)</w:t>
       </w:r>
     </w:p>
     <w:p>
@@ -95,13 +87,8 @@
         </w:numPr>
       </w:pPr>
       <w:r>
-        <w:t xml:space="preserve">Begonnen aan </w:t>
-      </w:r>
-      <w:proofErr w:type="spellStart"/>
-      <w:r>
-        <w:t>wireframes</w:t>
-      </w:r>
-      <w:proofErr w:type="spellEnd"/>
+        <w:t>Begonnen aan wireframes</w:t>
+      </w:r>
     </w:p>
     <w:p>
       <w:pPr>
@@ -138,13 +125,8 @@
           <w:numId w:val="2"/>
         </w:numPr>
       </w:pPr>
-      <w:proofErr w:type="spellStart"/>
-      <w:r>
-        <w:t>Sign</w:t>
-      </w:r>
-      <w:proofErr w:type="spellEnd"/>
-      <w:r>
-        <w:t xml:space="preserve"> Up page toegevoegd</w:t>
+      <w:r>
+        <w:t>Sign Up page toegevoegd</w:t>
       </w:r>
     </w:p>
     <w:p>
@@ -155,13 +137,8 @@
           <w:numId w:val="2"/>
         </w:numPr>
       </w:pPr>
-      <w:proofErr w:type="spellStart"/>
-      <w:r>
-        <w:t>Sign</w:t>
-      </w:r>
-      <w:proofErr w:type="spellEnd"/>
-      <w:r>
-        <w:t xml:space="preserve"> Up page compleet</w:t>
+      <w:r>
+        <w:t>Sign Up page compleet</w:t>
       </w:r>
     </w:p>
     <w:p>
@@ -257,13 +234,8 @@
         </w:rPr>
       </w:pPr>
       <w:r>
-        <w:t xml:space="preserve">Verder werken aan </w:t>
-      </w:r>
-      <w:proofErr w:type="spellStart"/>
-      <w:r>
-        <w:t>wireframes</w:t>
-      </w:r>
-      <w:proofErr w:type="spellEnd"/>
+        <w:t>Verder werken aan wireframes</w:t>
+      </w:r>
     </w:p>
     <w:p>
       <w:pPr>
@@ -369,13 +341,8 @@
           <w:u w:val="single"/>
         </w:rPr>
       </w:pPr>
-      <w:proofErr w:type="spellStart"/>
-      <w:r>
-        <w:t>Navbar</w:t>
-      </w:r>
-      <w:proofErr w:type="spellEnd"/>
-      <w:r>
-        <w:t xml:space="preserve"> is toegevoegd en paar lege pagina’s zijn aangemaakt</w:t>
+      <w:r>
+        <w:t>Navbar is toegevoegd en paar lege pagina’s zijn aangemaakt</w:t>
       </w:r>
     </w:p>
     <w:p>
@@ -452,56 +419,27 @@
         </w:rPr>
       </w:pPr>
       <w:r>
-        <w:t xml:space="preserve">Begonnen aan </w:t>
-      </w:r>
-      <w:proofErr w:type="spellStart"/>
-      <w:r>
-        <w:t>mockup</w:t>
-      </w:r>
-      <w:proofErr w:type="spellEnd"/>
-      <w:r>
-        <w:t xml:space="preserve"> site (</w:t>
-      </w:r>
-      <w:proofErr w:type="spellStart"/>
-      <w:r>
-        <w:t>Figma</w:t>
-      </w:r>
-      <w:proofErr w:type="spellEnd"/>
-      <w:r>
-        <w:t>)</w:t>
-      </w:r>
-    </w:p>
-    <w:p>
-      <w:pPr>
-        <w:pStyle w:val="Lijstalinea"/>
-        <w:numPr>
-          <w:ilvl w:val="0"/>
-          <w:numId w:val="1"/>
-        </w:numPr>
-        <w:rPr>
-          <w:b/>
-          <w:bCs/>
-          <w:u w:val="single"/>
-        </w:rPr>
-      </w:pPr>
-      <w:proofErr w:type="spellStart"/>
-      <w:r>
-        <w:t>Mockup</w:t>
-      </w:r>
-      <w:proofErr w:type="spellEnd"/>
-      <w:r>
-        <w:t xml:space="preserve"> site is nog niet af, begonnen aan login pagina</w:t>
-      </w:r>
-      <w:r>
-        <w:t xml:space="preserve"> (html/ </w:t>
-      </w:r>
-      <w:proofErr w:type="spellStart"/>
-      <w:r>
-        <w:t>css</w:t>
-      </w:r>
-      <w:proofErr w:type="spellEnd"/>
-      <w:r>
-        <w:t>)</w:t>
+        <w:t>Begonnen aan mockup site (Figma)</w:t>
+      </w:r>
+    </w:p>
+    <w:p>
+      <w:pPr>
+        <w:pStyle w:val="Lijstalinea"/>
+        <w:numPr>
+          <w:ilvl w:val="0"/>
+          <w:numId w:val="1"/>
+        </w:numPr>
+        <w:rPr>
+          <w:b/>
+          <w:bCs/>
+          <w:u w:val="single"/>
+        </w:rPr>
+      </w:pPr>
+      <w:r>
+        <w:t>Mockup site is nog niet af, begonnen aan login pagina</w:t>
+      </w:r>
+      <w:r>
+        <w:t xml:space="preserve"> (html/ css)</w:t>
       </w:r>
     </w:p>
     <w:p>
@@ -545,33 +483,20 @@
         <w:t xml:space="preserve">werken </w:t>
       </w:r>
       <w:r>
-        <w:t>aan Login pagina (html/</w:t>
-      </w:r>
-      <w:proofErr w:type="spellStart"/>
-      <w:r>
-        <w:t>css</w:t>
-      </w:r>
-      <w:proofErr w:type="spellEnd"/>
-      <w:r>
-        <w:t>)</w:t>
-      </w:r>
-    </w:p>
-    <w:p>
-      <w:pPr>
-        <w:pStyle w:val="Lijstalinea"/>
-        <w:numPr>
-          <w:ilvl w:val="0"/>
-          <w:numId w:val="1"/>
-        </w:numPr>
-      </w:pPr>
-      <w:r>
-        <w:t xml:space="preserve">Index pagina ook </w:t>
-      </w:r>
-      <w:proofErr w:type="spellStart"/>
-      <w:r>
-        <w:t>stylen</w:t>
-      </w:r>
-      <w:proofErr w:type="spellEnd"/>
+        <w:t>aan Login pagina (html/css)</w:t>
+      </w:r>
+    </w:p>
+    <w:p>
+      <w:pPr>
+        <w:pStyle w:val="Lijstalinea"/>
+        <w:numPr>
+          <w:ilvl w:val="0"/>
+          <w:numId w:val="1"/>
+        </w:numPr>
+      </w:pPr>
+      <w:r>
+        <w:t>Index pagina ook stylen</w:t>
+      </w:r>
     </w:p>
     <w:p>
       <w:pPr>
@@ -748,25 +673,7 @@
           <w:bCs/>
           <w:u w:val="single"/>
         </w:rPr>
-        <w:t>(</w:t>
-      </w:r>
-      <w:proofErr w:type="spellStart"/>
-      <w:r>
-        <w:rPr>
-          <w:b/>
-          <w:bCs/>
-          <w:u w:val="single"/>
-        </w:rPr>
-        <w:t>Note</w:t>
-      </w:r>
-      <w:proofErr w:type="spellEnd"/>
-      <w:r>
-        <w:rPr>
-          <w:b/>
-          <w:bCs/>
-          <w:u w:val="single"/>
-        </w:rPr>
-        <w:t xml:space="preserve"> voor morgen)</w:t>
+        <w:t>(Note voor morgen)</w:t>
       </w:r>
       <w:r>
         <w:rPr>
@@ -814,13 +721,8 @@
           <w:numId w:val="1"/>
         </w:numPr>
       </w:pPr>
-      <w:proofErr w:type="spellStart"/>
-      <w:r>
-        <w:t>Mapstructuur</w:t>
-      </w:r>
-      <w:proofErr w:type="spellEnd"/>
-      <w:r>
-        <w:t xml:space="preserve"> overzichtelijker gemaakt</w:t>
+      <w:r>
+        <w:t>Mapstructuur overzichtelijker gemaakt</w:t>
       </w:r>
     </w:p>
     <w:p>
@@ -834,106 +736,32 @@
           <w:lang w:val="en-US"/>
         </w:rPr>
       </w:pPr>
-      <w:proofErr w:type="spellStart"/>
       <w:r>
         <w:rPr>
           <w:lang w:val="en-US"/>
         </w:rPr>
-        <w:t>Begonnen</w:t>
-      </w:r>
-      <w:proofErr w:type="spellEnd"/>
+        <w:t>Begonnen aan merge front-end &amp; back-end</w:t>
+      </w:r>
       <w:r>
         <w:rPr>
           <w:lang w:val="en-US"/>
         </w:rPr>
-        <w:t xml:space="preserve"> </w:t>
-      </w:r>
-      <w:proofErr w:type="spellStart"/>
-      <w:r>
-        <w:rPr>
-          <w:lang w:val="en-US"/>
-        </w:rPr>
-        <w:t>aan</w:t>
-      </w:r>
-      <w:proofErr w:type="spellEnd"/>
-      <w:r>
-        <w:rPr>
-          <w:lang w:val="en-US"/>
-        </w:rPr>
-        <w:t xml:space="preserve"> merge front-end &amp; back-end</w:t>
-      </w:r>
-      <w:r>
-        <w:rPr>
-          <w:lang w:val="en-US"/>
-        </w:rPr>
-        <w:t xml:space="preserve"> </w:t>
-      </w:r>
-      <w:proofErr w:type="spellStart"/>
-      <w:r>
-        <w:rPr>
-          <w:lang w:val="en-US"/>
-        </w:rPr>
-        <w:t>index.php</w:t>
-      </w:r>
-      <w:proofErr w:type="spellEnd"/>
-      <w:r>
-        <w:rPr>
-          <w:lang w:val="en-US"/>
-        </w:rPr>
-        <w:t xml:space="preserve"> </w:t>
-      </w:r>
-      <w:proofErr w:type="spellStart"/>
-      <w:r>
-        <w:rPr>
-          <w:lang w:val="en-US"/>
-        </w:rPr>
-        <w:t>en</w:t>
-      </w:r>
-      <w:proofErr w:type="spellEnd"/>
-      <w:r>
-        <w:rPr>
-          <w:lang w:val="en-US"/>
-        </w:rPr>
-        <w:t xml:space="preserve"> </w:t>
-      </w:r>
-      <w:proofErr w:type="spellStart"/>
-      <w:r>
-        <w:rPr>
-          <w:lang w:val="en-US"/>
-        </w:rPr>
-        <w:t>login.php</w:t>
-      </w:r>
-      <w:proofErr w:type="spellEnd"/>
-    </w:p>
-    <w:p>
-      <w:pPr>
-        <w:pStyle w:val="Lijstalinea"/>
-        <w:numPr>
-          <w:ilvl w:val="0"/>
-          <w:numId w:val="1"/>
-        </w:numPr>
-      </w:pPr>
-      <w:r>
-        <w:t xml:space="preserve">Begonnen aan </w:t>
-      </w:r>
-      <w:proofErr w:type="spellStart"/>
-      <w:r>
-        <w:t>merge</w:t>
-      </w:r>
-      <w:proofErr w:type="spellEnd"/>
-      <w:r>
-        <w:t xml:space="preserve"> van c</w:t>
-      </w:r>
-      <w:r>
-        <w:t xml:space="preserve">ode </w:t>
-      </w:r>
-      <w:proofErr w:type="spellStart"/>
-      <w:r>
-        <w:t>css</w:t>
-      </w:r>
-      <w:proofErr w:type="spellEnd"/>
-      <w:r>
-        <w:t xml:space="preserve"> files</w:t>
+        <w:t xml:space="preserve"> index.php en login.php</w:t>
+      </w:r>
+    </w:p>
+    <w:p>
+      <w:pPr>
+        <w:pStyle w:val="Lijstalinea"/>
+        <w:numPr>
+          <w:ilvl w:val="0"/>
+          <w:numId w:val="1"/>
+        </w:numPr>
+      </w:pPr>
+      <w:r>
+        <w:t>Begonnen aan merge van c</w:t>
+      </w:r>
+      <w:r>
+        <w:t>ode css files</w:t>
       </w:r>
     </w:p>
     <w:p/>
@@ -963,73 +791,24 @@
         </w:numPr>
       </w:pPr>
       <w:r>
-        <w:t xml:space="preserve">Gestart met de code overzetten van </w:t>
-      </w:r>
-      <w:proofErr w:type="spellStart"/>
-      <w:r>
-        <w:t>testmap</w:t>
-      </w:r>
-      <w:proofErr w:type="spellEnd"/>
-      <w:r>
-        <w:t xml:space="preserve"> naar eindbestemming map</w:t>
-      </w:r>
-    </w:p>
-    <w:p>
-      <w:pPr>
-        <w:pStyle w:val="Lijstalinea"/>
-        <w:numPr>
-          <w:ilvl w:val="0"/>
-          <w:numId w:val="1"/>
-        </w:numPr>
-      </w:pPr>
-      <w:r>
-        <w:rPr>
-          <w:b/>
-          <w:bCs/>
-        </w:rPr>
-        <w:t xml:space="preserve">Main.css, navbar.css, </w:t>
-      </w:r>
-      <w:proofErr w:type="spellStart"/>
-      <w:r>
-        <w:rPr>
-          <w:b/>
-          <w:bCs/>
-        </w:rPr>
-        <w:t>login.php</w:t>
-      </w:r>
-      <w:proofErr w:type="spellEnd"/>
-      <w:r>
-        <w:rPr>
-          <w:b/>
-          <w:bCs/>
-        </w:rPr>
-        <w:t xml:space="preserve">, </w:t>
-      </w:r>
-      <w:proofErr w:type="spellStart"/>
-      <w:r>
-        <w:rPr>
-          <w:b/>
-          <w:bCs/>
-        </w:rPr>
-        <w:t>index.php</w:t>
-      </w:r>
-      <w:proofErr w:type="spellEnd"/>
-      <w:r>
-        <w:rPr>
-          <w:b/>
-          <w:bCs/>
-        </w:rPr>
-        <w:t xml:space="preserve"> &amp; </w:t>
-      </w:r>
-      <w:proofErr w:type="spellStart"/>
-      <w:r>
-        <w:rPr>
-          <w:b/>
-          <w:bCs/>
-        </w:rPr>
-        <w:t>magazijn.php</w:t>
-      </w:r>
-      <w:proofErr w:type="spellEnd"/>
+        <w:t>Gestart met de code overzetten van testmap naar eindbestemming map</w:t>
+      </w:r>
+    </w:p>
+    <w:p>
+      <w:pPr>
+        <w:pStyle w:val="Lijstalinea"/>
+        <w:numPr>
+          <w:ilvl w:val="0"/>
+          <w:numId w:val="1"/>
+        </w:numPr>
+      </w:pPr>
+      <w:r>
+        <w:rPr>
+          <w:b/>
+          <w:bCs/>
+        </w:rPr>
+        <w:t>Main.css, navbar.css, login.php, index.php &amp; magazijn.php</w:t>
+      </w:r>
       <w:r>
         <w:t xml:space="preserve"> zijn overgezet</w:t>
       </w:r>
@@ -1074,23 +853,7 @@
         </w:numPr>
       </w:pPr>
       <w:r>
-        <w:t>Paar animaties toegevoegd voor beide login buttons (</w:t>
-      </w:r>
-      <w:proofErr w:type="spellStart"/>
-      <w:r>
-        <w:t>index.php</w:t>
-      </w:r>
-      <w:proofErr w:type="spellEnd"/>
-      <w:r>
-        <w:t xml:space="preserve"> &amp; </w:t>
-      </w:r>
-      <w:proofErr w:type="spellStart"/>
-      <w:r>
-        <w:t>login.php</w:t>
-      </w:r>
-      <w:proofErr w:type="spellEnd"/>
-      <w:r>
-        <w:t>)</w:t>
+        <w:t>Paar animaties toegevoegd voor beide login buttons (index.php &amp; login.php)</w:t>
       </w:r>
     </w:p>
     <w:p>
@@ -1122,23 +885,7 @@
         <w:t>database</w:t>
       </w:r>
       <w:r>
-        <w:t xml:space="preserve"> info </w:t>
-      </w:r>
-      <w:proofErr w:type="spellStart"/>
-      <w:r>
-        <w:t>gemerged</w:t>
-      </w:r>
-      <w:proofErr w:type="spellEnd"/>
-      <w:r>
-        <w:t xml:space="preserve"> (pull vanuit </w:t>
-      </w:r>
-      <w:proofErr w:type="spellStart"/>
-      <w:r>
-        <w:t>gitkraken</w:t>
-      </w:r>
-      <w:proofErr w:type="spellEnd"/>
-      <w:r>
-        <w:t>)</w:t>
+        <w:t xml:space="preserve"> info gemerged (pull vanuit gitkraken)</w:t>
       </w:r>
     </w:p>
     <w:p/>
@@ -1200,79 +947,34 @@
         </w:numPr>
       </w:pPr>
       <w:r>
-        <w:t xml:space="preserve">Extra </w:t>
-      </w:r>
-      <w:proofErr w:type="spellStart"/>
-      <w:r>
-        <w:t>php</w:t>
-      </w:r>
-      <w:proofErr w:type="spellEnd"/>
-      <w:r>
-        <w:t xml:space="preserve"> en </w:t>
-      </w:r>
-      <w:proofErr w:type="spellStart"/>
-      <w:r>
-        <w:t>css</w:t>
-      </w:r>
-      <w:proofErr w:type="spellEnd"/>
-      <w:r>
-        <w:t xml:space="preserve"> files aan</w:t>
-      </w:r>
-      <w:r>
-        <w:t>gemaakt voor overzichtelijkheid (</w:t>
-      </w:r>
-      <w:proofErr w:type="spellStart"/>
-      <w:r>
-        <w:t>php</w:t>
-      </w:r>
-      <w:proofErr w:type="spellEnd"/>
-      <w:r>
-        <w:t xml:space="preserve"> </w:t>
-      </w:r>
-      <w:proofErr w:type="spellStart"/>
-      <w:r>
-        <w:t>include</w:t>
-      </w:r>
-      <w:proofErr w:type="spellEnd"/>
-      <w:r>
-        <w:t xml:space="preserve"> gebruiken voor styling)</w:t>
-      </w:r>
-    </w:p>
-    <w:p>
-      <w:pPr>
-        <w:pStyle w:val="Lijstalinea"/>
-        <w:numPr>
-          <w:ilvl w:val="0"/>
-          <w:numId w:val="1"/>
-        </w:numPr>
-      </w:pPr>
-      <w:r>
-        <w:t xml:space="preserve">Database </w:t>
-      </w:r>
-      <w:proofErr w:type="spellStart"/>
-      <w:r>
-        <w:t>gelinked</w:t>
-      </w:r>
-      <w:proofErr w:type="spellEnd"/>
-      <w:r>
-        <w:t xml:space="preserve"> aan computer</w:t>
-      </w:r>
-    </w:p>
-    <w:p>
-      <w:pPr>
-        <w:pStyle w:val="Lijstalinea"/>
-        <w:numPr>
-          <w:ilvl w:val="0"/>
-          <w:numId w:val="1"/>
-        </w:numPr>
-      </w:pPr>
-      <w:proofErr w:type="spellStart"/>
-      <w:r>
-        <w:t>Magazijn.php</w:t>
-      </w:r>
-      <w:proofErr w:type="spellEnd"/>
-      <w:r>
-        <w:t xml:space="preserve"> lijsten nu uitwerken met gegevens van de database</w:t>
+        <w:t>Extra php en css files aan</w:t>
+      </w:r>
+      <w:r>
+        <w:t>gemaakt voor overzichtelijkheid (php include gebruiken voor styling)</w:t>
+      </w:r>
+    </w:p>
+    <w:p>
+      <w:pPr>
+        <w:pStyle w:val="Lijstalinea"/>
+        <w:numPr>
+          <w:ilvl w:val="0"/>
+          <w:numId w:val="1"/>
+        </w:numPr>
+      </w:pPr>
+      <w:r>
+        <w:t>Database gelinked aan computer</w:t>
+      </w:r>
+    </w:p>
+    <w:p>
+      <w:pPr>
+        <w:pStyle w:val="Lijstalinea"/>
+        <w:numPr>
+          <w:ilvl w:val="0"/>
+          <w:numId w:val="1"/>
+        </w:numPr>
+      </w:pPr>
+      <w:r>
+        <w:t>Magazijn.php lijsten nu uitwerken met gegevens van de database</w:t>
       </w:r>
     </w:p>
     <w:p>
@@ -1295,75 +997,36 @@
           <w:numId w:val="1"/>
         </w:numPr>
       </w:pPr>
-      <w:proofErr w:type="spellStart"/>
-      <w:r>
-        <w:t>Add_product.php</w:t>
-      </w:r>
-      <w:proofErr w:type="spellEnd"/>
-      <w:r>
-        <w:t xml:space="preserve"> aangemaakt</w:t>
-      </w:r>
-    </w:p>
-    <w:p>
-      <w:pPr>
-        <w:pStyle w:val="Lijstalinea"/>
-        <w:numPr>
-          <w:ilvl w:val="0"/>
-          <w:numId w:val="1"/>
-        </w:numPr>
-      </w:pPr>
-      <w:proofErr w:type="spellStart"/>
-      <w:r>
-        <w:t>Magazijn.php</w:t>
-      </w:r>
-      <w:proofErr w:type="spellEnd"/>
-      <w:r>
-        <w:t xml:space="preserve"> uitgewerkt met verdere styling in main.css</w:t>
-      </w:r>
-    </w:p>
-    <w:p>
-      <w:pPr>
-        <w:pStyle w:val="Lijstalinea"/>
-        <w:numPr>
-          <w:ilvl w:val="0"/>
-          <w:numId w:val="1"/>
-        </w:numPr>
-      </w:pPr>
-      <w:r>
-        <w:t xml:space="preserve">Enkele </w:t>
-      </w:r>
-      <w:proofErr w:type="spellStart"/>
-      <w:r>
-        <w:t>errors</w:t>
-      </w:r>
-      <w:proofErr w:type="spellEnd"/>
-      <w:r>
-        <w:t xml:space="preserve"> in </w:t>
-      </w:r>
-      <w:proofErr w:type="spellStart"/>
-      <w:r>
-        <w:t>add_product.php</w:t>
-      </w:r>
-      <w:proofErr w:type="spellEnd"/>
-      <w:r>
-        <w:t>, verde</w:t>
-      </w:r>
-      <w:r>
-        <w:t xml:space="preserve">r werken aan </w:t>
-      </w:r>
-      <w:proofErr w:type="spellStart"/>
-      <w:r>
-        <w:t>magazijn.php</w:t>
-      </w:r>
-      <w:proofErr w:type="spellEnd"/>
-      <w:r>
-        <w:t xml:space="preserve">, modal.js en </w:t>
-      </w:r>
-      <w:proofErr w:type="spellStart"/>
-      <w:r>
-        <w:t>add_product.php</w:t>
-      </w:r>
-      <w:proofErr w:type="spellEnd"/>
+      <w:r>
+        <w:t>Add_product.php aangemaakt</w:t>
+      </w:r>
+    </w:p>
+    <w:p>
+      <w:pPr>
+        <w:pStyle w:val="Lijstalinea"/>
+        <w:numPr>
+          <w:ilvl w:val="0"/>
+          <w:numId w:val="1"/>
+        </w:numPr>
+      </w:pPr>
+      <w:r>
+        <w:t>Magazijn.php uitgewerkt met verdere styling in main.css</w:t>
+      </w:r>
+    </w:p>
+    <w:p>
+      <w:pPr>
+        <w:pStyle w:val="Lijstalinea"/>
+        <w:numPr>
+          <w:ilvl w:val="0"/>
+          <w:numId w:val="1"/>
+        </w:numPr>
+      </w:pPr>
+      <w:r>
+        <w:t>Enkele errors in add_product.php, verde</w:t>
+      </w:r>
+      <w:r>
+        <w:t>r werken aan magazijn.php, modal.js en add_product.php</w:t>
+      </w:r>
     </w:p>
     <w:p/>
     <w:p/>
@@ -1420,15 +1083,7 @@
         </w:rPr>
       </w:pPr>
       <w:r>
-        <w:t xml:space="preserve">Meerdere </w:t>
-      </w:r>
-      <w:proofErr w:type="spellStart"/>
-      <w:r>
-        <w:t>UL’s</w:t>
-      </w:r>
-      <w:proofErr w:type="spellEnd"/>
-      <w:r>
-        <w:t xml:space="preserve"> aangemaakt voor verschillende categorieën</w:t>
+        <w:t>Meerdere UL’s aangemaakt voor verschillende categorieën</w:t>
       </w:r>
     </w:p>
     <w:p>
@@ -1522,169 +1177,101 @@
         </w:rPr>
       </w:pPr>
       <w:r>
-        <w:t xml:space="preserve">Andere </w:t>
-      </w:r>
-      <w:proofErr w:type="spellStart"/>
-      <w:r>
-        <w:t>modal</w:t>
-      </w:r>
-      <w:proofErr w:type="spellEnd"/>
-      <w:r>
-        <w:t xml:space="preserve"> gebruiken met bootstrap</w:t>
-      </w:r>
-    </w:p>
-    <w:p>
-      <w:pPr>
-        <w:pStyle w:val="Lijstalinea"/>
-        <w:numPr>
-          <w:ilvl w:val="0"/>
-          <w:numId w:val="1"/>
-        </w:numPr>
-        <w:rPr>
-          <w:b/>
-          <w:bCs/>
-          <w:u w:val="single"/>
-        </w:rPr>
-      </w:pPr>
-      <w:r>
-        <w:t xml:space="preserve">Producten die toegevoegd waren, worden weergegeven, </w:t>
-      </w:r>
-      <w:proofErr w:type="spellStart"/>
-      <w:r>
-        <w:t>modal</w:t>
-      </w:r>
-      <w:proofErr w:type="spellEnd"/>
-      <w:r>
-        <w:t xml:space="preserve"> wordt niet weergegeven</w:t>
-      </w:r>
-    </w:p>
-    <w:p>
-      <w:pPr>
-        <w:pStyle w:val="Lijstalinea"/>
-        <w:numPr>
-          <w:ilvl w:val="0"/>
-          <w:numId w:val="1"/>
-        </w:numPr>
-        <w:rPr>
-          <w:b/>
-          <w:bCs/>
-          <w:u w:val="single"/>
-        </w:rPr>
-      </w:pPr>
-      <w:proofErr w:type="spellStart"/>
-      <w:r>
-        <w:t>Modal</w:t>
-      </w:r>
-      <w:proofErr w:type="spellEnd"/>
-      <w:r>
-        <w:t xml:space="preserve"> wordt weergegeven </w:t>
+        <w:t>Andere modal gebruiken met bootstrap</w:t>
+      </w:r>
+    </w:p>
+    <w:p>
+      <w:pPr>
+        <w:pStyle w:val="Lijstalinea"/>
+        <w:numPr>
+          <w:ilvl w:val="0"/>
+          <w:numId w:val="1"/>
+        </w:numPr>
+        <w:rPr>
+          <w:b/>
+          <w:bCs/>
+          <w:u w:val="single"/>
+        </w:rPr>
+      </w:pPr>
+      <w:r>
+        <w:t>Producten die toegevoegd waren, worden weergegeven, modal wordt niet weergegeven</w:t>
+      </w:r>
+    </w:p>
+    <w:p>
+      <w:pPr>
+        <w:pStyle w:val="Lijstalinea"/>
+        <w:numPr>
+          <w:ilvl w:val="0"/>
+          <w:numId w:val="1"/>
+        </w:numPr>
+        <w:rPr>
+          <w:b/>
+          <w:bCs/>
+          <w:u w:val="single"/>
+        </w:rPr>
+      </w:pPr>
+      <w:r>
+        <w:t xml:space="preserve">Modal wordt weergegeven </w:t>
       </w:r>
       <w:r>
         <w:sym w:font="Wingdings" w:char="F0E0"/>
       </w:r>
       <w:r>
-        <w:t xml:space="preserve"> ‘</w:t>
-      </w:r>
-      <w:proofErr w:type="spellStart"/>
-      <w:r>
-        <w:t>modal</w:t>
-      </w:r>
-      <w:proofErr w:type="spellEnd"/>
-      <w:r>
-        <w:t xml:space="preserve"> content’ i.p.v. ‘</w:t>
-      </w:r>
-      <w:proofErr w:type="spellStart"/>
-      <w:r>
-        <w:t>modal</w:t>
-      </w:r>
-      <w:proofErr w:type="spellEnd"/>
-      <w:r>
-        <w:t>-content’</w:t>
-      </w:r>
-    </w:p>
-    <w:p>
-      <w:pPr>
-        <w:pStyle w:val="Lijstalinea"/>
-        <w:numPr>
-          <w:ilvl w:val="0"/>
-          <w:numId w:val="1"/>
-        </w:numPr>
-        <w:rPr>
-          <w:b/>
-          <w:bCs/>
-          <w:u w:val="single"/>
-        </w:rPr>
-      </w:pPr>
-      <w:proofErr w:type="spellStart"/>
-      <w:r>
-        <w:t>Redirect</w:t>
-      </w:r>
-      <w:proofErr w:type="spellEnd"/>
-      <w:r>
-        <w:t xml:space="preserve"> error, na toevoegen product, kom je terecht bij verkeerde pagina</w:t>
-      </w:r>
-    </w:p>
-    <w:p>
-      <w:pPr>
-        <w:pStyle w:val="Lijstalinea"/>
-        <w:numPr>
-          <w:ilvl w:val="0"/>
-          <w:numId w:val="1"/>
-        </w:numPr>
-        <w:rPr>
-          <w:b/>
-          <w:bCs/>
-          <w:u w:val="single"/>
-        </w:rPr>
-      </w:pPr>
-      <w:proofErr w:type="spellStart"/>
-      <w:r>
-        <w:t>Redirection</w:t>
-      </w:r>
-      <w:proofErr w:type="spellEnd"/>
-      <w:r>
-        <w:t xml:space="preserve"> bij form action aangepast na</w:t>
-      </w:r>
-      <w:r>
-        <w:t>ar productbeheer/</w:t>
-      </w:r>
-      <w:proofErr w:type="spellStart"/>
-      <w:r>
-        <w:t>add_product.php</w:t>
-      </w:r>
-      <w:proofErr w:type="spellEnd"/>
-    </w:p>
-    <w:p>
-      <w:pPr>
-        <w:pStyle w:val="Lijstalinea"/>
-        <w:numPr>
-          <w:ilvl w:val="0"/>
-          <w:numId w:val="1"/>
-        </w:numPr>
-        <w:rPr>
-          <w:b/>
-          <w:bCs/>
-          <w:u w:val="single"/>
-        </w:rPr>
-      </w:pPr>
-      <w:r>
-        <w:t xml:space="preserve">Enkele foutcodes met </w:t>
-      </w:r>
-      <w:proofErr w:type="spellStart"/>
-      <w:r>
-        <w:t>undefined</w:t>
-      </w:r>
-      <w:proofErr w:type="spellEnd"/>
-      <w:r>
-        <w:t xml:space="preserve"> array </w:t>
-      </w:r>
-      <w:proofErr w:type="spellStart"/>
-      <w:r>
-        <w:t>keys</w:t>
-      </w:r>
-      <w:proofErr w:type="spellEnd"/>
-      <w:r>
-        <w:t xml:space="preserve"> worden weer</w:t>
+        <w:t xml:space="preserve"> ‘modal content’ i.p.v. ‘modal-content’</w:t>
+      </w:r>
+    </w:p>
+    <w:p>
+      <w:pPr>
+        <w:pStyle w:val="Lijstalinea"/>
+        <w:numPr>
+          <w:ilvl w:val="0"/>
+          <w:numId w:val="1"/>
+        </w:numPr>
+        <w:rPr>
+          <w:b/>
+          <w:bCs/>
+          <w:u w:val="single"/>
+        </w:rPr>
+      </w:pPr>
+      <w:r>
+        <w:t>Redirect error, na toevoegen product, kom je terecht bij verkeerde pagina</w:t>
+      </w:r>
+    </w:p>
+    <w:p>
+      <w:pPr>
+        <w:pStyle w:val="Lijstalinea"/>
+        <w:numPr>
+          <w:ilvl w:val="0"/>
+          <w:numId w:val="1"/>
+        </w:numPr>
+        <w:rPr>
+          <w:b/>
+          <w:bCs/>
+          <w:u w:val="single"/>
+        </w:rPr>
+      </w:pPr>
+      <w:r>
+        <w:t>Redirection bij form action aangepast na</w:t>
+      </w:r>
+      <w:r>
+        <w:t>ar productbeheer/add_product.php</w:t>
+      </w:r>
+    </w:p>
+    <w:p>
+      <w:pPr>
+        <w:pStyle w:val="Lijstalinea"/>
+        <w:numPr>
+          <w:ilvl w:val="0"/>
+          <w:numId w:val="1"/>
+        </w:numPr>
+        <w:rPr>
+          <w:b/>
+          <w:bCs/>
+          <w:u w:val="single"/>
+        </w:rPr>
+      </w:pPr>
+      <w:r>
+        <w:t>Enkele foutcodes met undefined array keys worden weer</w:t>
       </w:r>
       <w:r>
         <w:t>gegeven</w:t>
@@ -1704,550 +1291,360 @@
         </w:rPr>
       </w:pPr>
       <w:r>
-        <w:t xml:space="preserve">Verschillende labels veranderd: </w:t>
-      </w:r>
-      <w:proofErr w:type="spellStart"/>
-      <w:r>
-        <w:t>ean</w:t>
-      </w:r>
-      <w:proofErr w:type="spellEnd"/>
-      <w:r>
+        <w:t xml:space="preserve">Verschillende labels veranderd: ean </w:t>
+      </w:r>
+      <w:r>
+        <w:sym w:font="Wingdings" w:char="F0E0"/>
+      </w:r>
+      <w:r>
+        <w:t xml:space="preserve"> ProductID, labels gelijke benaming gegeven zoals de id en name om verwarring voortaan te voorkomen</w:t>
+      </w:r>
+    </w:p>
+    <w:p>
+      <w:pPr>
+        <w:pStyle w:val="Lijstalinea"/>
+        <w:numPr>
+          <w:ilvl w:val="0"/>
+          <w:numId w:val="1"/>
+        </w:numPr>
+        <w:rPr>
+          <w:b/>
+          <w:bCs/>
+          <w:u w:val="single"/>
+          <w:lang w:val="en-US"/>
+        </w:rPr>
+      </w:pPr>
+      <w:r>
+        <w:rPr>
+          <w:lang w:val="en-US"/>
+        </w:rPr>
+        <w:t xml:space="preserve">Bij Insert query, Product </w:t>
+      </w:r>
+      <w:r>
+        <w:sym w:font="Wingdings" w:char="F0E0"/>
+      </w:r>
+      <w:r>
+        <w:rPr>
+          <w:lang w:val="en-US"/>
+        </w:rPr>
         <w:t xml:space="preserve"> </w:t>
       </w:r>
       <w:r>
+        <w:rPr>
+          <w:u w:val="single"/>
+          <w:lang w:val="en-US"/>
+        </w:rPr>
+        <w:t>p</w:t>
+      </w:r>
+      <w:r>
+        <w:rPr>
+          <w:lang w:val="en-US"/>
+        </w:rPr>
+        <w:t>roduct</w:t>
+      </w:r>
+    </w:p>
+    <w:p>
+      <w:pPr>
+        <w:pStyle w:val="Lijstalinea"/>
+        <w:numPr>
+          <w:ilvl w:val="0"/>
+          <w:numId w:val="1"/>
+        </w:numPr>
+        <w:rPr>
+          <w:b/>
+          <w:bCs/>
+          <w:u w:val="single"/>
+        </w:rPr>
+      </w:pPr>
+      <w:r>
+        <w:t>Meeste foutcodes zijn opgelost, a</w:t>
+      </w:r>
+      <w:r>
+        <w:t>lleen nog 1 foutcode met CatogorieFID blijft</w:t>
+      </w:r>
+    </w:p>
+    <w:p>
+      <w:pPr>
+        <w:pStyle w:val="Lijstalinea"/>
+        <w:numPr>
+          <w:ilvl w:val="0"/>
+          <w:numId w:val="1"/>
+        </w:numPr>
+        <w:rPr>
+          <w:b/>
+          <w:bCs/>
+          <w:u w:val="single"/>
+        </w:rPr>
+      </w:pPr>
+      <w:r>
+        <w:t xml:space="preserve">Name bij select veranderd, catogorieFID </w:t>
+      </w:r>
+      <w:r>
         <w:sym w:font="Wingdings" w:char="F0E0"/>
       </w:r>
       <w:r>
         <w:t xml:space="preserve"> </w:t>
       </w:r>
-      <w:proofErr w:type="spellStart"/>
-      <w:r>
-        <w:t>ProductID</w:t>
-      </w:r>
-      <w:proofErr w:type="spellEnd"/>
-      <w:r>
-        <w:t xml:space="preserve">, labels gelijke benaming gegeven zoals de </w:t>
-      </w:r>
-      <w:proofErr w:type="spellStart"/>
-      <w:r>
-        <w:t>id</w:t>
-      </w:r>
-      <w:proofErr w:type="spellEnd"/>
-      <w:r>
-        <w:t xml:space="preserve"> en name om verwarring voortaan te voorkomen</w:t>
-      </w:r>
-    </w:p>
-    <w:p>
-      <w:pPr>
-        <w:pStyle w:val="Lijstalinea"/>
-        <w:numPr>
-          <w:ilvl w:val="0"/>
-          <w:numId w:val="1"/>
-        </w:numPr>
-        <w:rPr>
-          <w:b/>
-          <w:bCs/>
-          <w:u w:val="single"/>
+      <w:r>
+        <w:rPr>
+          <w:u w:val="single"/>
+        </w:rPr>
+        <w:t>C</w:t>
+      </w:r>
+      <w:r>
+        <w:t>atogorieFID</w:t>
+      </w:r>
+    </w:p>
+    <w:p>
+      <w:pPr>
+        <w:pStyle w:val="Lijstalinea"/>
+        <w:numPr>
+          <w:ilvl w:val="0"/>
+          <w:numId w:val="1"/>
+        </w:numPr>
+        <w:rPr>
+          <w:b/>
+          <w:bCs/>
+          <w:u w:val="single"/>
+        </w:rPr>
+      </w:pPr>
+      <w:r>
+        <w:t>Producten kunnen nu toegevoegd worden en worden ook juist weergegeven</w:t>
+      </w:r>
+      <w:r>
+        <w:t>.</w:t>
+      </w:r>
+    </w:p>
+    <w:p>
+      <w:pPr>
+        <w:pStyle w:val="Lijstalinea"/>
+        <w:numPr>
+          <w:ilvl w:val="0"/>
+          <w:numId w:val="1"/>
+        </w:numPr>
+        <w:rPr>
+          <w:b/>
+          <w:bCs/>
+          <w:u w:val="single"/>
+        </w:rPr>
+      </w:pPr>
+      <w:r>
+        <w:t>Verder werken aan het sorteren van de producten</w:t>
+      </w:r>
+    </w:p>
+    <w:p>
+      <w:pPr>
+        <w:rPr>
+          <w:b/>
+          <w:bCs/>
+          <w:u w:val="single"/>
+        </w:rPr>
+      </w:pPr>
+      <w:r>
+        <w:rPr>
+          <w:b/>
+          <w:bCs/>
+          <w:u w:val="single"/>
+        </w:rPr>
+        <w:t>26-6-2024:</w:t>
+      </w:r>
+    </w:p>
+    <w:p>
+      <w:pPr>
+        <w:pStyle w:val="Lijstalinea"/>
+        <w:numPr>
+          <w:ilvl w:val="0"/>
+          <w:numId w:val="1"/>
+        </w:numPr>
+        <w:rPr>
+          <w:b/>
+          <w:bCs/>
+          <w:u w:val="single"/>
+        </w:rPr>
+      </w:pPr>
+      <w:r>
+        <w:t>Begonnen aan het sorteren van producten</w:t>
+      </w:r>
+    </w:p>
+    <w:p>
+      <w:pPr>
+        <w:pStyle w:val="Lijstalinea"/>
+        <w:numPr>
+          <w:ilvl w:val="0"/>
+          <w:numId w:val="1"/>
+        </w:numPr>
+        <w:rPr>
+          <w:b/>
+          <w:bCs/>
+          <w:u w:val="single"/>
+        </w:rPr>
+      </w:pPr>
+      <w:r>
+        <w:rPr>
+          <w:b/>
+          <w:bCs/>
+          <w:u w:val="single"/>
+        </w:rPr>
+        <w:t xml:space="preserve">Fetch_product.php </w:t>
+      </w:r>
+      <w:r>
+        <w:t>uitwerken</w:t>
+      </w:r>
+    </w:p>
+    <w:p>
+      <w:pPr>
+        <w:pStyle w:val="Lijstalinea"/>
+        <w:numPr>
+          <w:ilvl w:val="0"/>
+          <w:numId w:val="1"/>
+        </w:numPr>
+      </w:pPr>
+      <w:r>
+        <w:t>Asso</w:t>
+      </w:r>
+      <w:r>
+        <w:t>ciatieve array aangemaakt met een switch</w:t>
+      </w:r>
+      <w:r>
+        <w:t xml:space="preserve"> functie</w:t>
+      </w:r>
+    </w:p>
+    <w:p>
+      <w:pPr>
+        <w:pStyle w:val="Lijstalinea"/>
+        <w:numPr>
+          <w:ilvl w:val="0"/>
+          <w:numId w:val="1"/>
+        </w:numPr>
+      </w:pPr>
+      <w:r>
+        <w:t>Bij magazijn.php een kleine JS script toegevoegd voor de sorteerfunctie.</w:t>
+      </w:r>
+    </w:p>
+    <w:p>
+      <w:pPr>
+        <w:pStyle w:val="Lijstalinea"/>
+        <w:numPr>
+          <w:ilvl w:val="0"/>
+          <w:numId w:val="1"/>
+        </w:numPr>
+      </w:pPr>
+      <w:r>
+        <w:t>Producten worden nu gesorteerd op EAN code, alleen naam en aantal werken nog niet</w:t>
+      </w:r>
+    </w:p>
+    <w:p>
+      <w:pPr>
+        <w:pStyle w:val="Lijstalinea"/>
+        <w:numPr>
+          <w:ilvl w:val="0"/>
+          <w:numId w:val="1"/>
+        </w:numPr>
+      </w:pPr>
+      <w:r>
+        <w:t>Aantal overgezet naar “as unassigned”, hierdoor worden productnamen en aantallen juist gesorteerd</w:t>
+      </w:r>
+    </w:p>
+    <w:p>
+      <w:pPr>
+        <w:pStyle w:val="Lijstalinea"/>
+        <w:numPr>
+          <w:ilvl w:val="0"/>
+          <w:numId w:val="1"/>
+        </w:numPr>
+      </w:pPr>
+      <w:r>
+        <w:t>Default sorteeroptie moet leeg zijn, nu kan je niet kiezen om op naam te sorteren behalve door terug te gaan naar magazijn.php</w:t>
+      </w:r>
+    </w:p>
+    <w:p>
+      <w:pPr>
+        <w:pStyle w:val="Lijstalinea"/>
+        <w:numPr>
+          <w:ilvl w:val="0"/>
+          <w:numId w:val="1"/>
+        </w:numPr>
+      </w:pPr>
+      <w:r>
+        <w:t>Default variabele geset naar none i.p.v. naam, $SortBy default is veranderd naar “” i.p.v. ProductNaam.</w:t>
+      </w:r>
+    </w:p>
+    <w:p>
+      <w:pPr>
+        <w:pStyle w:val="Lijstalinea"/>
+        <w:numPr>
+          <w:ilvl w:val="0"/>
+          <w:numId w:val="1"/>
+        </w:numPr>
+      </w:pPr>
+      <w:r>
+        <w:t xml:space="preserve">Nog een option value toegevoegd met waarde ‘none’ </w:t>
+      </w:r>
+      <w:r>
+        <w:sym w:font="Wingdings" w:char="F0E0"/>
+      </w:r>
+      <w:r>
+        <w:t xml:space="preserve"> dit wordt de standaard sort optie.</w:t>
+      </w:r>
+    </w:p>
+    <w:p>
+      <w:pPr>
+        <w:pStyle w:val="Lijstalinea"/>
+        <w:numPr>
+          <w:ilvl w:val="0"/>
+          <w:numId w:val="1"/>
+        </w:numPr>
+      </w:pPr>
+      <w:r>
+        <w:t xml:space="preserve">Een if statement toegevoegd waarin de sortby alleen wordt toegevoegd als de waarde geen </w:t>
+      </w:r>
+      <w:r>
+        <w:rPr>
+          <w:b/>
+          <w:bCs/>
+          <w:u w:val="single"/>
+        </w:rPr>
+        <w:t>“”</w:t>
+      </w:r>
+      <w:r>
+        <w:t xml:space="preserve"> is.</w:t>
+      </w:r>
+    </w:p>
+    <w:p>
+      <w:pPr>
+        <w:pStyle w:val="Lijstalinea"/>
+        <w:numPr>
+          <w:ilvl w:val="0"/>
+          <w:numId w:val="1"/>
+        </w:numPr>
+      </w:pPr>
+      <w:r>
+        <w:t>If statement toegevoegd aan script in magazijn.php, als de sortoptie gelijk is aan ‘none’, dan geen sorteerwaarde toevoegen aan de url van de pagina.</w:t>
+      </w:r>
+    </w:p>
+    <w:p>
+      <w:pPr>
+        <w:pStyle w:val="Lijstalinea"/>
+        <w:numPr>
+          <w:ilvl w:val="0"/>
+          <w:numId w:val="1"/>
+        </w:numPr>
+        <w:rPr>
           <w:lang w:val="en-US"/>
         </w:rPr>
       </w:pPr>
-      <w:proofErr w:type="spellStart"/>
       <w:r>
         <w:rPr>
           <w:lang w:val="en-US"/>
         </w:rPr>
-        <w:t>Bij</w:t>
-      </w:r>
-      <w:proofErr w:type="spellEnd"/>
+        <w:t>Error bij fetch_products.p</w:t>
+      </w:r>
       <w:r>
         <w:rPr>
           <w:lang w:val="en-US"/>
         </w:rPr>
-        <w:t xml:space="preserve"> Insert query, Product </w:t>
-      </w:r>
-      <w:r>
-        <w:sym w:font="Wingdings" w:char="F0E0"/>
-      </w:r>
-      <w:r>
-        <w:rPr>
-          <w:lang w:val="en-US"/>
-        </w:rPr>
-        <w:t xml:space="preserve"> </w:t>
-      </w:r>
-      <w:proofErr w:type="spellStart"/>
-      <w:r>
-        <w:rPr>
-          <w:u w:val="single"/>
-          <w:lang w:val="en-US"/>
-        </w:rPr>
-        <w:t>p</w:t>
-      </w:r>
-      <w:r>
-        <w:rPr>
-          <w:lang w:val="en-US"/>
-        </w:rPr>
-        <w:t>roduct</w:t>
-      </w:r>
-      <w:proofErr w:type="spellEnd"/>
-    </w:p>
-    <w:p>
-      <w:pPr>
-        <w:pStyle w:val="Lijstalinea"/>
-        <w:numPr>
-          <w:ilvl w:val="0"/>
-          <w:numId w:val="1"/>
-        </w:numPr>
-        <w:rPr>
-          <w:b/>
-          <w:bCs/>
-          <w:u w:val="single"/>
-        </w:rPr>
-      </w:pPr>
-      <w:r>
-        <w:t>Meeste foutcodes zijn opgelost, a</w:t>
-      </w:r>
-      <w:r>
-        <w:t xml:space="preserve">lleen nog 1 foutcode met </w:t>
-      </w:r>
-      <w:proofErr w:type="spellStart"/>
-      <w:r>
-        <w:t>CatogorieFID</w:t>
-      </w:r>
-      <w:proofErr w:type="spellEnd"/>
-      <w:r>
-        <w:t xml:space="preserve"> blijft</w:t>
-      </w:r>
-    </w:p>
-    <w:p>
-      <w:pPr>
-        <w:pStyle w:val="Lijstalinea"/>
-        <w:numPr>
-          <w:ilvl w:val="0"/>
-          <w:numId w:val="1"/>
-        </w:numPr>
-        <w:rPr>
-          <w:b/>
-          <w:bCs/>
-          <w:u w:val="single"/>
-        </w:rPr>
-      </w:pPr>
-      <w:r>
-        <w:t xml:space="preserve">Name bij select veranderd, </w:t>
-      </w:r>
-      <w:proofErr w:type="spellStart"/>
-      <w:r>
-        <w:t>catogorieFID</w:t>
-      </w:r>
-      <w:proofErr w:type="spellEnd"/>
-      <w:r>
-        <w:t xml:space="preserve"> </w:t>
-      </w:r>
-      <w:r>
-        <w:sym w:font="Wingdings" w:char="F0E0"/>
-      </w:r>
-      <w:r>
-        <w:t xml:space="preserve"> </w:t>
-      </w:r>
-      <w:proofErr w:type="spellStart"/>
-      <w:r>
-        <w:rPr>
-          <w:u w:val="single"/>
-        </w:rPr>
-        <w:t>C</w:t>
-      </w:r>
-      <w:r>
-        <w:t>atogorieFID</w:t>
-      </w:r>
-      <w:proofErr w:type="spellEnd"/>
-    </w:p>
-    <w:p>
-      <w:pPr>
-        <w:pStyle w:val="Lijstalinea"/>
-        <w:numPr>
-          <w:ilvl w:val="0"/>
-          <w:numId w:val="1"/>
-        </w:numPr>
-        <w:rPr>
-          <w:b/>
-          <w:bCs/>
-          <w:u w:val="single"/>
-        </w:rPr>
-      </w:pPr>
-      <w:r>
-        <w:t>Producten kunnen nu toegevoegd worden en worden ook juist weergegeven</w:t>
-      </w:r>
-      <w:r>
-        <w:t>.</w:t>
-      </w:r>
-    </w:p>
-    <w:p>
-      <w:pPr>
-        <w:pStyle w:val="Lijstalinea"/>
-        <w:numPr>
-          <w:ilvl w:val="0"/>
-          <w:numId w:val="1"/>
-        </w:numPr>
-        <w:rPr>
-          <w:b/>
-          <w:bCs/>
-          <w:u w:val="single"/>
-        </w:rPr>
-      </w:pPr>
-      <w:r>
-        <w:t>Verder werken aan het sorteren van de producten</w:t>
-      </w:r>
-    </w:p>
-    <w:p>
-      <w:pPr>
-        <w:rPr>
-          <w:b/>
-          <w:bCs/>
-          <w:u w:val="single"/>
-        </w:rPr>
-      </w:pPr>
-      <w:r>
-        <w:rPr>
-          <w:b/>
-          <w:bCs/>
-          <w:u w:val="single"/>
-        </w:rPr>
-        <w:t>26-6-2024:</w:t>
-      </w:r>
-    </w:p>
-    <w:p>
-      <w:pPr>
-        <w:pStyle w:val="Lijstalinea"/>
-        <w:numPr>
-          <w:ilvl w:val="0"/>
-          <w:numId w:val="1"/>
-        </w:numPr>
-        <w:rPr>
-          <w:b/>
-          <w:bCs/>
-          <w:u w:val="single"/>
-        </w:rPr>
-      </w:pPr>
-      <w:r>
-        <w:t>Begonnen aan het sorteren van producten</w:t>
-      </w:r>
-    </w:p>
-    <w:p>
-      <w:pPr>
-        <w:pStyle w:val="Lijstalinea"/>
-        <w:numPr>
-          <w:ilvl w:val="0"/>
-          <w:numId w:val="1"/>
-        </w:numPr>
-        <w:rPr>
-          <w:b/>
-          <w:bCs/>
-          <w:u w:val="single"/>
-        </w:rPr>
-      </w:pPr>
-      <w:proofErr w:type="spellStart"/>
-      <w:r>
-        <w:rPr>
-          <w:b/>
-          <w:bCs/>
-          <w:u w:val="single"/>
-        </w:rPr>
-        <w:t>Fetch_product.php</w:t>
-      </w:r>
-      <w:proofErr w:type="spellEnd"/>
-      <w:r>
-        <w:rPr>
-          <w:b/>
-          <w:bCs/>
-          <w:u w:val="single"/>
-        </w:rPr>
-        <w:t xml:space="preserve"> </w:t>
-      </w:r>
-      <w:r>
-        <w:t>uitwerken</w:t>
-      </w:r>
-    </w:p>
-    <w:p>
-      <w:pPr>
-        <w:pStyle w:val="Lijstalinea"/>
-        <w:numPr>
-          <w:ilvl w:val="0"/>
-          <w:numId w:val="1"/>
-        </w:numPr>
-      </w:pPr>
-      <w:r>
-        <w:t>Asso</w:t>
-      </w:r>
-      <w:r>
-        <w:t>ciatieve array aangemaakt met een switch</w:t>
-      </w:r>
-      <w:r>
-        <w:t xml:space="preserve"> functie</w:t>
-      </w:r>
-    </w:p>
-    <w:p>
-      <w:pPr>
-        <w:pStyle w:val="Lijstalinea"/>
-        <w:numPr>
-          <w:ilvl w:val="0"/>
-          <w:numId w:val="1"/>
-        </w:numPr>
-      </w:pPr>
-      <w:r>
-        <w:t xml:space="preserve">Bij </w:t>
-      </w:r>
-      <w:proofErr w:type="spellStart"/>
-      <w:r>
-        <w:t>magazijn.php</w:t>
-      </w:r>
-      <w:proofErr w:type="spellEnd"/>
-      <w:r>
-        <w:t xml:space="preserve"> een kleine JS script toegevoegd voor de sorteerfunctie.</w:t>
-      </w:r>
-    </w:p>
-    <w:p>
-      <w:pPr>
-        <w:pStyle w:val="Lijstalinea"/>
-        <w:numPr>
-          <w:ilvl w:val="0"/>
-          <w:numId w:val="1"/>
-        </w:numPr>
-      </w:pPr>
-      <w:r>
-        <w:t>Producten worden nu gesorteerd op EAN code, alleen naam en aantal werken nog niet</w:t>
-      </w:r>
-    </w:p>
-    <w:p>
-      <w:pPr>
-        <w:pStyle w:val="Lijstalinea"/>
-        <w:numPr>
-          <w:ilvl w:val="0"/>
-          <w:numId w:val="1"/>
-        </w:numPr>
-      </w:pPr>
-      <w:r>
-        <w:t xml:space="preserve">Aantal overgezet naar “as </w:t>
-      </w:r>
-      <w:proofErr w:type="spellStart"/>
-      <w:r>
-        <w:t>unassigned</w:t>
-      </w:r>
-      <w:proofErr w:type="spellEnd"/>
-      <w:r>
-        <w:t>”, hierdoor worden productnamen en aantallen juist gesorteerd</w:t>
-      </w:r>
-    </w:p>
-    <w:p>
-      <w:pPr>
-        <w:pStyle w:val="Lijstalinea"/>
-        <w:numPr>
-          <w:ilvl w:val="0"/>
-          <w:numId w:val="1"/>
-        </w:numPr>
-      </w:pPr>
-      <w:r>
-        <w:t xml:space="preserve">Default sorteeroptie moet leeg zijn, nu kan je niet kiezen om op naam te sorteren behalve door terug te gaan naar </w:t>
-      </w:r>
-      <w:proofErr w:type="spellStart"/>
-      <w:r>
-        <w:t>magazijn.php</w:t>
-      </w:r>
-      <w:proofErr w:type="spellEnd"/>
-    </w:p>
-    <w:p>
-      <w:pPr>
-        <w:pStyle w:val="Lijstalinea"/>
-        <w:numPr>
-          <w:ilvl w:val="0"/>
-          <w:numId w:val="1"/>
-        </w:numPr>
-      </w:pPr>
-      <w:r>
-        <w:t xml:space="preserve">Default variabele </w:t>
-      </w:r>
-      <w:proofErr w:type="spellStart"/>
-      <w:r>
-        <w:t>geset</w:t>
-      </w:r>
-      <w:proofErr w:type="spellEnd"/>
-      <w:r>
-        <w:t xml:space="preserve"> naar none i.p.v. naam, $</w:t>
-      </w:r>
-      <w:proofErr w:type="spellStart"/>
-      <w:r>
-        <w:t>SortBy</w:t>
-      </w:r>
-      <w:proofErr w:type="spellEnd"/>
-      <w:r>
-        <w:t xml:space="preserve"> default is veranderd naar “” i.p.v. </w:t>
-      </w:r>
-      <w:proofErr w:type="spellStart"/>
-      <w:r>
-        <w:t>ProductNaam</w:t>
-      </w:r>
-      <w:proofErr w:type="spellEnd"/>
-      <w:r>
-        <w:t>.</w:t>
-      </w:r>
-    </w:p>
-    <w:p>
-      <w:pPr>
-        <w:pStyle w:val="Lijstalinea"/>
-        <w:numPr>
-          <w:ilvl w:val="0"/>
-          <w:numId w:val="1"/>
-        </w:numPr>
-      </w:pPr>
-      <w:r>
-        <w:t xml:space="preserve">Nog een option </w:t>
-      </w:r>
-      <w:proofErr w:type="spellStart"/>
-      <w:r>
-        <w:t>value</w:t>
-      </w:r>
-      <w:proofErr w:type="spellEnd"/>
-      <w:r>
-        <w:t xml:space="preserve"> toegevoegd met waarde ‘none’ </w:t>
-      </w:r>
-      <w:r>
-        <w:sym w:font="Wingdings" w:char="F0E0"/>
-      </w:r>
-      <w:r>
-        <w:t xml:space="preserve"> dit wordt de standaard </w:t>
-      </w:r>
-      <w:proofErr w:type="spellStart"/>
-      <w:r>
-        <w:t>sort</w:t>
-      </w:r>
-      <w:proofErr w:type="spellEnd"/>
-      <w:r>
-        <w:t xml:space="preserve"> optie.</w:t>
-      </w:r>
-    </w:p>
-    <w:p>
-      <w:pPr>
-        <w:pStyle w:val="Lijstalinea"/>
-        <w:numPr>
-          <w:ilvl w:val="0"/>
-          <w:numId w:val="1"/>
-        </w:numPr>
-      </w:pPr>
-      <w:r>
-        <w:t xml:space="preserve">Een </w:t>
-      </w:r>
-      <w:proofErr w:type="spellStart"/>
-      <w:r>
-        <w:t>if</w:t>
-      </w:r>
-      <w:proofErr w:type="spellEnd"/>
-      <w:r>
-        <w:t xml:space="preserve"> statement toegevoegd waarin de </w:t>
-      </w:r>
-      <w:proofErr w:type="spellStart"/>
-      <w:r>
-        <w:t>sortby</w:t>
-      </w:r>
-      <w:proofErr w:type="spellEnd"/>
-      <w:r>
-        <w:t xml:space="preserve"> alleen wordt toegevoegd als de waarde geen </w:t>
-      </w:r>
-      <w:r>
-        <w:rPr>
-          <w:b/>
-          <w:bCs/>
-          <w:u w:val="single"/>
-        </w:rPr>
-        <w:t>“”</w:t>
-      </w:r>
-      <w:r>
-        <w:t xml:space="preserve"> is.</w:t>
-      </w:r>
-    </w:p>
-    <w:p>
-      <w:pPr>
-        <w:pStyle w:val="Lijstalinea"/>
-        <w:numPr>
-          <w:ilvl w:val="0"/>
-          <w:numId w:val="1"/>
-        </w:numPr>
-      </w:pPr>
-      <w:proofErr w:type="spellStart"/>
-      <w:r>
-        <w:t>If</w:t>
-      </w:r>
-      <w:proofErr w:type="spellEnd"/>
-      <w:r>
-        <w:t xml:space="preserve"> statement toegevoegd aan script in </w:t>
-      </w:r>
-      <w:proofErr w:type="spellStart"/>
-      <w:r>
-        <w:t>magazijn.php</w:t>
-      </w:r>
-      <w:proofErr w:type="spellEnd"/>
-      <w:r>
-        <w:t xml:space="preserve">, als de </w:t>
-      </w:r>
-      <w:proofErr w:type="spellStart"/>
-      <w:r>
-        <w:t>sortoptie</w:t>
-      </w:r>
-      <w:proofErr w:type="spellEnd"/>
-      <w:r>
-        <w:t xml:space="preserve"> gelijk is aan ‘none’, dan geen sorteerwaarde toevoegen aan de </w:t>
-      </w:r>
-      <w:proofErr w:type="spellStart"/>
-      <w:r>
-        <w:t>url</w:t>
-      </w:r>
-      <w:proofErr w:type="spellEnd"/>
-      <w:r>
-        <w:t xml:space="preserve"> van de pagina.</w:t>
-      </w:r>
-    </w:p>
-    <w:p>
-      <w:pPr>
-        <w:pStyle w:val="Lijstalinea"/>
-        <w:numPr>
-          <w:ilvl w:val="0"/>
-          <w:numId w:val="1"/>
-        </w:numPr>
-        <w:rPr>
-          <w:lang w:val="en-US"/>
-        </w:rPr>
-      </w:pPr>
-      <w:r>
-        <w:rPr>
-          <w:lang w:val="en-US"/>
-        </w:rPr>
-        <w:t xml:space="preserve">Error </w:t>
-      </w:r>
-      <w:proofErr w:type="spellStart"/>
-      <w:r>
-        <w:rPr>
-          <w:lang w:val="en-US"/>
-        </w:rPr>
-        <w:t>bij</w:t>
-      </w:r>
-      <w:proofErr w:type="spellEnd"/>
-      <w:r>
-        <w:rPr>
-          <w:lang w:val="en-US"/>
-        </w:rPr>
-        <w:t xml:space="preserve"> </w:t>
-      </w:r>
-      <w:proofErr w:type="spellStart"/>
-      <w:r>
-        <w:rPr>
-          <w:lang w:val="en-US"/>
-        </w:rPr>
-        <w:t>fetch_products.p</w:t>
-      </w:r>
-      <w:r>
-        <w:rPr>
-          <w:lang w:val="en-US"/>
-        </w:rPr>
         <w:t>hp</w:t>
       </w:r>
-      <w:proofErr w:type="spellEnd"/>
     </w:p>
     <w:p>
       <w:pPr>
@@ -2261,35 +1658,19 @@
         <w:t>Enkele quotes i.p.v</w:t>
       </w:r>
       <w:r>
-        <w:t xml:space="preserve">. dubbele gebruikt bij de </w:t>
-      </w:r>
-      <w:proofErr w:type="spellStart"/>
-      <w:r>
-        <w:t>sql</w:t>
-      </w:r>
-      <w:proofErr w:type="spellEnd"/>
-      <w:r>
-        <w:t xml:space="preserve"> query.</w:t>
-      </w:r>
-    </w:p>
-    <w:p>
-      <w:pPr>
-        <w:pStyle w:val="Lijstalinea"/>
-        <w:numPr>
-          <w:ilvl w:val="0"/>
-          <w:numId w:val="1"/>
-        </w:numPr>
-      </w:pPr>
-      <w:r>
-        <w:t xml:space="preserve">Producten kunnen nu gesorteerd worden op basis van naam, hoeveelheid, en </w:t>
-      </w:r>
-      <w:proofErr w:type="spellStart"/>
-      <w:r>
-        <w:t>ean</w:t>
-      </w:r>
-      <w:proofErr w:type="spellEnd"/>
-      <w:r>
-        <w:t xml:space="preserve"> code.</w:t>
+        <w:t>. dubbele gebruikt bij de sql query.</w:t>
+      </w:r>
+    </w:p>
+    <w:p>
+      <w:pPr>
+        <w:pStyle w:val="Lijstalinea"/>
+        <w:numPr>
+          <w:ilvl w:val="0"/>
+          <w:numId w:val="1"/>
+        </w:numPr>
+      </w:pPr>
+      <w:r>
+        <w:t>Producten kunnen nu gesorteerd worden op basis van naam, hoeveelheid, en ean code.</w:t>
       </w:r>
     </w:p>
     <w:p>
@@ -2335,15 +1716,7 @@
         </w:rPr>
       </w:pPr>
       <w:r>
-        <w:t xml:space="preserve">Productbeheer is </w:t>
-      </w:r>
-      <w:proofErr w:type="spellStart"/>
-      <w:r>
-        <w:t>gepushed</w:t>
-      </w:r>
-      <w:proofErr w:type="spellEnd"/>
-      <w:r>
-        <w:t xml:space="preserve">, kleine issue met de header. </w:t>
+        <w:t xml:space="preserve">Productbeheer is gepushed, kleine issue met de header. </w:t>
       </w:r>
     </w:p>
     <w:p>
@@ -2363,99 +1736,178 @@
         <w:t>Header.css en footer.css toegevoe</w:t>
       </w:r>
       <w:r>
-        <w:t xml:space="preserve">gd aan </w:t>
-      </w:r>
-      <w:proofErr w:type="spellStart"/>
-      <w:r>
-        <w:t>styles.ph</w:t>
-      </w:r>
-      <w:r>
-        <w:t>p</w:t>
-      </w:r>
-      <w:proofErr w:type="spellEnd"/>
-      <w:r>
-        <w:t xml:space="preserve"> </w:t>
+        <w:t>gd aan styles.ph</w:t>
+      </w:r>
+      <w:r>
+        <w:t xml:space="preserve">p </w:t>
       </w:r>
       <w:r>
         <w:sym w:font="Wingdings" w:char="F0E0"/>
       </w:r>
       <w:r>
-        <w:t xml:space="preserve"> </w:t>
-      </w:r>
-      <w:proofErr w:type="spellStart"/>
-      <w:r>
-        <w:t>Gepushed</w:t>
-      </w:r>
-      <w:proofErr w:type="spellEnd"/>
+        <w:t xml:space="preserve"> Gepushed.</w:t>
+      </w:r>
+    </w:p>
+    <w:p>
+      <w:pPr>
+        <w:pStyle w:val="Lijstalinea"/>
+        <w:numPr>
+          <w:ilvl w:val="0"/>
+          <w:numId w:val="1"/>
+        </w:numPr>
+        <w:rPr>
+          <w:b/>
+          <w:bCs/>
+          <w:u w:val="single"/>
+        </w:rPr>
+      </w:pPr>
+      <w:r>
+        <w:rPr>
+          <w:b/>
+          <w:bCs/>
+          <w:u w:val="single"/>
+        </w:rPr>
+        <w:t>Gesprek met Piet:</w:t>
+      </w:r>
+    </w:p>
+    <w:p>
+      <w:pPr>
+        <w:pStyle w:val="Lijstalinea"/>
+        <w:numPr>
+          <w:ilvl w:val="1"/>
+          <w:numId w:val="1"/>
+        </w:numPr>
+        <w:rPr>
+          <w:b/>
+          <w:bCs/>
+          <w:u w:val="single"/>
+        </w:rPr>
+      </w:pPr>
+      <w:r>
+        <w:rPr>
+          <w:b/>
+          <w:bCs/>
+          <w:u w:val="single"/>
+        </w:rPr>
+        <w:t>Goede vooruitgang</w:t>
+      </w:r>
+    </w:p>
+    <w:p>
+      <w:pPr>
+        <w:pStyle w:val="Lijstalinea"/>
+        <w:numPr>
+          <w:ilvl w:val="1"/>
+          <w:numId w:val="1"/>
+        </w:numPr>
+        <w:rPr>
+          <w:b/>
+          <w:bCs/>
+          <w:u w:val="single"/>
+        </w:rPr>
+      </w:pPr>
+      <w:r>
+        <w:t xml:space="preserve">Verder werken aan </w:t>
+      </w:r>
+      <w:r>
+        <w:t xml:space="preserve">klanten, </w:t>
+      </w:r>
+      <w:r>
+        <w:t>voedselpakketten en leveranciers</w:t>
+      </w:r>
       <w:r>
         <w:t>.</w:t>
       </w:r>
     </w:p>
     <w:p>
       <w:pPr>
-        <w:pStyle w:val="Lijstalinea"/>
-        <w:numPr>
-          <w:ilvl w:val="0"/>
-          <w:numId w:val="1"/>
-        </w:numPr>
-        <w:rPr>
-          <w:b/>
-          <w:bCs/>
-          <w:u w:val="single"/>
-        </w:rPr>
-      </w:pPr>
-      <w:r>
-        <w:rPr>
-          <w:b/>
-          <w:bCs/>
-          <w:u w:val="single"/>
-        </w:rPr>
-        <w:t>Gesprek met Piet:</w:t>
-      </w:r>
-    </w:p>
-    <w:p>
-      <w:pPr>
-        <w:pStyle w:val="Lijstalinea"/>
-        <w:numPr>
-          <w:ilvl w:val="1"/>
-          <w:numId w:val="1"/>
-        </w:numPr>
-        <w:rPr>
-          <w:b/>
-          <w:bCs/>
-          <w:u w:val="single"/>
-        </w:rPr>
-      </w:pPr>
-      <w:r>
-        <w:rPr>
-          <w:b/>
-          <w:bCs/>
-          <w:u w:val="single"/>
-        </w:rPr>
-        <w:t>Goede vooruitgang</w:t>
-      </w:r>
-    </w:p>
-    <w:p>
-      <w:pPr>
-        <w:pStyle w:val="Lijstalinea"/>
-        <w:numPr>
-          <w:ilvl w:val="1"/>
-          <w:numId w:val="1"/>
-        </w:numPr>
-        <w:rPr>
-          <w:b/>
-          <w:bCs/>
-          <w:u w:val="single"/>
-        </w:rPr>
-      </w:pPr>
-      <w:r>
-        <w:t xml:space="preserve">Verder werken aan </w:t>
-      </w:r>
-      <w:r>
-        <w:t xml:space="preserve">klanten, </w:t>
-      </w:r>
-      <w:r>
-        <w:t>voedselpakketten en leveranciers</w:t>
+        <w:rPr>
+          <w:b/>
+          <w:bCs/>
+          <w:u w:val="single"/>
+        </w:rPr>
+      </w:pPr>
+    </w:p>
+    <w:p>
+      <w:pPr>
+        <w:rPr>
+          <w:b/>
+          <w:bCs/>
+          <w:u w:val="single"/>
+        </w:rPr>
+      </w:pPr>
+    </w:p>
+    <w:p>
+      <w:pPr>
+        <w:ind w:firstLine="708"/>
+        <w:rPr>
+          <w:b/>
+          <w:bCs/>
+          <w:u w:val="single"/>
+        </w:rPr>
+      </w:pPr>
+      <w:r>
+        <w:rPr>
+          <w:b/>
+          <w:bCs/>
+          <w:u w:val="single"/>
+        </w:rPr>
+        <w:t>03-07-2024:</w:t>
+      </w:r>
+    </w:p>
+    <w:p>
+      <w:pPr>
+        <w:pStyle w:val="Lijstalinea"/>
+        <w:numPr>
+          <w:ilvl w:val="0"/>
+          <w:numId w:val="1"/>
+        </w:numPr>
+        <w:rPr>
+          <w:b/>
+          <w:bCs/>
+          <w:u w:val="single"/>
+        </w:rPr>
+      </w:pPr>
+      <w:r>
+        <w:t>Verder werken aan css voor gebruikersbeheer en login pagina</w:t>
+      </w:r>
+    </w:p>
+    <w:p>
+      <w:pPr>
+        <w:pStyle w:val="Lijstalinea"/>
+        <w:numPr>
+          <w:ilvl w:val="0"/>
+          <w:numId w:val="1"/>
+        </w:numPr>
+        <w:rPr>
+          <w:b/>
+          <w:bCs/>
+          <w:u w:val="single"/>
+        </w:rPr>
+      </w:pPr>
+      <w:r>
+        <w:rPr>
+          <w:u w:val="single"/>
+        </w:rPr>
+        <w:t>Styles.php</w:t>
+      </w:r>
+      <w:r>
+        <w:t xml:space="preserve"> toegevoegd aan login pagina i.p.v. losse stylesheets</w:t>
+      </w:r>
+    </w:p>
+    <w:p>
+      <w:pPr>
+        <w:pStyle w:val="Lijstalinea"/>
+        <w:numPr>
+          <w:ilvl w:val="0"/>
+          <w:numId w:val="1"/>
+        </w:numPr>
+        <w:rPr>
+          <w:b/>
+          <w:bCs/>
+        </w:rPr>
+      </w:pPr>
+      <w:r>
+        <w:t>Display flexbox gebruikt voor login pagina -&gt; footer onderaan pagina</w:t>
       </w:r>
       <w:r>
         <w:t>.</w:t>
@@ -2463,117 +1915,135 @@
     </w:p>
     <w:p>
       <w:pPr>
-        <w:rPr>
-          <w:b/>
-          <w:bCs/>
-          <w:u w:val="single"/>
-        </w:rPr>
-      </w:pPr>
-    </w:p>
-    <w:p>
-      <w:pPr>
-        <w:rPr>
-          <w:b/>
-          <w:bCs/>
-          <w:u w:val="single"/>
-        </w:rPr>
-      </w:pPr>
-    </w:p>
-    <w:p>
-      <w:pPr>
-        <w:ind w:firstLine="708"/>
-        <w:rPr>
-          <w:b/>
-          <w:bCs/>
-          <w:u w:val="single"/>
-        </w:rPr>
-      </w:pPr>
-      <w:r>
-        <w:rPr>
-          <w:b/>
-          <w:bCs/>
-          <w:u w:val="single"/>
-        </w:rPr>
-        <w:t>03-07-2024:</w:t>
-      </w:r>
-    </w:p>
-    <w:p>
-      <w:pPr>
-        <w:pStyle w:val="Lijstalinea"/>
-        <w:numPr>
-          <w:ilvl w:val="0"/>
-          <w:numId w:val="1"/>
-        </w:numPr>
-        <w:rPr>
-          <w:b/>
-          <w:bCs/>
-          <w:u w:val="single"/>
-        </w:rPr>
-      </w:pPr>
-      <w:r>
-        <w:t xml:space="preserve">Verder werken aan </w:t>
-      </w:r>
-      <w:proofErr w:type="spellStart"/>
-      <w:r>
-        <w:t>css</w:t>
-      </w:r>
-      <w:proofErr w:type="spellEnd"/>
-      <w:r>
-        <w:t xml:space="preserve"> voor gebruikersbeheer en login pagina</w:t>
-      </w:r>
-    </w:p>
-    <w:p>
-      <w:pPr>
-        <w:pStyle w:val="Lijstalinea"/>
-        <w:numPr>
-          <w:ilvl w:val="0"/>
-          <w:numId w:val="1"/>
-        </w:numPr>
-        <w:rPr>
-          <w:b/>
-          <w:bCs/>
-          <w:u w:val="single"/>
-        </w:rPr>
-      </w:pPr>
-      <w:proofErr w:type="spellStart"/>
-      <w:r>
-        <w:rPr>
-          <w:u w:val="single"/>
-        </w:rPr>
-        <w:t>Styles.php</w:t>
-      </w:r>
-      <w:proofErr w:type="spellEnd"/>
-      <w:r>
-        <w:t xml:space="preserve"> toegevoegd aan login pagina i.p.v. losse </w:t>
-      </w:r>
-      <w:proofErr w:type="spellStart"/>
-      <w:r>
-        <w:t>stylesheets</w:t>
-      </w:r>
-      <w:proofErr w:type="spellEnd"/>
-    </w:p>
-    <w:p>
-      <w:pPr>
-        <w:pStyle w:val="Lijstalinea"/>
-        <w:numPr>
-          <w:ilvl w:val="0"/>
-          <w:numId w:val="1"/>
-        </w:numPr>
-        <w:rPr>
-          <w:b/>
-          <w:bCs/>
-        </w:rPr>
-      </w:pPr>
-      <w:r>
-        <w:t xml:space="preserve">Display </w:t>
-      </w:r>
-      <w:proofErr w:type="spellStart"/>
-      <w:r>
-        <w:t>flexbox</w:t>
-      </w:r>
-      <w:proofErr w:type="spellEnd"/>
-      <w:r>
-        <w:t xml:space="preserve"> gebruikt voor login pagina -&gt; footer onderaan pagina</w:t>
+        <w:pStyle w:val="Lijstalinea"/>
+        <w:numPr>
+          <w:ilvl w:val="0"/>
+          <w:numId w:val="1"/>
+        </w:numPr>
+        <w:rPr>
+          <w:b/>
+          <w:bCs/>
+        </w:rPr>
+      </w:pPr>
+      <w:r>
+        <w:t>Header toegevoegd aan login pagina.</w:t>
+      </w:r>
+    </w:p>
+    <w:p>
+      <w:pPr>
+        <w:pStyle w:val="Lijstalinea"/>
+        <w:numPr>
+          <w:ilvl w:val="0"/>
+          <w:numId w:val="1"/>
+        </w:numPr>
+        <w:rPr>
+          <w:b/>
+          <w:bCs/>
+        </w:rPr>
+      </w:pPr>
+      <w:r>
+        <w:t>Font van algemene body was cursief, deze weggehaald en font veranderd naar Verdana</w:t>
+      </w:r>
+    </w:p>
+    <w:p>
+      <w:pPr>
+        <w:pStyle w:val="Lijstalinea"/>
+        <w:numPr>
+          <w:ilvl w:val="0"/>
+          <w:numId w:val="1"/>
+        </w:numPr>
+        <w:rPr>
+          <w:b/>
+          <w:bCs/>
+        </w:rPr>
+      </w:pPr>
+      <w:r>
+        <w:t>Voor nu lijkt login pagina prima, verder naar gebruikersbeheer.</w:t>
+      </w:r>
+    </w:p>
+    <w:p>
+      <w:pPr>
+        <w:pStyle w:val="Lijstalinea"/>
+        <w:numPr>
+          <w:ilvl w:val="0"/>
+          <w:numId w:val="1"/>
+        </w:numPr>
+        <w:rPr>
+          <w:b/>
+          <w:bCs/>
+        </w:rPr>
+      </w:pPr>
+      <w:r>
+        <w:t>Header toegevoegd voor gebruikersbeheer pagina.</w:t>
+      </w:r>
+    </w:p>
+    <w:p>
+      <w:pPr>
+        <w:pStyle w:val="Lijstalinea"/>
+      </w:pPr>
+    </w:p>
+    <w:p>
+      <w:pPr>
+        <w:pStyle w:val="Lijstalinea"/>
+      </w:pPr>
+    </w:p>
+    <w:p>
+      <w:pPr>
+        <w:pStyle w:val="Lijstalinea"/>
+        <w:rPr>
+          <w:b/>
+          <w:bCs/>
+          <w:u w:val="single"/>
+        </w:rPr>
+      </w:pPr>
+      <w:r>
+        <w:rPr>
+          <w:b/>
+          <w:bCs/>
+          <w:u w:val="single"/>
+        </w:rPr>
+        <w:t>04-07-2024:</w:t>
+      </w:r>
+    </w:p>
+    <w:p>
+      <w:pPr>
+        <w:pStyle w:val="Lijstalinea"/>
+        <w:rPr>
+          <w:b/>
+          <w:bCs/>
+          <w:u w:val="single"/>
+        </w:rPr>
+      </w:pPr>
+    </w:p>
+    <w:p>
+      <w:pPr>
+        <w:pStyle w:val="Lijstalinea"/>
+        <w:numPr>
+          <w:ilvl w:val="0"/>
+          <w:numId w:val="1"/>
+        </w:numPr>
+        <w:rPr>
+          <w:b/>
+          <w:bCs/>
+          <w:u w:val="single"/>
+        </w:rPr>
+      </w:pPr>
+      <w:r>
+        <w:rPr>
+          <w:b/>
+          <w:bCs/>
+          <w:u w:val="single"/>
+        </w:rPr>
+        <w:t xml:space="preserve">Gesprek met Piet: </w:t>
+      </w:r>
+      <w:r>
+        <w:t xml:space="preserve">Basis functionaliteit moet af, voedselpakketten maken. </w:t>
+      </w:r>
+      <w:r>
+        <w:t xml:space="preserve">Leveranciers </w:t>
+      </w:r>
+      <w:r>
+        <w:t>bewerken hoeft niet, deze kan opgenomen worden in het verbetervoorstel</w:t>
       </w:r>
       <w:r>
         <w:t>.</w:t>
@@ -2584,147 +2054,6 @@
         <w:pStyle w:val="Lijstalinea"/>
         <w:numPr>
           <w:ilvl w:val="0"/>
-          <w:numId w:val="1"/>
-        </w:numPr>
-        <w:rPr>
-          <w:b/>
-          <w:bCs/>
-        </w:rPr>
-      </w:pPr>
-      <w:r>
-        <w:t>Header toegevoegd aan login pagina.</w:t>
-      </w:r>
-    </w:p>
-    <w:p>
-      <w:pPr>
-        <w:pStyle w:val="Lijstalinea"/>
-        <w:numPr>
-          <w:ilvl w:val="0"/>
-          <w:numId w:val="1"/>
-        </w:numPr>
-        <w:rPr>
-          <w:b/>
-          <w:bCs/>
-        </w:rPr>
-      </w:pPr>
-      <w:r>
-        <w:t xml:space="preserve">Font van algemene body was cursief, deze weggehaald en font veranderd naar </w:t>
-      </w:r>
-      <w:proofErr w:type="spellStart"/>
-      <w:r>
-        <w:t>Verdana</w:t>
-      </w:r>
-      <w:proofErr w:type="spellEnd"/>
-    </w:p>
-    <w:p>
-      <w:pPr>
-        <w:pStyle w:val="Lijstalinea"/>
-        <w:numPr>
-          <w:ilvl w:val="0"/>
-          <w:numId w:val="1"/>
-        </w:numPr>
-        <w:rPr>
-          <w:b/>
-          <w:bCs/>
-        </w:rPr>
-      </w:pPr>
-      <w:r>
-        <w:t>Voor nu lijkt login pagina prima, verder naar gebruikersbeheer.</w:t>
-      </w:r>
-    </w:p>
-    <w:p>
-      <w:pPr>
-        <w:pStyle w:val="Lijstalinea"/>
-        <w:numPr>
-          <w:ilvl w:val="0"/>
-          <w:numId w:val="1"/>
-        </w:numPr>
-        <w:rPr>
-          <w:b/>
-          <w:bCs/>
-        </w:rPr>
-      </w:pPr>
-      <w:r>
-        <w:t>Header toegevoegd voor gebruikersbeheer pagina.</w:t>
-      </w:r>
-    </w:p>
-    <w:p>
-      <w:pPr>
-        <w:pStyle w:val="Lijstalinea"/>
-      </w:pPr>
-    </w:p>
-    <w:p>
-      <w:pPr>
-        <w:pStyle w:val="Lijstalinea"/>
-      </w:pPr>
-    </w:p>
-    <w:p>
-      <w:pPr>
-        <w:pStyle w:val="Lijstalinea"/>
-        <w:rPr>
-          <w:b/>
-          <w:bCs/>
-          <w:u w:val="single"/>
-        </w:rPr>
-      </w:pPr>
-      <w:r>
-        <w:rPr>
-          <w:b/>
-          <w:bCs/>
-          <w:u w:val="single"/>
-        </w:rPr>
-        <w:t>04-07-2024:</w:t>
-      </w:r>
-    </w:p>
-    <w:p>
-      <w:pPr>
-        <w:pStyle w:val="Lijstalinea"/>
-        <w:rPr>
-          <w:b/>
-          <w:bCs/>
-          <w:u w:val="single"/>
-        </w:rPr>
-      </w:pPr>
-    </w:p>
-    <w:p>
-      <w:pPr>
-        <w:pStyle w:val="Lijstalinea"/>
-        <w:numPr>
-          <w:ilvl w:val="0"/>
-          <w:numId w:val="1"/>
-        </w:numPr>
-        <w:rPr>
-          <w:b/>
-          <w:bCs/>
-          <w:u w:val="single"/>
-        </w:rPr>
-      </w:pPr>
-      <w:r>
-        <w:rPr>
-          <w:b/>
-          <w:bCs/>
-          <w:u w:val="single"/>
-        </w:rPr>
-        <w:t xml:space="preserve">Gesprek met Piet: </w:t>
-      </w:r>
-      <w:r>
-        <w:t xml:space="preserve">Basis functionaliteit moet af, voedselpakketten maken. </w:t>
-      </w:r>
-      <w:r>
-        <w:t xml:space="preserve">Leveranciers </w:t>
-      </w:r>
-      <w:r>
-        <w:t>bewerken hoeft niet, deze kan opgenomen worden in het verbetervoorstel</w:t>
-      </w:r>
-      <w:r>
-        <w:t>.</w:t>
-      </w:r>
-    </w:p>
-    <w:p>
-      <w:pPr>
-        <w:pStyle w:val="Lijstalinea"/>
-        <w:numPr>
-          <w:ilvl w:val="0"/>
           <w:numId w:val="2"/>
         </w:numPr>
         <w:rPr>
@@ -2790,15 +2119,7 @@
         </w:rPr>
       </w:pPr>
       <w:r>
-        <w:t xml:space="preserve">Zelfde </w:t>
-      </w:r>
-      <w:proofErr w:type="spellStart"/>
-      <w:r>
-        <w:t>css</w:t>
-      </w:r>
-      <w:proofErr w:type="spellEnd"/>
-      <w:r>
-        <w:t xml:space="preserve"> code gekopieerd van login pagina, geplakt bij productbeheer om footer onderaan pagina te krijgen. Footer komt niet onderaan pagina.</w:t>
+        <w:t>Zelfde css code gekopieerd van login pagina, geplakt bij productbeheer om footer onderaan pagina te krijgen. Footer komt niet onderaan pagina.</w:t>
       </w:r>
     </w:p>
     <w:p>
@@ -3159,23 +2480,7 @@
           <w:b/>
           <w:bCs/>
         </w:rPr>
-        <w:t xml:space="preserve"> – link naar </w:t>
-      </w:r>
-      <w:proofErr w:type="spellStart"/>
-      <w:r>
-        <w:rPr>
-          <w:b/>
-          <w:bCs/>
-        </w:rPr>
-        <w:t>account.php</w:t>
-      </w:r>
-      <w:proofErr w:type="spellEnd"/>
-      <w:r>
-        <w:rPr>
-          <w:b/>
-          <w:bCs/>
-        </w:rPr>
-        <w:t xml:space="preserve"> toevoegen</w:t>
+        <w:t xml:space="preserve"> – link naar account.php toevoegen</w:t>
       </w:r>
     </w:p>
     <w:p>
@@ -3229,15 +2534,9 @@
           <w:u w:val="single"/>
         </w:rPr>
       </w:pPr>
-      <w:proofErr w:type="spellStart"/>
-      <w:r>
-        <w:t>Edit</w:t>
-      </w:r>
-      <w:proofErr w:type="spellEnd"/>
-      <w:r>
-        <w:t xml:space="preserve"> buttons toevoegen aan </w:t>
-      </w:r>
-      <w:proofErr w:type="spellStart"/>
+      <w:r>
+        <w:t xml:space="preserve">Edit buttons toevoegen aan </w:t>
+      </w:r>
       <w:r>
         <w:rPr>
           <w:b/>
@@ -3246,7 +2545,6 @@
         </w:rPr>
         <w:t>magazijn.php</w:t>
       </w:r>
-      <w:proofErr w:type="spellEnd"/>
     </w:p>
     <w:p>
       <w:pPr>
@@ -3264,7 +2562,6 @@
       <w:r>
         <w:t xml:space="preserve">Nieuw bestand aangemaakt </w:t>
       </w:r>
-      <w:proofErr w:type="spellStart"/>
       <w:r>
         <w:rPr>
           <w:b/>
@@ -3273,7 +2570,6 @@
         </w:rPr>
         <w:t>edit_product.php</w:t>
       </w:r>
-      <w:proofErr w:type="spellEnd"/>
     </w:p>
     <w:p>
       <w:pPr>
@@ -3293,54 +2589,33 @@
         <w:rPr>
           <w:lang w:val="en-US"/>
         </w:rPr>
-        <w:t xml:space="preserve">Update query </w:t>
-      </w:r>
-      <w:proofErr w:type="spellStart"/>
-      <w:r>
-        <w:rPr>
+        <w:t xml:space="preserve">Update query toegevoegd in </w:t>
+      </w:r>
+      <w:r>
+        <w:rPr>
+          <w:b/>
+          <w:bCs/>
+          <w:u w:val="single"/>
           <w:lang w:val="en-US"/>
         </w:rPr>
-        <w:t>toegevoegd</w:t>
-      </w:r>
-      <w:proofErr w:type="spellEnd"/>
-      <w:r>
-        <w:rPr>
-          <w:lang w:val="en-US"/>
-        </w:rPr>
-        <w:t xml:space="preserve"> in </w:t>
-      </w:r>
-      <w:proofErr w:type="spellStart"/>
-      <w:r>
-        <w:rPr>
-          <w:b/>
-          <w:bCs/>
-          <w:u w:val="single"/>
-          <w:lang w:val="en-US"/>
-        </w:rPr>
         <w:t>edit_product.php</w:t>
       </w:r>
-      <w:proofErr w:type="spellEnd"/>
-    </w:p>
-    <w:p>
-      <w:pPr>
-        <w:pStyle w:val="Lijstalinea"/>
-        <w:numPr>
-          <w:ilvl w:val="0"/>
-          <w:numId w:val="1"/>
-        </w:numPr>
-        <w:rPr>
-          <w:b/>
-          <w:bCs/>
-          <w:u w:val="single"/>
-        </w:rPr>
-      </w:pPr>
-      <w:proofErr w:type="spellStart"/>
-      <w:r>
-        <w:t>Edit</w:t>
-      </w:r>
-      <w:proofErr w:type="spellEnd"/>
-      <w:r>
-        <w:t xml:space="preserve"> buttons werken naar </w:t>
+    </w:p>
+    <w:p>
+      <w:pPr>
+        <w:pStyle w:val="Lijstalinea"/>
+        <w:numPr>
+          <w:ilvl w:val="0"/>
+          <w:numId w:val="1"/>
+        </w:numPr>
+        <w:rPr>
+          <w:b/>
+          <w:bCs/>
+          <w:u w:val="single"/>
+        </w:rPr>
+      </w:pPr>
+      <w:r>
+        <w:t xml:space="preserve">Edit buttons werken naar </w:t>
       </w:r>
       <w:r>
         <w:t>behoren</w:t>
@@ -3361,17 +2636,8 @@
         </w:rPr>
       </w:pPr>
       <w:r>
-        <w:t xml:space="preserve">Als een product al is toegevoegd, en deze wordt opnieuw toegevoegd, crasht de gehele database, er moet een error </w:t>
-      </w:r>
-      <w:proofErr w:type="spellStart"/>
-      <w:r>
-        <w:t>message</w:t>
-      </w:r>
-      <w:proofErr w:type="spellEnd"/>
-      <w:r>
-        <w:t xml:space="preserve"> komen, en vervolgens weer terugverwijzen naar </w:t>
-      </w:r>
-      <w:proofErr w:type="spellStart"/>
+        <w:t xml:space="preserve">Als een product al is toegevoegd, en deze wordt opnieuw toegevoegd, crasht de gehele database, er moet een error message komen, en vervolgens weer terugverwijzen naar </w:t>
+      </w:r>
       <w:r>
         <w:rPr>
           <w:b/>
@@ -3380,7 +2646,6 @@
         </w:rPr>
         <w:t>magazijn.php</w:t>
       </w:r>
-      <w:proofErr w:type="spellEnd"/>
     </w:p>
     <w:p>
       <w:pPr>
@@ -3396,13 +2661,8 @@
           <w:u w:val="single"/>
         </w:rPr>
       </w:pPr>
-      <w:proofErr w:type="spellStart"/>
-      <w:r>
-        <w:t>If</w:t>
-      </w:r>
-      <w:proofErr w:type="spellEnd"/>
-      <w:r>
-        <w:t xml:space="preserve"> statement maken, als er meer dan 0 van het ingevoerde product al bestaat, alert maken met “Product bestaat al”.</w:t>
+      <w:r>
+        <w:t>If statement maken, als er meer dan 0 van het ingevoerde product al bestaat, alert maken met “Product bestaat al”.</w:t>
       </w:r>
     </w:p>
     <w:p>
@@ -3419,15 +2679,9 @@
           <w:u w:val="single"/>
         </w:rPr>
       </w:pPr>
-      <w:proofErr w:type="spellStart"/>
-      <w:r>
-        <w:t>If</w:t>
-      </w:r>
-      <w:proofErr w:type="spellEnd"/>
-      <w:r>
-        <w:t xml:space="preserve"> statement werkt, er verschijnt een alert, en verwijst door naar </w:t>
-      </w:r>
-      <w:proofErr w:type="spellStart"/>
+      <w:r>
+        <w:t xml:space="preserve">If statement werkt, er verschijnt een alert, en verwijst door naar </w:t>
+      </w:r>
       <w:r>
         <w:rPr>
           <w:b/>
@@ -3436,7 +2690,96 @@
         </w:rPr>
         <w:t>magazijn.php</w:t>
       </w:r>
-      <w:proofErr w:type="spellEnd"/>
+    </w:p>
+    <w:p>
+      <w:pPr>
+        <w:rPr>
+          <w:b/>
+          <w:bCs/>
+          <w:u w:val="single"/>
+        </w:rPr>
+      </w:pPr>
+    </w:p>
+    <w:p>
+      <w:pPr>
+        <w:rPr>
+          <w:b/>
+          <w:bCs/>
+          <w:u w:val="single"/>
+        </w:rPr>
+      </w:pPr>
+      <w:r>
+        <w:rPr>
+          <w:b/>
+          <w:bCs/>
+          <w:u w:val="single"/>
+        </w:rPr>
+        <w:t>10-07-2024:</w:t>
+      </w:r>
+    </w:p>
+    <w:p>
+      <w:pPr>
+        <w:pStyle w:val="Lijstalinea"/>
+        <w:numPr>
+          <w:ilvl w:val="0"/>
+          <w:numId w:val="1"/>
+        </w:numPr>
+      </w:pPr>
+      <w:r>
+        <w:t>Verder met presentatie</w:t>
+      </w:r>
+    </w:p>
+    <w:p>
+      <w:pPr>
+        <w:pStyle w:val="Lijstalinea"/>
+        <w:numPr>
+          <w:ilvl w:val="0"/>
+          <w:numId w:val="1"/>
+        </w:numPr>
+        <w:rPr>
+          <w:b/>
+          <w:bCs/>
+        </w:rPr>
+      </w:pPr>
+      <w:r>
+        <w:rPr>
+          <w:b/>
+          <w:bCs/>
+        </w:rPr>
+        <w:t>K1:W5 – verbetervoorstellen toegevoegd</w:t>
+      </w:r>
+    </w:p>
+    <w:p>
+      <w:pPr>
+        <w:pStyle w:val="Lijstalinea"/>
+        <w:numPr>
+          <w:ilvl w:val="0"/>
+          <w:numId w:val="1"/>
+        </w:numPr>
+        <w:rPr>
+          <w:b/>
+          <w:bCs/>
+        </w:rPr>
+      </w:pPr>
+      <w:r>
+        <w:rPr>
+          <w:b/>
+          <w:bCs/>
+        </w:rPr>
+        <w:t>K1: W1 - screenshot logboek toegevoegd</w:t>
+      </w:r>
+    </w:p>
+    <w:p>
+      <w:pPr>
+        <w:pStyle w:val="Lijstalinea"/>
+        <w:numPr>
+          <w:ilvl w:val="0"/>
+          <w:numId w:val="1"/>
+        </w:numPr>
+      </w:pPr>
+      <w:r>
+        <w:t>K2:W3 – Reflectieverslag is toegevoegd</w:t>
+      </w:r>
     </w:p>
     <w:p/>
     <w:sectPr>

</xml_diff>